<commit_message>
Xác định các hạng mục kiểm tra
</commit_message>
<xml_diff>
--- a/MyProjectMgnt.docx
+++ b/MyProjectMgnt.docx
@@ -5032,7 +5032,7 @@
         </w:numPr>
       </w:pPr>
       <w:r>
-        <w:t>Ba</w:t>
+        <w:t>Hai</w:t>
       </w:r>
       <w:r>
         <w:t xml:space="preserve"> tháng cho khâu thiết kế (cân nặng, form, các chuyển động)</w:t>
@@ -5062,27 +5062,63 @@
       <w:r>
         <w:t>Đưa ra bản thử nghiệm ver 2 (thêm các cảm biến)</w:t>
       </w:r>
-      <w:bookmarkStart w:id="14" w:name="_GoBack"/>
+    </w:p>
+    <w:p>
+      <w:pPr>
+        <w:pStyle w:val="Heading2"/>
+      </w:pPr>
+      <w:bookmarkStart w:id="14" w:name="_Toc527975139"/>
+      <w:r>
+        <w:t>Ước lượng rủi ro</w:t>
+      </w:r>
       <w:bookmarkEnd w:id="14"/>
     </w:p>
     <w:p>
       <w:pPr>
         <w:pStyle w:val="Heading2"/>
       </w:pPr>
-      <w:bookmarkStart w:id="15" w:name="_Toc527975139"/>
-      <w:r>
-        <w:t>Ước lượng rủi ro</w:t>
+      <w:bookmarkStart w:id="15" w:name="_Toc527975140"/>
+      <w:r>
+        <w:t>Xác định các hạng mục kiểm thử</w:t>
       </w:r>
       <w:bookmarkEnd w:id="15"/>
     </w:p>
     <w:p>
       <w:pPr>
-        <w:pStyle w:val="Heading2"/>
-      </w:pPr>
-      <w:bookmarkStart w:id="16" w:name="_Toc527975140"/>
-      <w:r>
-        <w:t>Xác định các hạng mục kiểm thử</w:t>
-      </w:r>
+        <w:pStyle w:val="ListParagraph"/>
+        <w:numPr>
+          <w:ilvl w:val="0"/>
+          <w:numId w:val="41"/>
+        </w:numPr>
+      </w:pPr>
+      <w:r>
+        <w:t>Kiểm tra robot có di chuyển và giữ thăng bằng được không?</w:t>
+      </w:r>
+    </w:p>
+    <w:p>
+      <w:pPr>
+        <w:pStyle w:val="ListParagraph"/>
+        <w:numPr>
+          <w:ilvl w:val="0"/>
+          <w:numId w:val="41"/>
+        </w:numPr>
+      </w:pPr>
+      <w:r>
+        <w:t>Kiểm tra robot có kha năng nhận diện vật cản và tránh vật cản hay không?</w:t>
+      </w:r>
+    </w:p>
+    <w:p>
+      <w:pPr>
+        <w:pStyle w:val="ListParagraph"/>
+        <w:numPr>
+          <w:ilvl w:val="0"/>
+          <w:numId w:val="41"/>
+        </w:numPr>
+      </w:pPr>
+      <w:r>
+        <w:t>Kiểm tra xem khi có vật cản thì có đưa ra cảnh báo cho người dùng hay không?</w:t>
+      </w:r>
+      <w:bookmarkStart w:id="16" w:name="_GoBack"/>
       <w:bookmarkEnd w:id="16"/>
     </w:p>
     <w:p>
@@ -5412,6 +5448,7 @@
         <w:rPr>
           <w:lang w:eastAsia="en-US" w:bidi="ar-SA"/>
         </w:rPr>
+        <w:lastRenderedPageBreak/>
         <w:t>Danh mục tài liệu liên quan</w:t>
       </w:r>
       <w:bookmarkEnd w:id="30"/>
@@ -5805,7 +5842,7 @@
         <w:color w:val="C00000"/>
         <w:lang w:eastAsia="ar-SA" w:bidi="ar-SA"/>
       </w:rPr>
-      <w:t>6</w:t>
+      <w:t>7</w:t>
     </w:r>
     <w:r>
       <w:rPr>
@@ -8141,6 +8178,119 @@
     </w:lvl>
   </w:abstractNum>
   <w:abstractNum w:abstractNumId="27" w15:restartNumberingAfterBreak="0">
+    <w:nsid w:val="26716B6B"/>
+    <w:multiLevelType w:val="hybridMultilevel"/>
+    <w:tmpl w:val="63647332"/>
+    <w:lvl w:ilvl="0" w:tplc="04090001">
+      <w:start w:val="1"/>
+      <w:numFmt w:val="bullet"/>
+      <w:lvlText w:val=""/>
+      <w:lvlJc w:val="left"/>
+      <w:pPr>
+        <w:ind w:left="1296" w:hanging="360"/>
+      </w:pPr>
+      <w:rPr>
+        <w:rFonts w:ascii="Symbol" w:hAnsi="Symbol" w:hint="default"/>
+      </w:rPr>
+    </w:lvl>
+    <w:lvl w:ilvl="1" w:tplc="04090003" w:tentative="1">
+      <w:start w:val="1"/>
+      <w:numFmt w:val="bullet"/>
+      <w:lvlText w:val="o"/>
+      <w:lvlJc w:val="left"/>
+      <w:pPr>
+        <w:ind w:left="2016" w:hanging="360"/>
+      </w:pPr>
+      <w:rPr>
+        <w:rFonts w:ascii="Courier New" w:hAnsi="Courier New" w:cs="Courier New" w:hint="default"/>
+      </w:rPr>
+    </w:lvl>
+    <w:lvl w:ilvl="2" w:tplc="04090005" w:tentative="1">
+      <w:start w:val="1"/>
+      <w:numFmt w:val="bullet"/>
+      <w:lvlText w:val=""/>
+      <w:lvlJc w:val="left"/>
+      <w:pPr>
+        <w:ind w:left="2736" w:hanging="360"/>
+      </w:pPr>
+      <w:rPr>
+        <w:rFonts w:ascii="Wingdings" w:hAnsi="Wingdings" w:hint="default"/>
+      </w:rPr>
+    </w:lvl>
+    <w:lvl w:ilvl="3" w:tplc="04090001" w:tentative="1">
+      <w:start w:val="1"/>
+      <w:numFmt w:val="bullet"/>
+      <w:lvlText w:val=""/>
+      <w:lvlJc w:val="left"/>
+      <w:pPr>
+        <w:ind w:left="3456" w:hanging="360"/>
+      </w:pPr>
+      <w:rPr>
+        <w:rFonts w:ascii="Symbol" w:hAnsi="Symbol" w:hint="default"/>
+      </w:rPr>
+    </w:lvl>
+    <w:lvl w:ilvl="4" w:tplc="04090003" w:tentative="1">
+      <w:start w:val="1"/>
+      <w:numFmt w:val="bullet"/>
+      <w:lvlText w:val="o"/>
+      <w:lvlJc w:val="left"/>
+      <w:pPr>
+        <w:ind w:left="4176" w:hanging="360"/>
+      </w:pPr>
+      <w:rPr>
+        <w:rFonts w:ascii="Courier New" w:hAnsi="Courier New" w:cs="Courier New" w:hint="default"/>
+      </w:rPr>
+    </w:lvl>
+    <w:lvl w:ilvl="5" w:tplc="04090005" w:tentative="1">
+      <w:start w:val="1"/>
+      <w:numFmt w:val="bullet"/>
+      <w:lvlText w:val=""/>
+      <w:lvlJc w:val="left"/>
+      <w:pPr>
+        <w:ind w:left="4896" w:hanging="360"/>
+      </w:pPr>
+      <w:rPr>
+        <w:rFonts w:ascii="Wingdings" w:hAnsi="Wingdings" w:hint="default"/>
+      </w:rPr>
+    </w:lvl>
+    <w:lvl w:ilvl="6" w:tplc="04090001" w:tentative="1">
+      <w:start w:val="1"/>
+      <w:numFmt w:val="bullet"/>
+      <w:lvlText w:val=""/>
+      <w:lvlJc w:val="left"/>
+      <w:pPr>
+        <w:ind w:left="5616" w:hanging="360"/>
+      </w:pPr>
+      <w:rPr>
+        <w:rFonts w:ascii="Symbol" w:hAnsi="Symbol" w:hint="default"/>
+      </w:rPr>
+    </w:lvl>
+    <w:lvl w:ilvl="7" w:tplc="04090003" w:tentative="1">
+      <w:start w:val="1"/>
+      <w:numFmt w:val="bullet"/>
+      <w:lvlText w:val="o"/>
+      <w:lvlJc w:val="left"/>
+      <w:pPr>
+        <w:ind w:left="6336" w:hanging="360"/>
+      </w:pPr>
+      <w:rPr>
+        <w:rFonts w:ascii="Courier New" w:hAnsi="Courier New" w:cs="Courier New" w:hint="default"/>
+      </w:rPr>
+    </w:lvl>
+    <w:lvl w:ilvl="8" w:tplc="04090005" w:tentative="1">
+      <w:start w:val="1"/>
+      <w:numFmt w:val="bullet"/>
+      <w:lvlText w:val=""/>
+      <w:lvlJc w:val="left"/>
+      <w:pPr>
+        <w:ind w:left="7056" w:hanging="360"/>
+      </w:pPr>
+      <w:rPr>
+        <w:rFonts w:ascii="Wingdings" w:hAnsi="Wingdings" w:hint="default"/>
+      </w:rPr>
+    </w:lvl>
+  </w:abstractNum>
+  <w:abstractNum w:abstractNumId="28" w15:restartNumberingAfterBreak="0">
     <w:nsid w:val="2A332316"/>
     <w:multiLevelType w:val="hybridMultilevel"/>
     <w:tmpl w:val="8D50A05A"/>
@@ -8252,7 +8402,7 @@
       </w:rPr>
     </w:lvl>
   </w:abstractNum>
-  <w:abstractNum w:abstractNumId="28" w15:restartNumberingAfterBreak="0">
+  <w:abstractNum w:abstractNumId="29" w15:restartNumberingAfterBreak="0">
     <w:nsid w:val="2D5B3E5E"/>
     <w:multiLevelType w:val="multilevel"/>
     <w:tmpl w:val="AC12CE28"/>
@@ -8368,7 +8518,7 @@
       </w:pPr>
     </w:lvl>
   </w:abstractNum>
-  <w:abstractNum w:abstractNumId="29" w15:restartNumberingAfterBreak="0">
+  <w:abstractNum w:abstractNumId="30" w15:restartNumberingAfterBreak="0">
     <w:nsid w:val="2E34488E"/>
     <w:multiLevelType w:val="hybridMultilevel"/>
     <w:tmpl w:val="647A04F2"/>
@@ -8481,7 +8631,7 @@
       </w:rPr>
     </w:lvl>
   </w:abstractNum>
-  <w:abstractNum w:abstractNumId="30" w15:restartNumberingAfterBreak="0">
+  <w:abstractNum w:abstractNumId="31" w15:restartNumberingAfterBreak="0">
     <w:nsid w:val="3A2B4E87"/>
     <w:multiLevelType w:val="multilevel"/>
     <w:tmpl w:val="AC12CE28"/>
@@ -8597,7 +8747,7 @@
       </w:pPr>
     </w:lvl>
   </w:abstractNum>
-  <w:abstractNum w:abstractNumId="31" w15:restartNumberingAfterBreak="0">
+  <w:abstractNum w:abstractNumId="32" w15:restartNumberingAfterBreak="0">
     <w:nsid w:val="4AE339CD"/>
     <w:multiLevelType w:val="hybridMultilevel"/>
     <w:tmpl w:val="711248F8"/>
@@ -8710,7 +8860,7 @@
       </w:rPr>
     </w:lvl>
   </w:abstractNum>
-  <w:abstractNum w:abstractNumId="32" w15:restartNumberingAfterBreak="0">
+  <w:abstractNum w:abstractNumId="33" w15:restartNumberingAfterBreak="0">
     <w:nsid w:val="4E9575FB"/>
     <w:multiLevelType w:val="hybridMultilevel"/>
     <w:tmpl w:val="E85255FA"/>
@@ -8823,7 +8973,7 @@
       </w:rPr>
     </w:lvl>
   </w:abstractNum>
-  <w:abstractNum w:abstractNumId="33" w15:restartNumberingAfterBreak="0">
+  <w:abstractNum w:abstractNumId="34" w15:restartNumberingAfterBreak="0">
     <w:nsid w:val="4F3F6CA8"/>
     <w:multiLevelType w:val="hybridMultilevel"/>
     <w:tmpl w:val="63064E54"/>
@@ -8936,7 +9086,7 @@
       </w:rPr>
     </w:lvl>
   </w:abstractNum>
-  <w:abstractNum w:abstractNumId="34" w15:restartNumberingAfterBreak="0">
+  <w:abstractNum w:abstractNumId="35" w15:restartNumberingAfterBreak="0">
     <w:nsid w:val="58B72105"/>
     <w:multiLevelType w:val="multilevel"/>
     <w:tmpl w:val="D960FB60"/>
@@ -9085,7 +9235,7 @@
       </w:rPr>
     </w:lvl>
   </w:abstractNum>
-  <w:abstractNum w:abstractNumId="35" w15:restartNumberingAfterBreak="0">
+  <w:abstractNum w:abstractNumId="36" w15:restartNumberingAfterBreak="0">
     <w:nsid w:val="60487898"/>
     <w:multiLevelType w:val="hybridMultilevel"/>
     <w:tmpl w:val="436848E0"/>
@@ -9198,7 +9348,7 @@
       </w:rPr>
     </w:lvl>
   </w:abstractNum>
-  <w:abstractNum w:abstractNumId="36" w15:restartNumberingAfterBreak="0">
+  <w:abstractNum w:abstractNumId="37" w15:restartNumberingAfterBreak="0">
     <w:nsid w:val="67C1146D"/>
     <w:multiLevelType w:val="hybridMultilevel"/>
     <w:tmpl w:val="7DA8282E"/>
@@ -9338,7 +9488,7 @@
       </w:rPr>
     </w:lvl>
   </w:abstractNum>
-  <w:abstractNum w:abstractNumId="37" w15:restartNumberingAfterBreak="0">
+  <w:abstractNum w:abstractNumId="38" w15:restartNumberingAfterBreak="0">
     <w:nsid w:val="79405515"/>
     <w:multiLevelType w:val="hybridMultilevel"/>
     <w:tmpl w:val="B588D586"/>
@@ -9454,7 +9604,7 @@
       </w:pPr>
     </w:lvl>
   </w:abstractNum>
-  <w:abstractNum w:abstractNumId="38" w15:restartNumberingAfterBreak="0">
+  <w:abstractNum w:abstractNumId="39" w15:restartNumberingAfterBreak="0">
     <w:nsid w:val="795348F1"/>
     <w:multiLevelType w:val="multilevel"/>
     <w:tmpl w:val="00000011"/>
@@ -9565,6 +9715,119 @@
         </w:tabs>
         <w:ind w:left="5102" w:hanging="1700"/>
       </w:pPr>
+    </w:lvl>
+  </w:abstractNum>
+  <w:abstractNum w:abstractNumId="40" w15:restartNumberingAfterBreak="0">
+    <w:nsid w:val="7F0E15E8"/>
+    <w:multiLevelType w:val="hybridMultilevel"/>
+    <w:tmpl w:val="57B2AE98"/>
+    <w:lvl w:ilvl="0" w:tplc="04090001">
+      <w:start w:val="1"/>
+      <w:numFmt w:val="bullet"/>
+      <w:lvlText w:val=""/>
+      <w:lvlJc w:val="left"/>
+      <w:pPr>
+        <w:ind w:left="720" w:hanging="360"/>
+      </w:pPr>
+      <w:rPr>
+        <w:rFonts w:ascii="Symbol" w:hAnsi="Symbol" w:hint="default"/>
+      </w:rPr>
+    </w:lvl>
+    <w:lvl w:ilvl="1" w:tplc="04090003" w:tentative="1">
+      <w:start w:val="1"/>
+      <w:numFmt w:val="bullet"/>
+      <w:lvlText w:val="o"/>
+      <w:lvlJc w:val="left"/>
+      <w:pPr>
+        <w:ind w:left="1440" w:hanging="360"/>
+      </w:pPr>
+      <w:rPr>
+        <w:rFonts w:ascii="Courier New" w:hAnsi="Courier New" w:cs="Courier New" w:hint="default"/>
+      </w:rPr>
+    </w:lvl>
+    <w:lvl w:ilvl="2" w:tplc="04090005" w:tentative="1">
+      <w:start w:val="1"/>
+      <w:numFmt w:val="bullet"/>
+      <w:lvlText w:val=""/>
+      <w:lvlJc w:val="left"/>
+      <w:pPr>
+        <w:ind w:left="2160" w:hanging="360"/>
+      </w:pPr>
+      <w:rPr>
+        <w:rFonts w:ascii="Wingdings" w:hAnsi="Wingdings" w:hint="default"/>
+      </w:rPr>
+    </w:lvl>
+    <w:lvl w:ilvl="3" w:tplc="04090001" w:tentative="1">
+      <w:start w:val="1"/>
+      <w:numFmt w:val="bullet"/>
+      <w:lvlText w:val=""/>
+      <w:lvlJc w:val="left"/>
+      <w:pPr>
+        <w:ind w:left="2880" w:hanging="360"/>
+      </w:pPr>
+      <w:rPr>
+        <w:rFonts w:ascii="Symbol" w:hAnsi="Symbol" w:hint="default"/>
+      </w:rPr>
+    </w:lvl>
+    <w:lvl w:ilvl="4" w:tplc="04090003" w:tentative="1">
+      <w:start w:val="1"/>
+      <w:numFmt w:val="bullet"/>
+      <w:lvlText w:val="o"/>
+      <w:lvlJc w:val="left"/>
+      <w:pPr>
+        <w:ind w:left="3600" w:hanging="360"/>
+      </w:pPr>
+      <w:rPr>
+        <w:rFonts w:ascii="Courier New" w:hAnsi="Courier New" w:cs="Courier New" w:hint="default"/>
+      </w:rPr>
+    </w:lvl>
+    <w:lvl w:ilvl="5" w:tplc="04090005" w:tentative="1">
+      <w:start w:val="1"/>
+      <w:numFmt w:val="bullet"/>
+      <w:lvlText w:val=""/>
+      <w:lvlJc w:val="left"/>
+      <w:pPr>
+        <w:ind w:left="4320" w:hanging="360"/>
+      </w:pPr>
+      <w:rPr>
+        <w:rFonts w:ascii="Wingdings" w:hAnsi="Wingdings" w:hint="default"/>
+      </w:rPr>
+    </w:lvl>
+    <w:lvl w:ilvl="6" w:tplc="04090001" w:tentative="1">
+      <w:start w:val="1"/>
+      <w:numFmt w:val="bullet"/>
+      <w:lvlText w:val=""/>
+      <w:lvlJc w:val="left"/>
+      <w:pPr>
+        <w:ind w:left="5040" w:hanging="360"/>
+      </w:pPr>
+      <w:rPr>
+        <w:rFonts w:ascii="Symbol" w:hAnsi="Symbol" w:hint="default"/>
+      </w:rPr>
+    </w:lvl>
+    <w:lvl w:ilvl="7" w:tplc="04090003" w:tentative="1">
+      <w:start w:val="1"/>
+      <w:numFmt w:val="bullet"/>
+      <w:lvlText w:val="o"/>
+      <w:lvlJc w:val="left"/>
+      <w:pPr>
+        <w:ind w:left="5760" w:hanging="360"/>
+      </w:pPr>
+      <w:rPr>
+        <w:rFonts w:ascii="Courier New" w:hAnsi="Courier New" w:cs="Courier New" w:hint="default"/>
+      </w:rPr>
+    </w:lvl>
+    <w:lvl w:ilvl="8" w:tplc="04090005" w:tentative="1">
+      <w:start w:val="1"/>
+      <w:numFmt w:val="bullet"/>
+      <w:lvlText w:val=""/>
+      <w:lvlJc w:val="left"/>
+      <w:pPr>
+        <w:ind w:left="6480" w:hanging="360"/>
+      </w:pPr>
+      <w:rPr>
+        <w:rFonts w:ascii="Wingdings" w:hAnsi="Wingdings" w:hint="default"/>
+      </w:rPr>
     </w:lvl>
   </w:abstractNum>
   <w:num w:numId="1">
@@ -9625,10 +9888,10 @@
     <w:abstractNumId w:val="22"/>
   </w:num>
   <w:num w:numId="20">
-    <w:abstractNumId w:val="38"/>
+    <w:abstractNumId w:val="39"/>
   </w:num>
   <w:num w:numId="21">
-    <w:abstractNumId w:val="37"/>
+    <w:abstractNumId w:val="38"/>
   </w:num>
   <w:num w:numId="22">
     <w:abstractNumId w:val="21"/>
@@ -9640,16 +9903,16 @@
     <w:abstractNumId w:val="25"/>
   </w:num>
   <w:num w:numId="25">
-    <w:abstractNumId w:val="28"/>
+    <w:abstractNumId w:val="29"/>
   </w:num>
   <w:num w:numId="26">
     <w:abstractNumId w:val="26"/>
   </w:num>
   <w:num w:numId="27">
-    <w:abstractNumId w:val="36"/>
+    <w:abstractNumId w:val="37"/>
   </w:num>
   <w:num w:numId="28">
-    <w:abstractNumId w:val="30"/>
+    <w:abstractNumId w:val="31"/>
   </w:num>
   <w:num w:numId="29">
     <w:abstractNumId w:val="20"/>
@@ -9658,22 +9921,22 @@
     <w:abstractNumId w:val="18"/>
   </w:num>
   <w:num w:numId="31">
+    <w:abstractNumId w:val="35"/>
+  </w:num>
+  <w:num w:numId="32">
+    <w:abstractNumId w:val="28"/>
+  </w:num>
+  <w:num w:numId="33">
+    <w:abstractNumId w:val="33"/>
+  </w:num>
+  <w:num w:numId="34">
     <w:abstractNumId w:val="34"/>
   </w:num>
-  <w:num w:numId="32">
-    <w:abstractNumId w:val="27"/>
-  </w:num>
-  <w:num w:numId="33">
-    <w:abstractNumId w:val="32"/>
-  </w:num>
-  <w:num w:numId="34">
-    <w:abstractNumId w:val="33"/>
-  </w:num>
   <w:num w:numId="35">
-    <w:abstractNumId w:val="35"/>
+    <w:abstractNumId w:val="36"/>
   </w:num>
   <w:num w:numId="36">
-    <w:abstractNumId w:val="29"/>
+    <w:abstractNumId w:val="30"/>
   </w:num>
   <w:num w:numId="37">
     <w:abstractNumId w:val="24"/>
@@ -9682,7 +9945,13 @@
     <w:abstractNumId w:val="23"/>
   </w:num>
   <w:num w:numId="39">
-    <w:abstractNumId w:val="31"/>
+    <w:abstractNumId w:val="32"/>
+  </w:num>
+  <w:num w:numId="40">
+    <w:abstractNumId w:val="40"/>
+  </w:num>
+  <w:num w:numId="41">
+    <w:abstractNumId w:val="27"/>
   </w:num>
 </w:numbering>
 </file>
@@ -11376,7 +11645,7 @@
 </file>
 
 <file path=customXml/itemProps1.xml><?xml version="1.0" encoding="utf-8"?>
-<ds:datastoreItem xmlns:ds="http://schemas.openxmlformats.org/officeDocument/2006/customXml" ds:itemID="{EEF125A3-C6A3-42F9-A326-299540FA00E0}">
+<ds:datastoreItem xmlns:ds="http://schemas.openxmlformats.org/officeDocument/2006/customXml" ds:itemID="{AA6F8C17-C004-4068-88B0-544D2DB65BB0}">
   <ds:schemaRefs>
     <ds:schemaRef ds:uri="http://schemas.openxmlformats.org/officeDocument/2006/bibliography"/>
   </ds:schemaRefs>

</xml_diff>

<commit_message>
Các hạng mục kiểm tra
</commit_message>
<xml_diff>
--- a/MyProjectMgnt.docx
+++ b/MyProjectMgnt.docx
@@ -5092,7 +5092,10 @@
         </w:numPr>
       </w:pPr>
       <w:r>
-        <w:t>Kiểm tra robot có di chuyển và giữ thăng bằng được không?</w:t>
+        <w:t>Kiểm tra robot có di chuyển và giữ thăng bằ</w:t>
+      </w:r>
+      <w:r>
+        <w:t>ng.</w:t>
       </w:r>
     </w:p>
     <w:p>
@@ -5104,7 +5107,10 @@
         </w:numPr>
       </w:pPr>
       <w:r>
-        <w:t>Kiểm tra robot có kha năng nhận diện vật cản và tránh vật cản hay không?</w:t>
+        <w:t>Kiểm tra robot có kha năng nhận diện vật cản và tránh vật cả</w:t>
+      </w:r>
+      <w:r>
+        <w:t>n.</w:t>
       </w:r>
     </w:p>
     <w:p>
@@ -5116,10 +5122,16 @@
         </w:numPr>
       </w:pPr>
       <w:r>
-        <w:t>Kiểm tra xem khi có vật cản thì có đưa ra cảnh báo cho người dùng hay không?</w:t>
+        <w:t>Kiểm tra xem khi có vật cản thì có đưa ra cảnh báo cho ngườ</w:t>
+      </w:r>
+      <w:r>
+        <w:t>i dùng</w:t>
       </w:r>
       <w:bookmarkStart w:id="16" w:name="_GoBack"/>
       <w:bookmarkEnd w:id="16"/>
+      <w:r>
+        <w:t>.</w:t>
+      </w:r>
     </w:p>
     <w:p>
       <w:pPr>
@@ -5842,7 +5854,7 @@
         <w:color w:val="C00000"/>
         <w:lang w:eastAsia="ar-SA" w:bidi="ar-SA"/>
       </w:rPr>
-      <w:t>7</w:t>
+      <w:t>6</w:t>
     </w:r>
     <w:r>
       <w:rPr>
@@ -11645,7 +11657,7 @@
 </file>
 
 <file path=customXml/itemProps1.xml><?xml version="1.0" encoding="utf-8"?>
-<ds:datastoreItem xmlns:ds="http://schemas.openxmlformats.org/officeDocument/2006/customXml" ds:itemID="{AA6F8C17-C004-4068-88B0-544D2DB65BB0}">
+<ds:datastoreItem xmlns:ds="http://schemas.openxmlformats.org/officeDocument/2006/customXml" ds:itemID="{1E3D5284-508C-4773-A7F4-A0BE301A6267}">
   <ds:schemaRefs>
     <ds:schemaRef ds:uri="http://schemas.openxmlformats.org/officeDocument/2006/bibliography"/>
   </ds:schemaRefs>

</xml_diff>

<commit_message>
Các cách khắc phục rủi ro
</commit_message>
<xml_diff>
--- a/MyProjectMgnt.docx
+++ b/MyProjectMgnt.docx
@@ -5140,6 +5140,50 @@
       <w:r>
         <w:t>Robot có thể cháy, chập mạch khi gặp trời mưa :v</w:t>
       </w:r>
+    </w:p>
+    <w:p>
+      <w:pPr>
+        <w:ind w:left="576"/>
+      </w:pPr>
+      <w:r>
+        <w:t>Cách khắc phục rủi ro:</w:t>
+      </w:r>
+    </w:p>
+    <w:p>
+      <w:pPr>
+        <w:pStyle w:val="ListParagraph"/>
+        <w:numPr>
+          <w:ilvl w:val="0"/>
+          <w:numId w:val="44"/>
+        </w:numPr>
+      </w:pPr>
+      <w:r>
+        <w:t>Kiểm tra lại các dây dẫn, mối nối trên mạch của robot</w:t>
+      </w:r>
+    </w:p>
+    <w:p>
+      <w:pPr>
+        <w:pStyle w:val="ListParagraph"/>
+        <w:numPr>
+          <w:ilvl w:val="0"/>
+          <w:numId w:val="44"/>
+        </w:numPr>
+      </w:pPr>
+      <w:r>
+        <w:t>Kiểm tra các cảm biến để đảm bảo chúng không bị hỏng</w:t>
+      </w:r>
+    </w:p>
+    <w:p>
+      <w:pPr>
+        <w:pStyle w:val="ListParagraph"/>
+        <w:numPr>
+          <w:ilvl w:val="0"/>
+          <w:numId w:val="44"/>
+        </w:numPr>
+      </w:pPr>
+      <w:r>
+        <w:t>Thiết kế lớp vỏ chống nước cho robot</w:t>
+      </w:r>
       <w:bookmarkStart w:id="15" w:name="_GoBack"/>
       <w:bookmarkEnd w:id="15"/>
     </w:p>
@@ -9051,6 +9095,119 @@
     </w:lvl>
   </w:abstractNum>
   <w:abstractNum w:abstractNumId="34" w15:restartNumberingAfterBreak="0">
+    <w:nsid w:val="45230C97"/>
+    <w:multiLevelType w:val="hybridMultilevel"/>
+    <w:tmpl w:val="61AA4116"/>
+    <w:lvl w:ilvl="0" w:tplc="04090001">
+      <w:start w:val="1"/>
+      <w:numFmt w:val="bullet"/>
+      <w:lvlText w:val=""/>
+      <w:lvlJc w:val="left"/>
+      <w:pPr>
+        <w:ind w:left="1296" w:hanging="360"/>
+      </w:pPr>
+      <w:rPr>
+        <w:rFonts w:ascii="Symbol" w:hAnsi="Symbol" w:hint="default"/>
+      </w:rPr>
+    </w:lvl>
+    <w:lvl w:ilvl="1" w:tplc="04090003" w:tentative="1">
+      <w:start w:val="1"/>
+      <w:numFmt w:val="bullet"/>
+      <w:lvlText w:val="o"/>
+      <w:lvlJc w:val="left"/>
+      <w:pPr>
+        <w:ind w:left="2016" w:hanging="360"/>
+      </w:pPr>
+      <w:rPr>
+        <w:rFonts w:ascii="Courier New" w:hAnsi="Courier New" w:cs="Courier New" w:hint="default"/>
+      </w:rPr>
+    </w:lvl>
+    <w:lvl w:ilvl="2" w:tplc="04090005" w:tentative="1">
+      <w:start w:val="1"/>
+      <w:numFmt w:val="bullet"/>
+      <w:lvlText w:val=""/>
+      <w:lvlJc w:val="left"/>
+      <w:pPr>
+        <w:ind w:left="2736" w:hanging="360"/>
+      </w:pPr>
+      <w:rPr>
+        <w:rFonts w:ascii="Wingdings" w:hAnsi="Wingdings" w:hint="default"/>
+      </w:rPr>
+    </w:lvl>
+    <w:lvl w:ilvl="3" w:tplc="04090001" w:tentative="1">
+      <w:start w:val="1"/>
+      <w:numFmt w:val="bullet"/>
+      <w:lvlText w:val=""/>
+      <w:lvlJc w:val="left"/>
+      <w:pPr>
+        <w:ind w:left="3456" w:hanging="360"/>
+      </w:pPr>
+      <w:rPr>
+        <w:rFonts w:ascii="Symbol" w:hAnsi="Symbol" w:hint="default"/>
+      </w:rPr>
+    </w:lvl>
+    <w:lvl w:ilvl="4" w:tplc="04090003" w:tentative="1">
+      <w:start w:val="1"/>
+      <w:numFmt w:val="bullet"/>
+      <w:lvlText w:val="o"/>
+      <w:lvlJc w:val="left"/>
+      <w:pPr>
+        <w:ind w:left="4176" w:hanging="360"/>
+      </w:pPr>
+      <w:rPr>
+        <w:rFonts w:ascii="Courier New" w:hAnsi="Courier New" w:cs="Courier New" w:hint="default"/>
+      </w:rPr>
+    </w:lvl>
+    <w:lvl w:ilvl="5" w:tplc="04090005" w:tentative="1">
+      <w:start w:val="1"/>
+      <w:numFmt w:val="bullet"/>
+      <w:lvlText w:val=""/>
+      <w:lvlJc w:val="left"/>
+      <w:pPr>
+        <w:ind w:left="4896" w:hanging="360"/>
+      </w:pPr>
+      <w:rPr>
+        <w:rFonts w:ascii="Wingdings" w:hAnsi="Wingdings" w:hint="default"/>
+      </w:rPr>
+    </w:lvl>
+    <w:lvl w:ilvl="6" w:tplc="04090001" w:tentative="1">
+      <w:start w:val="1"/>
+      <w:numFmt w:val="bullet"/>
+      <w:lvlText w:val=""/>
+      <w:lvlJc w:val="left"/>
+      <w:pPr>
+        <w:ind w:left="5616" w:hanging="360"/>
+      </w:pPr>
+      <w:rPr>
+        <w:rFonts w:ascii="Symbol" w:hAnsi="Symbol" w:hint="default"/>
+      </w:rPr>
+    </w:lvl>
+    <w:lvl w:ilvl="7" w:tplc="04090003" w:tentative="1">
+      <w:start w:val="1"/>
+      <w:numFmt w:val="bullet"/>
+      <w:lvlText w:val="o"/>
+      <w:lvlJc w:val="left"/>
+      <w:pPr>
+        <w:ind w:left="6336" w:hanging="360"/>
+      </w:pPr>
+      <w:rPr>
+        <w:rFonts w:ascii="Courier New" w:hAnsi="Courier New" w:cs="Courier New" w:hint="default"/>
+      </w:rPr>
+    </w:lvl>
+    <w:lvl w:ilvl="8" w:tplc="04090005" w:tentative="1">
+      <w:start w:val="1"/>
+      <w:numFmt w:val="bullet"/>
+      <w:lvlText w:val=""/>
+      <w:lvlJc w:val="left"/>
+      <w:pPr>
+        <w:ind w:left="7056" w:hanging="360"/>
+      </w:pPr>
+      <w:rPr>
+        <w:rFonts w:ascii="Wingdings" w:hAnsi="Wingdings" w:hint="default"/>
+      </w:rPr>
+    </w:lvl>
+  </w:abstractNum>
+  <w:abstractNum w:abstractNumId="35" w15:restartNumberingAfterBreak="0">
     <w:nsid w:val="4AE339CD"/>
     <w:multiLevelType w:val="hybridMultilevel"/>
     <w:tmpl w:val="711248F8"/>
@@ -9163,7 +9320,7 @@
       </w:rPr>
     </w:lvl>
   </w:abstractNum>
-  <w:abstractNum w:abstractNumId="35" w15:restartNumberingAfterBreak="0">
+  <w:abstractNum w:abstractNumId="36" w15:restartNumberingAfterBreak="0">
     <w:nsid w:val="4E9575FB"/>
     <w:multiLevelType w:val="hybridMultilevel"/>
     <w:tmpl w:val="E85255FA"/>
@@ -9276,7 +9433,7 @@
       </w:rPr>
     </w:lvl>
   </w:abstractNum>
-  <w:abstractNum w:abstractNumId="36" w15:restartNumberingAfterBreak="0">
+  <w:abstractNum w:abstractNumId="37" w15:restartNumberingAfterBreak="0">
     <w:nsid w:val="4F3F6CA8"/>
     <w:multiLevelType w:val="hybridMultilevel"/>
     <w:tmpl w:val="63064E54"/>
@@ -9389,7 +9546,7 @@
       </w:rPr>
     </w:lvl>
   </w:abstractNum>
-  <w:abstractNum w:abstractNumId="37" w15:restartNumberingAfterBreak="0">
+  <w:abstractNum w:abstractNumId="38" w15:restartNumberingAfterBreak="0">
     <w:nsid w:val="58B72105"/>
     <w:multiLevelType w:val="multilevel"/>
     <w:tmpl w:val="D960FB60"/>
@@ -9538,7 +9695,7 @@
       </w:rPr>
     </w:lvl>
   </w:abstractNum>
-  <w:abstractNum w:abstractNumId="38" w15:restartNumberingAfterBreak="0">
+  <w:abstractNum w:abstractNumId="39" w15:restartNumberingAfterBreak="0">
     <w:nsid w:val="60487898"/>
     <w:multiLevelType w:val="hybridMultilevel"/>
     <w:tmpl w:val="436848E0"/>
@@ -9651,7 +9808,7 @@
       </w:rPr>
     </w:lvl>
   </w:abstractNum>
-  <w:abstractNum w:abstractNumId="39" w15:restartNumberingAfterBreak="0">
+  <w:abstractNum w:abstractNumId="40" w15:restartNumberingAfterBreak="0">
     <w:nsid w:val="67C1146D"/>
     <w:multiLevelType w:val="hybridMultilevel"/>
     <w:tmpl w:val="7DA8282E"/>
@@ -9791,7 +9948,7 @@
       </w:rPr>
     </w:lvl>
   </w:abstractNum>
-  <w:abstractNum w:abstractNumId="40" w15:restartNumberingAfterBreak="0">
+  <w:abstractNum w:abstractNumId="41" w15:restartNumberingAfterBreak="0">
     <w:nsid w:val="79405515"/>
     <w:multiLevelType w:val="hybridMultilevel"/>
     <w:tmpl w:val="B588D586"/>
@@ -9907,7 +10064,7 @@
       </w:pPr>
     </w:lvl>
   </w:abstractNum>
-  <w:abstractNum w:abstractNumId="41" w15:restartNumberingAfterBreak="0">
+  <w:abstractNum w:abstractNumId="42" w15:restartNumberingAfterBreak="0">
     <w:nsid w:val="795348F1"/>
     <w:multiLevelType w:val="multilevel"/>
     <w:tmpl w:val="00000011"/>
@@ -10020,7 +10177,7 @@
       </w:pPr>
     </w:lvl>
   </w:abstractNum>
-  <w:abstractNum w:abstractNumId="42" w15:restartNumberingAfterBreak="0">
+  <w:abstractNum w:abstractNumId="43" w15:restartNumberingAfterBreak="0">
     <w:nsid w:val="7F0E15E8"/>
     <w:multiLevelType w:val="hybridMultilevel"/>
     <w:tmpl w:val="57B2AE98"/>
@@ -10191,10 +10348,10 @@
     <w:abstractNumId w:val="23"/>
   </w:num>
   <w:num w:numId="20">
-    <w:abstractNumId w:val="41"/>
+    <w:abstractNumId w:val="42"/>
   </w:num>
   <w:num w:numId="21">
-    <w:abstractNumId w:val="40"/>
+    <w:abstractNumId w:val="41"/>
   </w:num>
   <w:num w:numId="22">
     <w:abstractNumId w:val="22"/>
@@ -10212,7 +10369,7 @@
     <w:abstractNumId w:val="28"/>
   </w:num>
   <w:num w:numId="27">
-    <w:abstractNumId w:val="39"/>
+    <w:abstractNumId w:val="40"/>
   </w:num>
   <w:num w:numId="28">
     <w:abstractNumId w:val="33"/>
@@ -10224,19 +10381,19 @@
     <w:abstractNumId w:val="18"/>
   </w:num>
   <w:num w:numId="31">
-    <w:abstractNumId w:val="37"/>
+    <w:abstractNumId w:val="38"/>
   </w:num>
   <w:num w:numId="32">
     <w:abstractNumId w:val="30"/>
   </w:num>
   <w:num w:numId="33">
-    <w:abstractNumId w:val="35"/>
+    <w:abstractNumId w:val="36"/>
   </w:num>
   <w:num w:numId="34">
-    <w:abstractNumId w:val="36"/>
+    <w:abstractNumId w:val="37"/>
   </w:num>
   <w:num w:numId="35">
-    <w:abstractNumId w:val="38"/>
+    <w:abstractNumId w:val="39"/>
   </w:num>
   <w:num w:numId="36">
     <w:abstractNumId w:val="32"/>
@@ -10248,10 +10405,10 @@
     <w:abstractNumId w:val="24"/>
   </w:num>
   <w:num w:numId="39">
-    <w:abstractNumId w:val="34"/>
+    <w:abstractNumId w:val="35"/>
   </w:num>
   <w:num w:numId="40">
-    <w:abstractNumId w:val="42"/>
+    <w:abstractNumId w:val="43"/>
   </w:num>
   <w:num w:numId="41">
     <w:abstractNumId w:val="29"/>
@@ -10261,6 +10418,9 @@
   </w:num>
   <w:num w:numId="43">
     <w:abstractNumId w:val="25"/>
+  </w:num>
+  <w:num w:numId="44">
+    <w:abstractNumId w:val="34"/>
   </w:num>
 </w:numbering>
 </file>
@@ -11954,7 +12114,7 @@
 </file>
 
 <file path=customXml/itemProps1.xml><?xml version="1.0" encoding="utf-8"?>
-<ds:datastoreItem xmlns:ds="http://schemas.openxmlformats.org/officeDocument/2006/customXml" ds:itemID="{04FEB46B-B8BE-438D-9E42-C220B8C3BADB}">
+<ds:datastoreItem xmlns:ds="http://schemas.openxmlformats.org/officeDocument/2006/customXml" ds:itemID="{A9CC4305-7F21-48CA-900B-577866DC32B1}">
   <ds:schemaRefs>
     <ds:schemaRef ds:uri="http://schemas.openxmlformats.org/officeDocument/2006/bibliography"/>
   </ds:schemaRefs>

</xml_diff>

<commit_message>
Phân chia các giai đoạn chính
Phân chia các giai đoạn chính
</commit_message>
<xml_diff>
--- a/MyProjectMgnt.docx
+++ b/MyProjectMgnt.docx
@@ -22,7 +22,7 @@
           <w:color w:val="2A62A6"/>
           <w:sz w:val="32"/>
           <w:szCs w:val="32"/>
-          <w:lang w:val="vi-VN" w:eastAsia="vi-VN" w:bidi="ar-SA"/>
+          <w:lang w:eastAsia="en-US" w:bidi="ar-SA"/>
         </w:rPr>
         <mc:AlternateContent>
           <mc:Choice Requires="wps">
@@ -4606,1804 +4606,32 @@
       <w:bookmarkEnd w:id="4"/>
     </w:p>
     <w:p>
-      <w:pPr>
-        <w:rPr>
-          <w:b/>
-          <w:sz w:val="24"/>
-          <w:szCs w:val="24"/>
-          <w:u w:val="single"/>
-        </w:rPr>
-      </w:pPr>
-      <w:r>
-        <w:rPr>
-          <w:b/>
-          <w:sz w:val="24"/>
-          <w:szCs w:val="24"/>
-          <w:u w:val="single"/>
-        </w:rPr>
-        <w:t>Khách hàng</w:t>
-      </w:r>
-      <w:r>
-        <w:rPr>
-          <w:b/>
-          <w:sz w:val="24"/>
-          <w:szCs w:val="24"/>
-          <w:u w:val="single"/>
-        </w:rPr>
-        <w:t>:</w:t>
-      </w:r>
-    </w:p>
-    <w:p>
-      <w:pPr>
-        <w:rPr>
-          <w:sz w:val="24"/>
-          <w:szCs w:val="24"/>
-        </w:rPr>
-      </w:pPr>
-      <w:r>
-        <w:rPr>
-          <w:b/>
-          <w:sz w:val="24"/>
-          <w:szCs w:val="24"/>
-        </w:rPr>
-        <w:t>Công ty</w:t>
-      </w:r>
-      <w:r>
-        <w:rPr>
-          <w:sz w:val="24"/>
-          <w:szCs w:val="24"/>
-        </w:rPr>
-        <w:t>: BKTech</w:t>
-      </w:r>
-    </w:p>
-    <w:p>
-      <w:pPr>
-        <w:rPr>
-          <w:sz w:val="24"/>
-          <w:szCs w:val="24"/>
-        </w:rPr>
-      </w:pPr>
-      <w:r>
-        <w:rPr>
-          <w:b/>
-          <w:sz w:val="24"/>
-          <w:szCs w:val="24"/>
-        </w:rPr>
-        <w:t>Địa chỉ</w:t>
-      </w:r>
-      <w:r>
-        <w:rPr>
-          <w:sz w:val="24"/>
-          <w:szCs w:val="24"/>
-        </w:rPr>
-        <w:t>: số 10 Lê Thanh Nghị, quận Hai Bà Trưng, Hà Nội</w:t>
-      </w:r>
-    </w:p>
-    <w:p>
-      <w:pPr>
-        <w:rPr>
-          <w:sz w:val="24"/>
-          <w:szCs w:val="24"/>
-        </w:rPr>
-      </w:pPr>
-      <w:r>
-        <w:rPr>
-          <w:b/>
-          <w:sz w:val="24"/>
-          <w:szCs w:val="24"/>
-        </w:rPr>
-        <w:t>Mail</w:t>
-      </w:r>
-      <w:r>
-        <w:rPr>
-          <w:sz w:val="24"/>
-          <w:szCs w:val="24"/>
-        </w:rPr>
-        <w:t xml:space="preserve">: </w:t>
-      </w:r>
-      <w:hyperlink r:id="rId11" w:history="1">
-        <w:r>
-          <w:rPr>
-            <w:rStyle w:val="Hyperlink"/>
-            <w:sz w:val="24"/>
-            <w:szCs w:val="24"/>
-          </w:rPr>
-          <w:t>home@bkt.com.vn</w:t>
-        </w:r>
-      </w:hyperlink>
-    </w:p>
-    <w:p>
-      <w:pPr>
-        <w:rPr>
-          <w:sz w:val="24"/>
-          <w:szCs w:val="24"/>
-        </w:rPr>
-      </w:pPr>
-      <w:r>
-        <w:rPr>
-          <w:b/>
-          <w:sz w:val="24"/>
-          <w:szCs w:val="24"/>
-        </w:rPr>
-        <w:t>Tel</w:t>
-      </w:r>
-      <w:r>
-        <w:rPr>
-          <w:sz w:val="24"/>
-          <w:szCs w:val="24"/>
-        </w:rPr>
-        <w:t>: 0123456789</w:t>
-      </w:r>
-    </w:p>
-    <w:p>
-      <w:pPr>
-        <w:jc w:val="center"/>
-        <w:rPr>
-          <w:b/>
-          <w:sz w:val="24"/>
-          <w:szCs w:val="24"/>
-        </w:rPr>
-      </w:pPr>
-      <w:r>
-        <w:rPr>
-          <w:b/>
-          <w:sz w:val="24"/>
-          <w:szCs w:val="24"/>
-        </w:rPr>
-        <w:t>Bảng phân quyền và vai trò trong dự án</w:t>
-      </w:r>
-    </w:p>
-    <w:tbl>
-      <w:tblPr>
-        <w:tblStyle w:val="BlueStripe1"/>
-        <w:tblW w:w="9272" w:type="dxa"/>
-        <w:tblInd w:w="-5" w:type="dxa"/>
-        <w:tblLook w:val="04A0" w:firstRow="1" w:lastRow="0" w:firstColumn="1" w:lastColumn="0" w:noHBand="0" w:noVBand="1"/>
-      </w:tblPr>
-      <w:tblGrid>
-        <w:gridCol w:w="676"/>
-        <w:gridCol w:w="1037"/>
-        <w:gridCol w:w="2037"/>
-        <w:gridCol w:w="1241"/>
-        <w:gridCol w:w="785"/>
-        <w:gridCol w:w="733"/>
-        <w:gridCol w:w="1065"/>
-        <w:gridCol w:w="857"/>
-        <w:gridCol w:w="841"/>
-      </w:tblGrid>
-      <w:tr>
-        <w:trPr>
-          <w:cnfStyle w:val="100000000000" w:firstRow="1" w:lastRow="0" w:firstColumn="0" w:lastColumn="0" w:oddVBand="0" w:evenVBand="0" w:oddHBand="0" w:evenHBand="0" w:firstRowFirstColumn="0" w:firstRowLastColumn="0" w:lastRowFirstColumn="0" w:lastRowLastColumn="0"/>
-        </w:trPr>
-        <w:tc>
-          <w:tcPr>
-            <w:cnfStyle w:val="001000000000" w:firstRow="0" w:lastRow="0" w:firstColumn="1" w:lastColumn="0" w:oddVBand="0" w:evenVBand="0" w:oddHBand="0" w:evenHBand="0" w:firstRowFirstColumn="0" w:firstRowLastColumn="0" w:lastRowFirstColumn="0" w:lastRowLastColumn="0"/>
-            <w:tcW w:w="676" w:type="dxa"/>
-          </w:tcPr>
-          <w:p>
-            <w:pPr>
-              <w:jc w:val="center"/>
-              <w:rPr>
-                <w:sz w:val="24"/>
-                <w:szCs w:val="24"/>
-              </w:rPr>
-            </w:pPr>
-            <w:r>
-              <w:rPr>
-                <w:sz w:val="24"/>
-                <w:szCs w:val="24"/>
-              </w:rPr>
-              <w:t>STT</w:t>
-            </w:r>
-          </w:p>
-        </w:tc>
-        <w:tc>
-          <w:tcPr>
-            <w:tcW w:w="1037" w:type="dxa"/>
-          </w:tcPr>
-          <w:p>
-            <w:pPr>
-              <w:jc w:val="center"/>
-              <w:cnfStyle w:val="100000000000" w:firstRow="1" w:lastRow="0" w:firstColumn="0" w:lastColumn="0" w:oddVBand="0" w:evenVBand="0" w:oddHBand="0" w:evenHBand="0" w:firstRowFirstColumn="0" w:firstRowLastColumn="0" w:lastRowFirstColumn="0" w:lastRowLastColumn="0"/>
-              <w:rPr>
-                <w:sz w:val="24"/>
-                <w:szCs w:val="24"/>
-              </w:rPr>
-            </w:pPr>
-            <w:r>
-              <w:rPr>
-                <w:sz w:val="24"/>
-                <w:szCs w:val="24"/>
-              </w:rPr>
-              <w:t>Người liên hệ</w:t>
-            </w:r>
-          </w:p>
-        </w:tc>
-        <w:tc>
-          <w:tcPr>
-            <w:tcW w:w="2036" w:type="dxa"/>
-          </w:tcPr>
-          <w:p>
-            <w:pPr>
-              <w:jc w:val="center"/>
-              <w:cnfStyle w:val="100000000000" w:firstRow="1" w:lastRow="0" w:firstColumn="0" w:lastColumn="0" w:oddVBand="0" w:evenVBand="0" w:oddHBand="0" w:evenHBand="0" w:firstRowFirstColumn="0" w:firstRowLastColumn="0" w:lastRowFirstColumn="0" w:lastRowLastColumn="0"/>
-              <w:rPr>
-                <w:sz w:val="24"/>
-                <w:szCs w:val="24"/>
-              </w:rPr>
-            </w:pPr>
-            <w:r>
-              <w:rPr>
-                <w:sz w:val="24"/>
-                <w:szCs w:val="24"/>
-              </w:rPr>
-              <w:t>Mail</w:t>
-            </w:r>
-          </w:p>
-        </w:tc>
-        <w:tc>
-          <w:tcPr>
-            <w:tcW w:w="1242" w:type="dxa"/>
-          </w:tcPr>
-          <w:p>
-            <w:pPr>
-              <w:jc w:val="center"/>
-              <w:cnfStyle w:val="100000000000" w:firstRow="1" w:lastRow="0" w:firstColumn="0" w:lastColumn="0" w:oddVBand="0" w:evenVBand="0" w:oddHBand="0" w:evenHBand="0" w:firstRowFirstColumn="0" w:firstRowLastColumn="0" w:lastRowFirstColumn="0" w:lastRowLastColumn="0"/>
-              <w:rPr>
-                <w:sz w:val="24"/>
-                <w:szCs w:val="24"/>
-              </w:rPr>
-            </w:pPr>
-            <w:r>
-              <w:rPr>
-                <w:sz w:val="24"/>
-                <w:szCs w:val="24"/>
-              </w:rPr>
-              <w:t>Tel</w:t>
-            </w:r>
-          </w:p>
-        </w:tc>
-        <w:tc>
-          <w:tcPr>
-            <w:tcW w:w="785" w:type="dxa"/>
-          </w:tcPr>
-          <w:p>
-            <w:pPr>
-              <w:jc w:val="center"/>
-              <w:cnfStyle w:val="100000000000" w:firstRow="1" w:lastRow="0" w:firstColumn="0" w:lastColumn="0" w:oddVBand="0" w:evenVBand="0" w:oddHBand="0" w:evenHBand="0" w:firstRowFirstColumn="0" w:firstRowLastColumn="0" w:lastRowFirstColumn="0" w:lastRowLastColumn="0"/>
-              <w:rPr>
-                <w:sz w:val="24"/>
-                <w:szCs w:val="24"/>
-              </w:rPr>
-            </w:pPr>
-            <w:r>
-              <w:rPr>
-                <w:sz w:val="24"/>
-                <w:szCs w:val="24"/>
-              </w:rPr>
-              <w:t>Mô tả</w:t>
-            </w:r>
-          </w:p>
-        </w:tc>
-        <w:tc>
-          <w:tcPr>
-            <w:tcW w:w="733" w:type="dxa"/>
-          </w:tcPr>
-          <w:p>
-            <w:pPr>
-              <w:jc w:val="center"/>
-              <w:cnfStyle w:val="100000000000" w:firstRow="1" w:lastRow="0" w:firstColumn="0" w:lastColumn="0" w:oddVBand="0" w:evenVBand="0" w:oddHBand="0" w:evenHBand="0" w:firstRowFirstColumn="0" w:firstRowLastColumn="0" w:lastRowFirstColumn="0" w:lastRowLastColumn="0"/>
-              <w:rPr>
-                <w:sz w:val="24"/>
-                <w:szCs w:val="24"/>
-              </w:rPr>
-            </w:pPr>
-            <w:r>
-              <w:rPr>
-                <w:sz w:val="24"/>
-                <w:szCs w:val="24"/>
-              </w:rPr>
-              <w:t>Mail to</w:t>
-            </w:r>
-          </w:p>
-        </w:tc>
-        <w:tc>
-          <w:tcPr>
-            <w:tcW w:w="1065" w:type="dxa"/>
-          </w:tcPr>
-          <w:p>
-            <w:pPr>
-              <w:jc w:val="center"/>
-              <w:cnfStyle w:val="100000000000" w:firstRow="1" w:lastRow="0" w:firstColumn="0" w:lastColumn="0" w:oddVBand="0" w:evenVBand="0" w:oddHBand="0" w:evenHBand="0" w:firstRowFirstColumn="0" w:firstRowLastColumn="0" w:lastRowFirstColumn="0" w:lastRowLastColumn="0"/>
-              <w:rPr>
-                <w:sz w:val="24"/>
-                <w:szCs w:val="24"/>
-              </w:rPr>
-            </w:pPr>
-            <w:r>
-              <w:rPr>
-                <w:sz w:val="24"/>
-                <w:szCs w:val="24"/>
-              </w:rPr>
-              <w:t>Giải đáp tính năng</w:t>
-            </w:r>
-          </w:p>
-        </w:tc>
-        <w:tc>
-          <w:tcPr>
-            <w:tcW w:w="857" w:type="dxa"/>
-          </w:tcPr>
-          <w:p>
-            <w:pPr>
-              <w:jc w:val="center"/>
-              <w:cnfStyle w:val="100000000000" w:firstRow="1" w:lastRow="0" w:firstColumn="0" w:lastColumn="0" w:oddVBand="0" w:evenVBand="0" w:oddHBand="0" w:evenHBand="0" w:firstRowFirstColumn="0" w:firstRowLastColumn="0" w:lastRowFirstColumn="0" w:lastRowLastColumn="0"/>
-              <w:rPr>
-                <w:sz w:val="24"/>
-                <w:szCs w:val="24"/>
-              </w:rPr>
-            </w:pPr>
-            <w:r>
-              <w:rPr>
-                <w:sz w:val="24"/>
-                <w:szCs w:val="24"/>
-              </w:rPr>
-              <w:t>Ghép nối hạ tầng hiện có</w:t>
-            </w:r>
-          </w:p>
-        </w:tc>
-        <w:tc>
-          <w:tcPr>
-            <w:tcW w:w="841" w:type="dxa"/>
-          </w:tcPr>
-          <w:p>
-            <w:pPr>
-              <w:jc w:val="center"/>
-              <w:cnfStyle w:val="100000000000" w:firstRow="1" w:lastRow="0" w:firstColumn="0" w:lastColumn="0" w:oddVBand="0" w:evenVBand="0" w:oddHBand="0" w:evenHBand="0" w:firstRowFirstColumn="0" w:firstRowLastColumn="0" w:lastRowFirstColumn="0" w:lastRowLastColumn="0"/>
-              <w:rPr>
-                <w:sz w:val="24"/>
-                <w:szCs w:val="24"/>
-              </w:rPr>
-            </w:pPr>
-            <w:r>
-              <w:rPr>
-                <w:sz w:val="24"/>
-                <w:szCs w:val="24"/>
-              </w:rPr>
-              <w:t>Kiểm tra</w:t>
-            </w:r>
-          </w:p>
-        </w:tc>
-      </w:tr>
-      <w:tr>
-        <w:tc>
-          <w:tcPr>
-            <w:cnfStyle w:val="001000000000" w:firstRow="0" w:lastRow="0" w:firstColumn="1" w:lastColumn="0" w:oddVBand="0" w:evenVBand="0" w:oddHBand="0" w:evenHBand="0" w:firstRowFirstColumn="0" w:firstRowLastColumn="0" w:lastRowFirstColumn="0" w:lastRowLastColumn="0"/>
-            <w:tcW w:w="676" w:type="dxa"/>
-          </w:tcPr>
-          <w:p>
-            <w:pPr>
-              <w:jc w:val="center"/>
-              <w:rPr>
-                <w:sz w:val="24"/>
-                <w:szCs w:val="24"/>
-              </w:rPr>
-            </w:pPr>
-            <w:r>
-              <w:rPr>
-                <w:sz w:val="24"/>
-                <w:szCs w:val="24"/>
-              </w:rPr>
-              <w:t>1</w:t>
-            </w:r>
-          </w:p>
-        </w:tc>
-        <w:tc>
-          <w:tcPr>
-            <w:tcW w:w="1037" w:type="dxa"/>
-          </w:tcPr>
-          <w:p>
-            <w:pPr>
-              <w:jc w:val="center"/>
-              <w:cnfStyle w:val="000000000000" w:firstRow="0" w:lastRow="0" w:firstColumn="0" w:lastColumn="0" w:oddVBand="0" w:evenVBand="0" w:oddHBand="0" w:evenHBand="0" w:firstRowFirstColumn="0" w:firstRowLastColumn="0" w:lastRowFirstColumn="0" w:lastRowLastColumn="0"/>
-              <w:rPr>
-                <w:sz w:val="24"/>
-                <w:szCs w:val="24"/>
-              </w:rPr>
-            </w:pPr>
-            <w:r>
-              <w:rPr>
-                <w:sz w:val="24"/>
-                <w:szCs w:val="24"/>
-              </w:rPr>
-              <w:t>Nguyễn Việt An</w:t>
-            </w:r>
-          </w:p>
-        </w:tc>
-        <w:tc>
-          <w:tcPr>
-            <w:tcW w:w="2036" w:type="dxa"/>
-          </w:tcPr>
-          <w:p>
-            <w:pPr>
-              <w:jc w:val="center"/>
-              <w:cnfStyle w:val="000000000000" w:firstRow="0" w:lastRow="0" w:firstColumn="0" w:lastColumn="0" w:oddVBand="0" w:evenVBand="0" w:oddHBand="0" w:evenHBand="0" w:firstRowFirstColumn="0" w:firstRowLastColumn="0" w:lastRowFirstColumn="0" w:lastRowLastColumn="0"/>
-              <w:rPr>
-                <w:sz w:val="24"/>
-                <w:szCs w:val="24"/>
-              </w:rPr>
-            </w:pPr>
-            <w:r>
-              <w:rPr>
-                <w:sz w:val="24"/>
-                <w:szCs w:val="24"/>
-              </w:rPr>
-              <w:t>annv@bkt.</w:t>
-            </w:r>
-            <w:r>
-              <w:rPr>
-                <w:sz w:val="24"/>
-                <w:szCs w:val="24"/>
-              </w:rPr>
-              <w:t>com</w:t>
-            </w:r>
-          </w:p>
-        </w:tc>
-        <w:tc>
-          <w:tcPr>
-            <w:tcW w:w="1242" w:type="dxa"/>
-          </w:tcPr>
-          <w:p>
-            <w:pPr>
-              <w:jc w:val="center"/>
-              <w:cnfStyle w:val="000000000000" w:firstRow="0" w:lastRow="0" w:firstColumn="0" w:lastColumn="0" w:oddVBand="0" w:evenVBand="0" w:oddHBand="0" w:evenHBand="0" w:firstRowFirstColumn="0" w:firstRowLastColumn="0" w:lastRowFirstColumn="0" w:lastRowLastColumn="0"/>
-              <w:rPr>
-                <w:sz w:val="24"/>
-                <w:szCs w:val="24"/>
-              </w:rPr>
-            </w:pPr>
-            <w:r>
-              <w:rPr>
-                <w:sz w:val="24"/>
-                <w:szCs w:val="24"/>
-              </w:rPr>
-              <w:t>0123456</w:t>
-            </w:r>
-          </w:p>
-        </w:tc>
-        <w:tc>
-          <w:tcPr>
-            <w:tcW w:w="785" w:type="dxa"/>
-          </w:tcPr>
-          <w:p>
-            <w:pPr>
-              <w:jc w:val="center"/>
-              <w:cnfStyle w:val="000000000000" w:firstRow="0" w:lastRow="0" w:firstColumn="0" w:lastColumn="0" w:oddVBand="0" w:evenVBand="0" w:oddHBand="0" w:evenHBand="0" w:firstRowFirstColumn="0" w:firstRowLastColumn="0" w:lastRowFirstColumn="0" w:lastRowLastColumn="0"/>
-              <w:rPr>
-                <w:sz w:val="24"/>
-                <w:szCs w:val="24"/>
-              </w:rPr>
-            </w:pPr>
-            <w:r>
-              <w:rPr>
-                <w:sz w:val="24"/>
-                <w:szCs w:val="24"/>
-              </w:rPr>
-              <w:t xml:space="preserve">Kiểm soát kỹ </w:t>
-            </w:r>
-            <w:r>
-              <w:rPr>
-                <w:sz w:val="24"/>
-                <w:szCs w:val="24"/>
-              </w:rPr>
-              <w:lastRenderedPageBreak/>
-              <w:t>thuật</w:t>
-            </w:r>
-          </w:p>
-        </w:tc>
-        <w:tc>
-          <w:tcPr>
-            <w:tcW w:w="733" w:type="dxa"/>
-          </w:tcPr>
-          <w:p>
-            <w:pPr>
-              <w:jc w:val="center"/>
-              <w:cnfStyle w:val="000000000000" w:firstRow="0" w:lastRow="0" w:firstColumn="0" w:lastColumn="0" w:oddVBand="0" w:evenVBand="0" w:oddHBand="0" w:evenHBand="0" w:firstRowFirstColumn="0" w:firstRowLastColumn="0" w:lastRowFirstColumn="0" w:lastRowLastColumn="0"/>
-              <w:rPr>
-                <w:sz w:val="24"/>
-                <w:szCs w:val="24"/>
-              </w:rPr>
-            </w:pPr>
-            <w:r>
-              <w:rPr>
-                <w:sz w:val="24"/>
-                <w:szCs w:val="24"/>
-              </w:rPr>
-              <w:lastRenderedPageBreak/>
-              <w:t>To</w:t>
-            </w:r>
-          </w:p>
-        </w:tc>
-        <w:tc>
-          <w:tcPr>
-            <w:tcW w:w="1065" w:type="dxa"/>
-          </w:tcPr>
-          <w:p>
-            <w:pPr>
-              <w:jc w:val="center"/>
-              <w:cnfStyle w:val="000000000000" w:firstRow="0" w:lastRow="0" w:firstColumn="0" w:lastColumn="0" w:oddVBand="0" w:evenVBand="0" w:oddHBand="0" w:evenHBand="0" w:firstRowFirstColumn="0" w:firstRowLastColumn="0" w:lastRowFirstColumn="0" w:lastRowLastColumn="0"/>
-              <w:rPr>
-                <w:sz w:val="24"/>
-                <w:szCs w:val="24"/>
-              </w:rPr>
-            </w:pPr>
-            <w:r>
-              <w:rPr>
-                <w:sz w:val="24"/>
-                <w:szCs w:val="24"/>
-              </w:rPr>
-              <w:t>Medium</w:t>
-            </w:r>
-          </w:p>
-        </w:tc>
-        <w:tc>
-          <w:tcPr>
-            <w:tcW w:w="857" w:type="dxa"/>
-          </w:tcPr>
-          <w:p>
-            <w:pPr>
-              <w:jc w:val="center"/>
-              <w:cnfStyle w:val="000000000000" w:firstRow="0" w:lastRow="0" w:firstColumn="0" w:lastColumn="0" w:oddVBand="0" w:evenVBand="0" w:oddHBand="0" w:evenHBand="0" w:firstRowFirstColumn="0" w:firstRowLastColumn="0" w:lastRowFirstColumn="0" w:lastRowLastColumn="0"/>
-              <w:rPr>
-                <w:sz w:val="24"/>
-                <w:szCs w:val="24"/>
-              </w:rPr>
-            </w:pPr>
-            <w:r>
-              <w:rPr>
-                <w:sz w:val="24"/>
-                <w:szCs w:val="24"/>
-              </w:rPr>
-              <w:t>High</w:t>
-            </w:r>
-          </w:p>
-        </w:tc>
-        <w:tc>
-          <w:tcPr>
-            <w:tcW w:w="841" w:type="dxa"/>
-          </w:tcPr>
-          <w:p>
-            <w:pPr>
-              <w:jc w:val="center"/>
-              <w:cnfStyle w:val="000000000000" w:firstRow="0" w:lastRow="0" w:firstColumn="0" w:lastColumn="0" w:oddVBand="0" w:evenVBand="0" w:oddHBand="0" w:evenHBand="0" w:firstRowFirstColumn="0" w:firstRowLastColumn="0" w:lastRowFirstColumn="0" w:lastRowLastColumn="0"/>
-              <w:rPr>
-                <w:sz w:val="24"/>
-                <w:szCs w:val="24"/>
-              </w:rPr>
-            </w:pPr>
-            <w:r>
-              <w:rPr>
-                <w:sz w:val="24"/>
-                <w:szCs w:val="24"/>
-              </w:rPr>
-              <w:t>High</w:t>
-            </w:r>
-          </w:p>
-        </w:tc>
-      </w:tr>
-      <w:tr>
-        <w:trPr>
-          <w:cnfStyle w:val="000000010000" w:firstRow="0" w:lastRow="0" w:firstColumn="0" w:lastColumn="0" w:oddVBand="0" w:evenVBand="0" w:oddHBand="0" w:evenHBand="1" w:firstRowFirstColumn="0" w:firstRowLastColumn="0" w:lastRowFirstColumn="0" w:lastRowLastColumn="0"/>
-        </w:trPr>
-        <w:tc>
-          <w:tcPr>
-            <w:cnfStyle w:val="001000000000" w:firstRow="0" w:lastRow="0" w:firstColumn="1" w:lastColumn="0" w:oddVBand="0" w:evenVBand="0" w:oddHBand="0" w:evenHBand="0" w:firstRowFirstColumn="0" w:firstRowLastColumn="0" w:lastRowFirstColumn="0" w:lastRowLastColumn="0"/>
-            <w:tcW w:w="676" w:type="dxa"/>
-          </w:tcPr>
-          <w:p>
-            <w:pPr>
-              <w:jc w:val="center"/>
-              <w:rPr>
-                <w:sz w:val="24"/>
-                <w:szCs w:val="24"/>
-              </w:rPr>
-            </w:pPr>
-            <w:r>
-              <w:rPr>
-                <w:sz w:val="24"/>
-                <w:szCs w:val="24"/>
-              </w:rPr>
-              <w:lastRenderedPageBreak/>
-              <w:t>2</w:t>
-            </w:r>
-          </w:p>
-        </w:tc>
-        <w:tc>
-          <w:tcPr>
-            <w:tcW w:w="1037" w:type="dxa"/>
-          </w:tcPr>
-          <w:p>
-            <w:pPr>
-              <w:jc w:val="center"/>
-              <w:cnfStyle w:val="000000010000" w:firstRow="0" w:lastRow="0" w:firstColumn="0" w:lastColumn="0" w:oddVBand="0" w:evenVBand="0" w:oddHBand="0" w:evenHBand="1" w:firstRowFirstColumn="0" w:firstRowLastColumn="0" w:lastRowFirstColumn="0" w:lastRowLastColumn="0"/>
-              <w:rPr>
-                <w:sz w:val="24"/>
-                <w:szCs w:val="24"/>
-              </w:rPr>
-            </w:pPr>
-            <w:r>
-              <w:rPr>
-                <w:sz w:val="24"/>
-                <w:szCs w:val="24"/>
-              </w:rPr>
-              <w:t>Đào Thị Hạnh</w:t>
-            </w:r>
-          </w:p>
-        </w:tc>
-        <w:tc>
-          <w:tcPr>
-            <w:tcW w:w="2036" w:type="dxa"/>
-          </w:tcPr>
-          <w:p>
-            <w:pPr>
-              <w:jc w:val="center"/>
-              <w:cnfStyle w:val="000000010000" w:firstRow="0" w:lastRow="0" w:firstColumn="0" w:lastColumn="0" w:oddVBand="0" w:evenVBand="0" w:oddHBand="0" w:evenHBand="1" w:firstRowFirstColumn="0" w:firstRowLastColumn="0" w:lastRowFirstColumn="0" w:lastRowLastColumn="0"/>
-              <w:rPr>
-                <w:sz w:val="24"/>
-                <w:szCs w:val="24"/>
-              </w:rPr>
-            </w:pPr>
-            <w:r>
-              <w:rPr>
-                <w:sz w:val="24"/>
-                <w:szCs w:val="24"/>
-              </w:rPr>
-              <w:t>hanhdt@bkt.com</w:t>
-            </w:r>
-          </w:p>
-        </w:tc>
-        <w:tc>
-          <w:tcPr>
-            <w:tcW w:w="1242" w:type="dxa"/>
-          </w:tcPr>
-          <w:p>
-            <w:pPr>
-              <w:jc w:val="center"/>
-              <w:cnfStyle w:val="000000010000" w:firstRow="0" w:lastRow="0" w:firstColumn="0" w:lastColumn="0" w:oddVBand="0" w:evenVBand="0" w:oddHBand="0" w:evenHBand="1" w:firstRowFirstColumn="0" w:firstRowLastColumn="0" w:lastRowFirstColumn="0" w:lastRowLastColumn="0"/>
-              <w:rPr>
-                <w:sz w:val="24"/>
-                <w:szCs w:val="24"/>
-              </w:rPr>
-            </w:pPr>
-            <w:r>
-              <w:rPr>
-                <w:sz w:val="24"/>
-                <w:szCs w:val="24"/>
-              </w:rPr>
-              <w:t>0654321</w:t>
-            </w:r>
-          </w:p>
-        </w:tc>
-        <w:tc>
-          <w:tcPr>
-            <w:tcW w:w="785" w:type="dxa"/>
-          </w:tcPr>
-          <w:p>
-            <w:pPr>
-              <w:jc w:val="center"/>
-              <w:cnfStyle w:val="000000010000" w:firstRow="0" w:lastRow="0" w:firstColumn="0" w:lastColumn="0" w:oddVBand="0" w:evenVBand="0" w:oddHBand="0" w:evenHBand="1" w:firstRowFirstColumn="0" w:firstRowLastColumn="0" w:lastRowFirstColumn="0" w:lastRowLastColumn="0"/>
-              <w:rPr>
-                <w:sz w:val="24"/>
-                <w:szCs w:val="24"/>
-              </w:rPr>
-            </w:pPr>
-            <w:r>
-              <w:rPr>
-                <w:sz w:val="24"/>
-                <w:szCs w:val="24"/>
-              </w:rPr>
-              <w:t>Tiến độ, yêu cầu</w:t>
-            </w:r>
-          </w:p>
-        </w:tc>
-        <w:tc>
-          <w:tcPr>
-            <w:tcW w:w="733" w:type="dxa"/>
-          </w:tcPr>
-          <w:p>
-            <w:pPr>
-              <w:jc w:val="center"/>
-              <w:cnfStyle w:val="000000010000" w:firstRow="0" w:lastRow="0" w:firstColumn="0" w:lastColumn="0" w:oddVBand="0" w:evenVBand="0" w:oddHBand="0" w:evenHBand="1" w:firstRowFirstColumn="0" w:firstRowLastColumn="0" w:lastRowFirstColumn="0" w:lastRowLastColumn="0"/>
-              <w:rPr>
-                <w:sz w:val="24"/>
-                <w:szCs w:val="24"/>
-              </w:rPr>
-            </w:pPr>
-            <w:r>
-              <w:rPr>
-                <w:sz w:val="24"/>
-                <w:szCs w:val="24"/>
-              </w:rPr>
-              <w:t>cc</w:t>
-            </w:r>
-          </w:p>
-        </w:tc>
-        <w:tc>
-          <w:tcPr>
-            <w:tcW w:w="1065" w:type="dxa"/>
-          </w:tcPr>
-          <w:p>
-            <w:pPr>
-              <w:jc w:val="center"/>
-              <w:cnfStyle w:val="000000010000" w:firstRow="0" w:lastRow="0" w:firstColumn="0" w:lastColumn="0" w:oddVBand="0" w:evenVBand="0" w:oddHBand="0" w:evenHBand="1" w:firstRowFirstColumn="0" w:firstRowLastColumn="0" w:lastRowFirstColumn="0" w:lastRowLastColumn="0"/>
-              <w:rPr>
-                <w:sz w:val="24"/>
-                <w:szCs w:val="24"/>
-              </w:rPr>
-            </w:pPr>
-            <w:r>
-              <w:rPr>
-                <w:sz w:val="24"/>
-                <w:szCs w:val="24"/>
-              </w:rPr>
-              <w:t>High</w:t>
-            </w:r>
-          </w:p>
-        </w:tc>
-        <w:tc>
-          <w:tcPr>
-            <w:tcW w:w="857" w:type="dxa"/>
-          </w:tcPr>
-          <w:p>
-            <w:pPr>
-              <w:jc w:val="center"/>
-              <w:cnfStyle w:val="000000010000" w:firstRow="0" w:lastRow="0" w:firstColumn="0" w:lastColumn="0" w:oddVBand="0" w:evenVBand="0" w:oddHBand="0" w:evenHBand="1" w:firstRowFirstColumn="0" w:firstRowLastColumn="0" w:lastRowFirstColumn="0" w:lastRowLastColumn="0"/>
-              <w:rPr>
-                <w:sz w:val="24"/>
-                <w:szCs w:val="24"/>
-              </w:rPr>
-            </w:pPr>
-            <w:r>
-              <w:rPr>
-                <w:sz w:val="24"/>
-                <w:szCs w:val="24"/>
-              </w:rPr>
-              <w:t>Cc</w:t>
-            </w:r>
-          </w:p>
-        </w:tc>
-        <w:tc>
-          <w:tcPr>
-            <w:tcW w:w="841" w:type="dxa"/>
-          </w:tcPr>
-          <w:p>
-            <w:pPr>
-              <w:jc w:val="center"/>
-              <w:cnfStyle w:val="000000010000" w:firstRow="0" w:lastRow="0" w:firstColumn="0" w:lastColumn="0" w:oddVBand="0" w:evenVBand="0" w:oddHBand="0" w:evenHBand="1" w:firstRowFirstColumn="0" w:firstRowLastColumn="0" w:lastRowFirstColumn="0" w:lastRowLastColumn="0"/>
-              <w:rPr>
-                <w:sz w:val="24"/>
-                <w:szCs w:val="24"/>
-              </w:rPr>
-            </w:pPr>
-            <w:r>
-              <w:rPr>
-                <w:sz w:val="24"/>
-                <w:szCs w:val="24"/>
-              </w:rPr>
-              <w:t>Cc</w:t>
-            </w:r>
-          </w:p>
-        </w:tc>
-      </w:tr>
-    </w:tbl>
-    <w:p>
-      <w:pPr>
-        <w:rPr>
-          <w:sz w:val="24"/>
-          <w:szCs w:val="24"/>
-        </w:rPr>
-      </w:pPr>
-    </w:p>
-    <w:p>
-      <w:pPr>
-        <w:rPr>
-          <w:b/>
-          <w:sz w:val="24"/>
-          <w:szCs w:val="24"/>
-          <w:u w:val="single"/>
-        </w:rPr>
-      </w:pPr>
-      <w:r>
-        <w:rPr>
-          <w:b/>
-          <w:sz w:val="24"/>
-          <w:szCs w:val="24"/>
-          <w:u w:val="single"/>
-        </w:rPr>
-        <w:t>Thành viên đội dự án:</w:t>
-      </w:r>
-    </w:p>
-    <w:p>
-      <w:pPr>
-        <w:rPr>
-          <w:sz w:val="24"/>
-          <w:szCs w:val="24"/>
-        </w:rPr>
-      </w:pPr>
-      <w:r>
-        <w:rPr>
-          <w:b/>
-          <w:sz w:val="24"/>
-          <w:szCs w:val="24"/>
-        </w:rPr>
-        <w:t>Công ty</w:t>
-      </w:r>
-      <w:r>
-        <w:rPr>
-          <w:sz w:val="24"/>
-          <w:szCs w:val="24"/>
-        </w:rPr>
-        <w:t>: AHLV</w:t>
-      </w:r>
-    </w:p>
-    <w:p>
-      <w:pPr>
-        <w:rPr>
-          <w:sz w:val="24"/>
-          <w:szCs w:val="24"/>
-        </w:rPr>
-      </w:pPr>
-      <w:r>
-        <w:rPr>
-          <w:b/>
-          <w:sz w:val="24"/>
-          <w:szCs w:val="24"/>
-        </w:rPr>
-        <w:t>Địa chỉ</w:t>
-      </w:r>
-      <w:r>
-        <w:rPr>
-          <w:sz w:val="24"/>
-          <w:szCs w:val="24"/>
-        </w:rPr>
-        <w:t>: số 295 Bạch Mai, quận Hai Bà Trưng, Hà Nội.</w:t>
-      </w:r>
-    </w:p>
-    <w:p>
-      <w:pPr>
-        <w:rPr>
-          <w:sz w:val="24"/>
-          <w:szCs w:val="24"/>
-        </w:rPr>
-      </w:pPr>
-      <w:r>
-        <w:rPr>
-          <w:b/>
-          <w:sz w:val="24"/>
-          <w:szCs w:val="24"/>
-        </w:rPr>
-        <w:t>Mail</w:t>
-      </w:r>
-      <w:r>
-        <w:rPr>
-          <w:sz w:val="24"/>
-          <w:szCs w:val="24"/>
-        </w:rPr>
-        <w:t xml:space="preserve">: </w:t>
-      </w:r>
-      <w:hyperlink r:id="rId12" w:history="1">
-        <w:r>
-          <w:rPr>
-            <w:rStyle w:val="Hyperlink"/>
-            <w:sz w:val="24"/>
-            <w:szCs w:val="24"/>
-          </w:rPr>
-          <w:t>home@ahlv.com.vn</w:t>
-        </w:r>
-      </w:hyperlink>
-    </w:p>
-    <w:p>
-      <w:pPr>
-        <w:rPr>
-          <w:sz w:val="24"/>
-          <w:szCs w:val="24"/>
-        </w:rPr>
-      </w:pPr>
-      <w:r>
-        <w:rPr>
-          <w:b/>
-          <w:sz w:val="24"/>
-          <w:szCs w:val="24"/>
-        </w:rPr>
-        <w:t>Tel</w:t>
-      </w:r>
-      <w:r>
-        <w:rPr>
-          <w:sz w:val="24"/>
-          <w:szCs w:val="24"/>
-        </w:rPr>
-        <w:t>: 0987654321</w:t>
-      </w:r>
-    </w:p>
-    <w:p>
-      <w:pPr>
-        <w:jc w:val="center"/>
-        <w:rPr>
-          <w:b/>
-          <w:sz w:val="24"/>
-          <w:szCs w:val="24"/>
-        </w:rPr>
-      </w:pPr>
-      <w:r>
-        <w:rPr>
-          <w:b/>
-          <w:sz w:val="24"/>
-          <w:szCs w:val="24"/>
-        </w:rPr>
-        <w:t>Bảng phân quyền và vai trò trong dự án</w:t>
-      </w:r>
-    </w:p>
-    <w:tbl>
-      <w:tblPr>
-        <w:tblStyle w:val="BlueStripe1"/>
-        <w:tblW w:w="0" w:type="auto"/>
-        <w:tblLook w:val="04A0" w:firstRow="1" w:lastRow="0" w:firstColumn="1" w:lastColumn="0" w:noHBand="0" w:noVBand="1"/>
-      </w:tblPr>
-      <w:tblGrid>
-        <w:gridCol w:w="645"/>
-        <w:gridCol w:w="1506"/>
-        <w:gridCol w:w="2198"/>
-        <w:gridCol w:w="1279"/>
-        <w:gridCol w:w="1110"/>
-        <w:gridCol w:w="961"/>
-        <w:gridCol w:w="1061"/>
-      </w:tblGrid>
-      <w:tr>
-        <w:trPr>
-          <w:cnfStyle w:val="100000000000" w:firstRow="1" w:lastRow="0" w:firstColumn="0" w:lastColumn="0" w:oddVBand="0" w:evenVBand="0" w:oddHBand="0" w:evenHBand="0" w:firstRowFirstColumn="0" w:firstRowLastColumn="0" w:lastRowFirstColumn="0" w:lastRowLastColumn="0"/>
-        </w:trPr>
-        <w:tc>
-          <w:tcPr>
-            <w:cnfStyle w:val="001000000000" w:firstRow="0" w:lastRow="0" w:firstColumn="1" w:lastColumn="0" w:oddVBand="0" w:evenVBand="0" w:oddHBand="0" w:evenHBand="0" w:firstRowFirstColumn="0" w:firstRowLastColumn="0" w:lastRowFirstColumn="0" w:lastRowLastColumn="0"/>
-            <w:tcW w:w="557" w:type="dxa"/>
-          </w:tcPr>
-          <w:p>
-            <w:pPr>
-              <w:jc w:val="center"/>
-              <w:rPr>
-                <w:b w:val="0"/>
-                <w:sz w:val="24"/>
-                <w:szCs w:val="24"/>
-              </w:rPr>
-            </w:pPr>
-            <w:r>
-              <w:rPr>
-                <w:b w:val="0"/>
-                <w:sz w:val="24"/>
-                <w:szCs w:val="24"/>
-              </w:rPr>
-              <w:t>STT</w:t>
-            </w:r>
-          </w:p>
-        </w:tc>
-        <w:tc>
-          <w:tcPr>
-            <w:tcW w:w="1945" w:type="dxa"/>
-          </w:tcPr>
-          <w:p>
-            <w:pPr>
-              <w:jc w:val="center"/>
-              <w:cnfStyle w:val="100000000000" w:firstRow="1" w:lastRow="0" w:firstColumn="0" w:lastColumn="0" w:oddVBand="0" w:evenVBand="0" w:oddHBand="0" w:evenHBand="0" w:firstRowFirstColumn="0" w:firstRowLastColumn="0" w:lastRowFirstColumn="0" w:lastRowLastColumn="0"/>
-              <w:rPr>
-                <w:b w:val="0"/>
-                <w:sz w:val="24"/>
-                <w:szCs w:val="24"/>
-              </w:rPr>
-            </w:pPr>
-            <w:r>
-              <w:rPr>
-                <w:b w:val="0"/>
-                <w:sz w:val="24"/>
-                <w:szCs w:val="24"/>
-              </w:rPr>
-              <w:t>Người liên hệ</w:t>
-            </w:r>
-          </w:p>
-        </w:tc>
-        <w:tc>
-          <w:tcPr>
-            <w:tcW w:w="1252" w:type="dxa"/>
-          </w:tcPr>
-          <w:p>
-            <w:pPr>
-              <w:jc w:val="center"/>
-              <w:cnfStyle w:val="100000000000" w:firstRow="1" w:lastRow="0" w:firstColumn="0" w:lastColumn="0" w:oddVBand="0" w:evenVBand="0" w:oddHBand="0" w:evenHBand="0" w:firstRowFirstColumn="0" w:firstRowLastColumn="0" w:lastRowFirstColumn="0" w:lastRowLastColumn="0"/>
-              <w:rPr>
-                <w:b w:val="0"/>
-                <w:sz w:val="24"/>
-                <w:szCs w:val="24"/>
-              </w:rPr>
-            </w:pPr>
-            <w:r>
-              <w:rPr>
-                <w:b w:val="0"/>
-                <w:sz w:val="24"/>
-                <w:szCs w:val="24"/>
-              </w:rPr>
-              <w:t>M</w:t>
-            </w:r>
-            <w:r>
-              <w:rPr>
-                <w:b w:val="0"/>
-                <w:sz w:val="24"/>
-                <w:szCs w:val="24"/>
-              </w:rPr>
-              <w:t>ail</w:t>
-            </w:r>
-          </w:p>
-        </w:tc>
-        <w:tc>
-          <w:tcPr>
-            <w:tcW w:w="1251" w:type="dxa"/>
-          </w:tcPr>
-          <w:p>
-            <w:pPr>
-              <w:jc w:val="center"/>
-              <w:cnfStyle w:val="100000000000" w:firstRow="1" w:lastRow="0" w:firstColumn="0" w:lastColumn="0" w:oddVBand="0" w:evenVBand="0" w:oddHBand="0" w:evenHBand="0" w:firstRowFirstColumn="0" w:firstRowLastColumn="0" w:lastRowFirstColumn="0" w:lastRowLastColumn="0"/>
-              <w:rPr>
-                <w:b w:val="0"/>
-                <w:sz w:val="24"/>
-                <w:szCs w:val="24"/>
-              </w:rPr>
-            </w:pPr>
-            <w:r>
-              <w:rPr>
-                <w:b w:val="0"/>
-                <w:sz w:val="24"/>
-                <w:szCs w:val="24"/>
-              </w:rPr>
-              <w:t>T</w:t>
-            </w:r>
-            <w:r>
-              <w:rPr>
-                <w:b w:val="0"/>
-                <w:sz w:val="24"/>
-                <w:szCs w:val="24"/>
-              </w:rPr>
-              <w:t>el</w:t>
-            </w:r>
-          </w:p>
-        </w:tc>
-        <w:tc>
-          <w:tcPr>
-            <w:tcW w:w="1251" w:type="dxa"/>
-          </w:tcPr>
-          <w:p>
-            <w:pPr>
-              <w:jc w:val="center"/>
-              <w:cnfStyle w:val="100000000000" w:firstRow="1" w:lastRow="0" w:firstColumn="0" w:lastColumn="0" w:oddVBand="0" w:evenVBand="0" w:oddHBand="0" w:evenHBand="0" w:firstRowFirstColumn="0" w:firstRowLastColumn="0" w:lastRowFirstColumn="0" w:lastRowLastColumn="0"/>
-              <w:rPr>
-                <w:b w:val="0"/>
-                <w:sz w:val="24"/>
-                <w:szCs w:val="24"/>
-              </w:rPr>
-            </w:pPr>
-            <w:r>
-              <w:rPr>
-                <w:b w:val="0"/>
-                <w:sz w:val="24"/>
-                <w:szCs w:val="24"/>
-              </w:rPr>
-              <w:t>Mô tả</w:t>
-            </w:r>
-          </w:p>
-        </w:tc>
-        <w:tc>
-          <w:tcPr>
-            <w:tcW w:w="1252" w:type="dxa"/>
-          </w:tcPr>
-          <w:p>
-            <w:pPr>
-              <w:jc w:val="center"/>
-              <w:cnfStyle w:val="100000000000" w:firstRow="1" w:lastRow="0" w:firstColumn="0" w:lastColumn="0" w:oddVBand="0" w:evenVBand="0" w:oddHBand="0" w:evenHBand="0" w:firstRowFirstColumn="0" w:firstRowLastColumn="0" w:lastRowFirstColumn="0" w:lastRowLastColumn="0"/>
-              <w:rPr>
-                <w:b w:val="0"/>
-                <w:sz w:val="24"/>
-                <w:szCs w:val="24"/>
-              </w:rPr>
-            </w:pPr>
-            <w:r>
-              <w:rPr>
-                <w:b w:val="0"/>
-                <w:sz w:val="24"/>
-                <w:szCs w:val="24"/>
-              </w:rPr>
-              <w:t>Mail to</w:t>
-            </w:r>
-          </w:p>
-        </w:tc>
-        <w:tc>
-          <w:tcPr>
-            <w:tcW w:w="1252" w:type="dxa"/>
-          </w:tcPr>
-          <w:p>
-            <w:pPr>
-              <w:jc w:val="center"/>
-              <w:cnfStyle w:val="100000000000" w:firstRow="1" w:lastRow="0" w:firstColumn="0" w:lastColumn="0" w:oddVBand="0" w:evenVBand="0" w:oddHBand="0" w:evenHBand="0" w:firstRowFirstColumn="0" w:firstRowLastColumn="0" w:lastRowFirstColumn="0" w:lastRowLastColumn="0"/>
-              <w:rPr>
-                <w:b w:val="0"/>
-                <w:sz w:val="24"/>
-                <w:szCs w:val="24"/>
-              </w:rPr>
-            </w:pPr>
-            <w:r>
-              <w:rPr>
-                <w:b w:val="0"/>
-                <w:sz w:val="24"/>
-                <w:szCs w:val="24"/>
-              </w:rPr>
-              <w:t>Thời lượng tham dự</w:t>
-            </w:r>
-          </w:p>
-        </w:tc>
-      </w:tr>
-      <w:tr>
-        <w:tc>
-          <w:tcPr>
-            <w:cnfStyle w:val="001000000000" w:firstRow="0" w:lastRow="0" w:firstColumn="1" w:lastColumn="0" w:oddVBand="0" w:evenVBand="0" w:oddHBand="0" w:evenHBand="0" w:firstRowFirstColumn="0" w:firstRowLastColumn="0" w:lastRowFirstColumn="0" w:lastRowLastColumn="0"/>
-            <w:tcW w:w="557" w:type="dxa"/>
-          </w:tcPr>
-          <w:p>
-            <w:pPr>
-              <w:jc w:val="center"/>
-              <w:rPr>
-                <w:b w:val="0"/>
-                <w:sz w:val="24"/>
-                <w:szCs w:val="24"/>
-              </w:rPr>
-            </w:pPr>
-            <w:r>
-              <w:rPr>
-                <w:b w:val="0"/>
-                <w:sz w:val="24"/>
-                <w:szCs w:val="24"/>
-              </w:rPr>
-              <w:t>1</w:t>
-            </w:r>
-          </w:p>
-        </w:tc>
-        <w:tc>
-          <w:tcPr>
-            <w:tcW w:w="1945" w:type="dxa"/>
-          </w:tcPr>
-          <w:p>
-            <w:pPr>
-              <w:jc w:val="center"/>
-              <w:cnfStyle w:val="000000000000" w:firstRow="0" w:lastRow="0" w:firstColumn="0" w:lastColumn="0" w:oddVBand="0" w:evenVBand="0" w:oddHBand="0" w:evenHBand="0" w:firstRowFirstColumn="0" w:firstRowLastColumn="0" w:lastRowFirstColumn="0" w:lastRowLastColumn="0"/>
-              <w:rPr>
-                <w:sz w:val="24"/>
-                <w:szCs w:val="24"/>
-              </w:rPr>
-            </w:pPr>
-            <w:r>
-              <w:rPr>
-                <w:sz w:val="24"/>
-                <w:szCs w:val="24"/>
-              </w:rPr>
-              <w:t>Nguyễn Công Ngọc Anh</w:t>
-            </w:r>
-          </w:p>
-        </w:tc>
-        <w:tc>
-          <w:tcPr>
-            <w:tcW w:w="1252" w:type="dxa"/>
-          </w:tcPr>
-          <w:p>
-            <w:pPr>
-              <w:jc w:val="center"/>
-              <w:cnfStyle w:val="000000000000" w:firstRow="0" w:lastRow="0" w:firstColumn="0" w:lastColumn="0" w:oddVBand="0" w:evenVBand="0" w:oddHBand="0" w:evenHBand="0" w:firstRowFirstColumn="0" w:firstRowLastColumn="0" w:lastRowFirstColumn="0" w:lastRowLastColumn="0"/>
-              <w:rPr>
-                <w:sz w:val="24"/>
-                <w:szCs w:val="24"/>
-              </w:rPr>
-            </w:pPr>
-            <w:hyperlink r:id="rId13" w:history="1">
-              <w:r>
-                <w:rPr>
-                  <w:rStyle w:val="Hyperlink"/>
-                  <w:sz w:val="24"/>
-                  <w:szCs w:val="24"/>
-                </w:rPr>
-                <w:t>anhncn@ahlv.com</w:t>
-              </w:r>
-            </w:hyperlink>
-          </w:p>
-        </w:tc>
-        <w:tc>
-          <w:tcPr>
-            <w:tcW w:w="1251" w:type="dxa"/>
-          </w:tcPr>
-          <w:p>
-            <w:pPr>
-              <w:jc w:val="center"/>
-              <w:cnfStyle w:val="000000000000" w:firstRow="0" w:lastRow="0" w:firstColumn="0" w:lastColumn="0" w:oddVBand="0" w:evenVBand="0" w:oddHBand="0" w:evenHBand="0" w:firstRowFirstColumn="0" w:firstRowLastColumn="0" w:lastRowFirstColumn="0" w:lastRowLastColumn="0"/>
-              <w:rPr>
-                <w:sz w:val="24"/>
-                <w:szCs w:val="24"/>
-              </w:rPr>
-            </w:pPr>
-          </w:p>
-        </w:tc>
-        <w:tc>
-          <w:tcPr>
-            <w:tcW w:w="1251" w:type="dxa"/>
-          </w:tcPr>
-          <w:p>
-            <w:pPr>
-              <w:jc w:val="center"/>
-              <w:cnfStyle w:val="000000000000" w:firstRow="0" w:lastRow="0" w:firstColumn="0" w:lastColumn="0" w:oddVBand="0" w:evenVBand="0" w:oddHBand="0" w:evenHBand="0" w:firstRowFirstColumn="0" w:firstRowLastColumn="0" w:lastRowFirstColumn="0" w:lastRowLastColumn="0"/>
-              <w:rPr>
-                <w:sz w:val="24"/>
-                <w:szCs w:val="24"/>
-              </w:rPr>
-            </w:pPr>
-            <w:r>
-              <w:rPr>
-                <w:sz w:val="24"/>
-                <w:szCs w:val="24"/>
-              </w:rPr>
-              <w:t>Kỹ thuật+ Phát triển sản phẩm</w:t>
-            </w:r>
-          </w:p>
-        </w:tc>
-        <w:tc>
-          <w:tcPr>
-            <w:tcW w:w="1252" w:type="dxa"/>
-          </w:tcPr>
-          <w:p>
-            <w:pPr>
-              <w:jc w:val="center"/>
-              <w:cnfStyle w:val="000000000000" w:firstRow="0" w:lastRow="0" w:firstColumn="0" w:lastColumn="0" w:oddVBand="0" w:evenVBand="0" w:oddHBand="0" w:evenHBand="0" w:firstRowFirstColumn="0" w:firstRowLastColumn="0" w:lastRowFirstColumn="0" w:lastRowLastColumn="0"/>
-              <w:rPr>
-                <w:sz w:val="24"/>
-                <w:szCs w:val="24"/>
-              </w:rPr>
-            </w:pPr>
-            <w:r>
-              <w:rPr>
-                <w:sz w:val="24"/>
-                <w:szCs w:val="24"/>
-              </w:rPr>
-              <w:t xml:space="preserve">To </w:t>
-            </w:r>
-          </w:p>
-        </w:tc>
-        <w:tc>
-          <w:tcPr>
-            <w:tcW w:w="1252" w:type="dxa"/>
-          </w:tcPr>
-          <w:p>
-            <w:pPr>
-              <w:jc w:val="center"/>
-              <w:cnfStyle w:val="000000000000" w:firstRow="0" w:lastRow="0" w:firstColumn="0" w:lastColumn="0" w:oddVBand="0" w:evenVBand="0" w:oddHBand="0" w:evenHBand="0" w:firstRowFirstColumn="0" w:firstRowLastColumn="0" w:lastRowFirstColumn="0" w:lastRowLastColumn="0"/>
-              <w:rPr>
-                <w:sz w:val="24"/>
-                <w:szCs w:val="24"/>
-              </w:rPr>
-            </w:pPr>
-            <w:r>
-              <w:rPr>
-                <w:sz w:val="24"/>
-                <w:szCs w:val="24"/>
-              </w:rPr>
-              <w:t>100</w:t>
-            </w:r>
-            <w:r>
-              <w:rPr>
-                <w:sz w:val="24"/>
-                <w:szCs w:val="24"/>
-              </w:rPr>
-              <w:t>%</w:t>
-            </w:r>
-          </w:p>
-        </w:tc>
-      </w:tr>
-      <w:tr>
-        <w:trPr>
-          <w:cnfStyle w:val="000000010000" w:firstRow="0" w:lastRow="0" w:firstColumn="0" w:lastColumn="0" w:oddVBand="0" w:evenVBand="0" w:oddHBand="0" w:evenHBand="1" w:firstRowFirstColumn="0" w:firstRowLastColumn="0" w:lastRowFirstColumn="0" w:lastRowLastColumn="0"/>
-        </w:trPr>
-        <w:tc>
-          <w:tcPr>
-            <w:cnfStyle w:val="001000000000" w:firstRow="0" w:lastRow="0" w:firstColumn="1" w:lastColumn="0" w:oddVBand="0" w:evenVBand="0" w:oddHBand="0" w:evenHBand="0" w:firstRowFirstColumn="0" w:firstRowLastColumn="0" w:lastRowFirstColumn="0" w:lastRowLastColumn="0"/>
-            <w:tcW w:w="557" w:type="dxa"/>
-          </w:tcPr>
-          <w:p>
-            <w:pPr>
-              <w:jc w:val="center"/>
-              <w:rPr>
-                <w:b w:val="0"/>
-                <w:sz w:val="24"/>
-                <w:szCs w:val="24"/>
-              </w:rPr>
-            </w:pPr>
-            <w:r>
-              <w:rPr>
-                <w:b w:val="0"/>
-                <w:sz w:val="24"/>
-                <w:szCs w:val="24"/>
-              </w:rPr>
-              <w:t>2</w:t>
-            </w:r>
-          </w:p>
-        </w:tc>
-        <w:tc>
-          <w:tcPr>
-            <w:tcW w:w="1945" w:type="dxa"/>
-          </w:tcPr>
-          <w:p>
-            <w:pPr>
-              <w:jc w:val="center"/>
-              <w:cnfStyle w:val="000000010000" w:firstRow="0" w:lastRow="0" w:firstColumn="0" w:lastColumn="0" w:oddVBand="0" w:evenVBand="0" w:oddHBand="0" w:evenHBand="1" w:firstRowFirstColumn="0" w:firstRowLastColumn="0" w:lastRowFirstColumn="0" w:lastRowLastColumn="0"/>
-              <w:rPr>
-                <w:sz w:val="24"/>
-                <w:szCs w:val="24"/>
-              </w:rPr>
-            </w:pPr>
-            <w:r>
-              <w:rPr>
-                <w:sz w:val="24"/>
-                <w:szCs w:val="24"/>
-              </w:rPr>
-              <w:t>Nguyễn Thị Lương</w:t>
-            </w:r>
-          </w:p>
-        </w:tc>
-        <w:tc>
-          <w:tcPr>
-            <w:tcW w:w="1252" w:type="dxa"/>
-          </w:tcPr>
-          <w:p>
-            <w:pPr>
-              <w:jc w:val="center"/>
-              <w:cnfStyle w:val="000000010000" w:firstRow="0" w:lastRow="0" w:firstColumn="0" w:lastColumn="0" w:oddVBand="0" w:evenVBand="0" w:oddHBand="0" w:evenHBand="1" w:firstRowFirstColumn="0" w:firstRowLastColumn="0" w:lastRowFirstColumn="0" w:lastRowLastColumn="0"/>
-              <w:rPr>
-                <w:sz w:val="24"/>
-                <w:szCs w:val="24"/>
-              </w:rPr>
-            </w:pPr>
-            <w:hyperlink r:id="rId14" w:history="1">
-              <w:r>
-                <w:rPr>
-                  <w:rStyle w:val="Hyperlink"/>
-                  <w:sz w:val="24"/>
-                  <w:szCs w:val="24"/>
-                </w:rPr>
-                <w:t>luongnt@ahlv.com</w:t>
-              </w:r>
-            </w:hyperlink>
-          </w:p>
-        </w:tc>
-        <w:tc>
-          <w:tcPr>
-            <w:tcW w:w="1251" w:type="dxa"/>
-          </w:tcPr>
-          <w:p>
-            <w:pPr>
-              <w:jc w:val="center"/>
-              <w:cnfStyle w:val="000000010000" w:firstRow="0" w:lastRow="0" w:firstColumn="0" w:lastColumn="0" w:oddVBand="0" w:evenVBand="0" w:oddHBand="0" w:evenHBand="1" w:firstRowFirstColumn="0" w:firstRowLastColumn="0" w:lastRowFirstColumn="0" w:lastRowLastColumn="0"/>
-              <w:rPr>
-                <w:sz w:val="24"/>
-                <w:szCs w:val="24"/>
-              </w:rPr>
-            </w:pPr>
-            <w:r>
-              <w:rPr>
-                <w:sz w:val="24"/>
-                <w:szCs w:val="24"/>
-              </w:rPr>
-              <w:t>20152340</w:t>
-            </w:r>
-          </w:p>
-        </w:tc>
-        <w:tc>
-          <w:tcPr>
-            <w:tcW w:w="1251" w:type="dxa"/>
-          </w:tcPr>
-          <w:p>
-            <w:pPr>
-              <w:jc w:val="center"/>
-              <w:cnfStyle w:val="000000010000" w:firstRow="0" w:lastRow="0" w:firstColumn="0" w:lastColumn="0" w:oddVBand="0" w:evenVBand="0" w:oddHBand="0" w:evenHBand="1" w:firstRowFirstColumn="0" w:firstRowLastColumn="0" w:lastRowFirstColumn="0" w:lastRowLastColumn="0"/>
-              <w:rPr>
-                <w:sz w:val="24"/>
-                <w:szCs w:val="24"/>
-              </w:rPr>
-            </w:pPr>
-            <w:r>
-              <w:rPr>
-                <w:sz w:val="24"/>
-                <w:szCs w:val="24"/>
-              </w:rPr>
-              <w:t>Kỹ thuật + Kiểm tra</w:t>
-            </w:r>
-          </w:p>
-        </w:tc>
-        <w:tc>
-          <w:tcPr>
-            <w:tcW w:w="1252" w:type="dxa"/>
-          </w:tcPr>
-          <w:p>
-            <w:pPr>
-              <w:jc w:val="center"/>
-              <w:cnfStyle w:val="000000010000" w:firstRow="0" w:lastRow="0" w:firstColumn="0" w:lastColumn="0" w:oddVBand="0" w:evenVBand="0" w:oddHBand="0" w:evenHBand="1" w:firstRowFirstColumn="0" w:firstRowLastColumn="0" w:lastRowFirstColumn="0" w:lastRowLastColumn="0"/>
-              <w:rPr>
-                <w:sz w:val="24"/>
-                <w:szCs w:val="24"/>
-              </w:rPr>
-            </w:pPr>
-            <w:r>
-              <w:rPr>
-                <w:sz w:val="24"/>
-                <w:szCs w:val="24"/>
-              </w:rPr>
-              <w:t xml:space="preserve">To </w:t>
-            </w:r>
-          </w:p>
-        </w:tc>
-        <w:tc>
-          <w:tcPr>
-            <w:tcW w:w="1252" w:type="dxa"/>
-          </w:tcPr>
-          <w:p>
-            <w:pPr>
-              <w:jc w:val="center"/>
-              <w:cnfStyle w:val="000000010000" w:firstRow="0" w:lastRow="0" w:firstColumn="0" w:lastColumn="0" w:oddVBand="0" w:evenVBand="0" w:oddHBand="0" w:evenHBand="1" w:firstRowFirstColumn="0" w:firstRowLastColumn="0" w:lastRowFirstColumn="0" w:lastRowLastColumn="0"/>
-              <w:rPr>
-                <w:sz w:val="24"/>
-                <w:szCs w:val="24"/>
-              </w:rPr>
-            </w:pPr>
-            <w:r>
-              <w:rPr>
-                <w:sz w:val="24"/>
-                <w:szCs w:val="24"/>
-              </w:rPr>
-              <w:t>85</w:t>
-            </w:r>
-            <w:r>
-              <w:rPr>
-                <w:sz w:val="24"/>
-                <w:szCs w:val="24"/>
-              </w:rPr>
-              <w:t>%</w:t>
-            </w:r>
-          </w:p>
-        </w:tc>
-      </w:tr>
-      <w:tr>
-        <w:tc>
-          <w:tcPr>
-            <w:cnfStyle w:val="001000000000" w:firstRow="0" w:lastRow="0" w:firstColumn="1" w:lastColumn="0" w:oddVBand="0" w:evenVBand="0" w:oddHBand="0" w:evenHBand="0" w:firstRowFirstColumn="0" w:firstRowLastColumn="0" w:lastRowFirstColumn="0" w:lastRowLastColumn="0"/>
-            <w:tcW w:w="557" w:type="dxa"/>
-          </w:tcPr>
-          <w:p>
-            <w:pPr>
-              <w:jc w:val="center"/>
-              <w:rPr>
-                <w:b w:val="0"/>
-                <w:sz w:val="24"/>
-                <w:szCs w:val="24"/>
-              </w:rPr>
-            </w:pPr>
-            <w:r>
-              <w:rPr>
-                <w:b w:val="0"/>
-                <w:sz w:val="24"/>
-                <w:szCs w:val="24"/>
-              </w:rPr>
-              <w:t>3</w:t>
-            </w:r>
-          </w:p>
-        </w:tc>
-        <w:tc>
-          <w:tcPr>
-            <w:tcW w:w="1945" w:type="dxa"/>
-          </w:tcPr>
-          <w:p>
-            <w:pPr>
-              <w:jc w:val="center"/>
-              <w:cnfStyle w:val="000000000000" w:firstRow="0" w:lastRow="0" w:firstColumn="0" w:lastColumn="0" w:oddVBand="0" w:evenVBand="0" w:oddHBand="0" w:evenHBand="0" w:firstRowFirstColumn="0" w:firstRowLastColumn="0" w:lastRowFirstColumn="0" w:lastRowLastColumn="0"/>
-              <w:rPr>
-                <w:sz w:val="24"/>
-                <w:szCs w:val="24"/>
-              </w:rPr>
-            </w:pPr>
-            <w:r>
-              <w:rPr>
-                <w:sz w:val="24"/>
-                <w:szCs w:val="24"/>
-              </w:rPr>
-              <w:t>Lê Văn Hiếu</w:t>
-            </w:r>
-          </w:p>
-        </w:tc>
-        <w:tc>
-          <w:tcPr>
-            <w:tcW w:w="1252" w:type="dxa"/>
-          </w:tcPr>
-          <w:p>
-            <w:pPr>
-              <w:jc w:val="center"/>
-              <w:cnfStyle w:val="000000000000" w:firstRow="0" w:lastRow="0" w:firstColumn="0" w:lastColumn="0" w:oddVBand="0" w:evenVBand="0" w:oddHBand="0" w:evenHBand="0" w:firstRowFirstColumn="0" w:firstRowLastColumn="0" w:lastRowFirstColumn="0" w:lastRowLastColumn="0"/>
-              <w:rPr>
-                <w:sz w:val="24"/>
-                <w:szCs w:val="24"/>
-              </w:rPr>
-            </w:pPr>
-            <w:hyperlink r:id="rId15" w:history="1">
-              <w:r>
-                <w:rPr>
-                  <w:rStyle w:val="Hyperlink"/>
-                  <w:sz w:val="24"/>
-                  <w:szCs w:val="24"/>
-                </w:rPr>
-                <w:t>hieulv@ahlv.com</w:t>
-              </w:r>
-            </w:hyperlink>
-          </w:p>
-        </w:tc>
-        <w:tc>
-          <w:tcPr>
-            <w:tcW w:w="1251" w:type="dxa"/>
-          </w:tcPr>
-          <w:p>
-            <w:pPr>
-              <w:jc w:val="center"/>
-              <w:cnfStyle w:val="000000000000" w:firstRow="0" w:lastRow="0" w:firstColumn="0" w:lastColumn="0" w:oddVBand="0" w:evenVBand="0" w:oddHBand="0" w:evenHBand="0" w:firstRowFirstColumn="0" w:firstRowLastColumn="0" w:lastRowFirstColumn="0" w:lastRowLastColumn="0"/>
-              <w:rPr>
-                <w:sz w:val="24"/>
-                <w:szCs w:val="24"/>
-              </w:rPr>
-            </w:pPr>
-          </w:p>
-        </w:tc>
-        <w:tc>
-          <w:tcPr>
-            <w:tcW w:w="1251" w:type="dxa"/>
-          </w:tcPr>
-          <w:p>
-            <w:pPr>
-              <w:jc w:val="center"/>
-              <w:cnfStyle w:val="000000000000" w:firstRow="0" w:lastRow="0" w:firstColumn="0" w:lastColumn="0" w:oddVBand="0" w:evenVBand="0" w:oddHBand="0" w:evenHBand="0" w:firstRowFirstColumn="0" w:firstRowLastColumn="0" w:lastRowFirstColumn="0" w:lastRowLastColumn="0"/>
-              <w:rPr>
-                <w:sz w:val="24"/>
-                <w:szCs w:val="24"/>
-              </w:rPr>
-            </w:pPr>
-            <w:r>
-              <w:rPr>
-                <w:sz w:val="24"/>
-                <w:szCs w:val="24"/>
-              </w:rPr>
-              <w:t xml:space="preserve">Dự án +Kỹ thuật </w:t>
-            </w:r>
-          </w:p>
-        </w:tc>
-        <w:tc>
-          <w:tcPr>
-            <w:tcW w:w="1252" w:type="dxa"/>
-          </w:tcPr>
-          <w:p>
-            <w:pPr>
-              <w:jc w:val="center"/>
-              <w:cnfStyle w:val="000000000000" w:firstRow="0" w:lastRow="0" w:firstColumn="0" w:lastColumn="0" w:oddVBand="0" w:evenVBand="0" w:oddHBand="0" w:evenHBand="0" w:firstRowFirstColumn="0" w:firstRowLastColumn="0" w:lastRowFirstColumn="0" w:lastRowLastColumn="0"/>
-              <w:rPr>
-                <w:sz w:val="24"/>
-                <w:szCs w:val="24"/>
-              </w:rPr>
-            </w:pPr>
-            <w:r>
-              <w:rPr>
-                <w:sz w:val="24"/>
-                <w:szCs w:val="24"/>
-              </w:rPr>
-              <w:t xml:space="preserve">To </w:t>
-            </w:r>
-          </w:p>
-        </w:tc>
-        <w:tc>
-          <w:tcPr>
-            <w:tcW w:w="1252" w:type="dxa"/>
-          </w:tcPr>
-          <w:p>
-            <w:pPr>
-              <w:jc w:val="center"/>
-              <w:cnfStyle w:val="000000000000" w:firstRow="0" w:lastRow="0" w:firstColumn="0" w:lastColumn="0" w:oddVBand="0" w:evenVBand="0" w:oddHBand="0" w:evenHBand="0" w:firstRowFirstColumn="0" w:firstRowLastColumn="0" w:lastRowFirstColumn="0" w:lastRowLastColumn="0"/>
-              <w:rPr>
-                <w:sz w:val="24"/>
-                <w:szCs w:val="24"/>
-              </w:rPr>
-            </w:pPr>
-            <w:r>
-              <w:rPr>
-                <w:sz w:val="24"/>
-                <w:szCs w:val="24"/>
-              </w:rPr>
-              <w:t>80%</w:t>
-            </w:r>
-          </w:p>
-        </w:tc>
-      </w:tr>
-      <w:tr>
-        <w:trPr>
-          <w:cnfStyle w:val="000000010000" w:firstRow="0" w:lastRow="0" w:firstColumn="0" w:lastColumn="0" w:oddVBand="0" w:evenVBand="0" w:oddHBand="0" w:evenHBand="1" w:firstRowFirstColumn="0" w:firstRowLastColumn="0" w:lastRowFirstColumn="0" w:lastRowLastColumn="0"/>
-        </w:trPr>
-        <w:tc>
-          <w:tcPr>
-            <w:cnfStyle w:val="001000000000" w:firstRow="0" w:lastRow="0" w:firstColumn="1" w:lastColumn="0" w:oddVBand="0" w:evenVBand="0" w:oddHBand="0" w:evenHBand="0" w:firstRowFirstColumn="0" w:firstRowLastColumn="0" w:lastRowFirstColumn="0" w:lastRowLastColumn="0"/>
-            <w:tcW w:w="557" w:type="dxa"/>
-          </w:tcPr>
-          <w:p>
-            <w:pPr>
-              <w:jc w:val="center"/>
-              <w:rPr>
-                <w:b w:val="0"/>
-                <w:sz w:val="24"/>
-                <w:szCs w:val="24"/>
-              </w:rPr>
-            </w:pPr>
-            <w:r>
-              <w:rPr>
-                <w:b w:val="0"/>
-                <w:sz w:val="24"/>
-                <w:szCs w:val="24"/>
-              </w:rPr>
-              <w:t>4</w:t>
-            </w:r>
-          </w:p>
-        </w:tc>
-        <w:tc>
-          <w:tcPr>
-            <w:tcW w:w="1945" w:type="dxa"/>
-          </w:tcPr>
-          <w:p>
-            <w:pPr>
-              <w:jc w:val="center"/>
-              <w:cnfStyle w:val="000000010000" w:firstRow="0" w:lastRow="0" w:firstColumn="0" w:lastColumn="0" w:oddVBand="0" w:evenVBand="0" w:oddHBand="0" w:evenHBand="1" w:firstRowFirstColumn="0" w:firstRowLastColumn="0" w:lastRowFirstColumn="0" w:lastRowLastColumn="0"/>
-              <w:rPr>
-                <w:sz w:val="24"/>
-                <w:szCs w:val="24"/>
-              </w:rPr>
-            </w:pPr>
-            <w:r>
-              <w:rPr>
-                <w:sz w:val="24"/>
-                <w:szCs w:val="24"/>
-              </w:rPr>
-              <w:t>Đỗ Đình Văn</w:t>
-            </w:r>
-          </w:p>
-        </w:tc>
-        <w:tc>
-          <w:tcPr>
-            <w:tcW w:w="1252" w:type="dxa"/>
-          </w:tcPr>
-          <w:p>
-            <w:pPr>
-              <w:jc w:val="center"/>
-              <w:cnfStyle w:val="000000010000" w:firstRow="0" w:lastRow="0" w:firstColumn="0" w:lastColumn="0" w:oddVBand="0" w:evenVBand="0" w:oddHBand="0" w:evenHBand="1" w:firstRowFirstColumn="0" w:firstRowLastColumn="0" w:lastRowFirstColumn="0" w:lastRowLastColumn="0"/>
-              <w:rPr>
-                <w:sz w:val="24"/>
-                <w:szCs w:val="24"/>
-              </w:rPr>
-            </w:pPr>
-            <w:r>
-              <w:rPr>
-                <w:sz w:val="24"/>
-                <w:szCs w:val="24"/>
-              </w:rPr>
-              <w:t>vandv@ahlv.com</w:t>
-            </w:r>
-          </w:p>
-        </w:tc>
-        <w:tc>
-          <w:tcPr>
-            <w:tcW w:w="1251" w:type="dxa"/>
-          </w:tcPr>
-          <w:p>
-            <w:pPr>
-              <w:jc w:val="center"/>
-              <w:cnfStyle w:val="000000010000" w:firstRow="0" w:lastRow="0" w:firstColumn="0" w:lastColumn="0" w:oddVBand="0" w:evenVBand="0" w:oddHBand="0" w:evenHBand="1" w:firstRowFirstColumn="0" w:firstRowLastColumn="0" w:lastRowFirstColumn="0" w:lastRowLastColumn="0"/>
-              <w:rPr>
-                <w:sz w:val="24"/>
-                <w:szCs w:val="24"/>
-              </w:rPr>
-            </w:pPr>
-          </w:p>
-        </w:tc>
-        <w:tc>
-          <w:tcPr>
-            <w:tcW w:w="1251" w:type="dxa"/>
-          </w:tcPr>
-          <w:p>
-            <w:pPr>
-              <w:jc w:val="center"/>
-              <w:cnfStyle w:val="000000010000" w:firstRow="0" w:lastRow="0" w:firstColumn="0" w:lastColumn="0" w:oddVBand="0" w:evenVBand="0" w:oddHBand="0" w:evenHBand="1" w:firstRowFirstColumn="0" w:firstRowLastColumn="0" w:lastRowFirstColumn="0" w:lastRowLastColumn="0"/>
-              <w:rPr>
-                <w:sz w:val="24"/>
-                <w:szCs w:val="24"/>
-              </w:rPr>
-            </w:pPr>
-            <w:r>
-              <w:rPr>
-                <w:sz w:val="24"/>
-                <w:szCs w:val="24"/>
-              </w:rPr>
-              <w:t>Kỹ thuật + Phân tích thiết kế</w:t>
-            </w:r>
-          </w:p>
-        </w:tc>
-        <w:tc>
-          <w:tcPr>
-            <w:tcW w:w="1252" w:type="dxa"/>
-          </w:tcPr>
-          <w:p>
-            <w:pPr>
-              <w:jc w:val="center"/>
-              <w:cnfStyle w:val="000000010000" w:firstRow="0" w:lastRow="0" w:firstColumn="0" w:lastColumn="0" w:oddVBand="0" w:evenVBand="0" w:oddHBand="0" w:evenHBand="1" w:firstRowFirstColumn="0" w:firstRowLastColumn="0" w:lastRowFirstColumn="0" w:lastRowLastColumn="0"/>
-              <w:rPr>
-                <w:sz w:val="24"/>
-                <w:szCs w:val="24"/>
-              </w:rPr>
-            </w:pPr>
-            <w:r>
-              <w:rPr>
-                <w:sz w:val="24"/>
-                <w:szCs w:val="24"/>
-              </w:rPr>
-              <w:t xml:space="preserve">To </w:t>
-            </w:r>
-          </w:p>
-        </w:tc>
-        <w:tc>
-          <w:tcPr>
-            <w:tcW w:w="1252" w:type="dxa"/>
-          </w:tcPr>
-          <w:p>
-            <w:pPr>
-              <w:jc w:val="center"/>
-              <w:cnfStyle w:val="000000010000" w:firstRow="0" w:lastRow="0" w:firstColumn="0" w:lastColumn="0" w:oddVBand="0" w:evenVBand="0" w:oddHBand="0" w:evenHBand="1" w:firstRowFirstColumn="0" w:firstRowLastColumn="0" w:lastRowFirstColumn="0" w:lastRowLastColumn="0"/>
-              <w:rPr>
-                <w:sz w:val="24"/>
-                <w:szCs w:val="24"/>
-              </w:rPr>
-            </w:pPr>
-            <w:r>
-              <w:rPr>
-                <w:sz w:val="24"/>
-                <w:szCs w:val="24"/>
-              </w:rPr>
-              <w:t>80%</w:t>
-            </w:r>
-          </w:p>
-        </w:tc>
-      </w:tr>
-    </w:tbl>
-    <w:p>
-      <w:pPr>
-        <w:rPr>
-          <w:sz w:val="24"/>
-          <w:szCs w:val="24"/>
-        </w:rPr>
-      </w:pPr>
+      <w:r>
+        <w:t xml:space="preserve">Giám đốc: Hưng, tài chính, nhân sự, </w:t>
+      </w:r>
+      <w:r>
+        <w:t>yêu càu cơ bản: đẹp, tròn, vàng</w:t>
+      </w:r>
+    </w:p>
+    <w:p>
+      <w:r>
+        <w:t>Trung: IT, chi tiết, báo tiến đôj</w:t>
+      </w:r>
+    </w:p>
+    <w:p>
+      <w:r>
+        <w:t>Phiên dịch: Bích</w:t>
+      </w:r>
     </w:p>
     <w:p/>
     <w:p/>
+    <w:p/>
     <w:p>
       <w:pPr>
         <w:pStyle w:val="Heading1"/>
       </w:pPr>
       <w:bookmarkStart w:id="5" w:name="_Toc527975130"/>
       <w:r>
-        <w:lastRenderedPageBreak/>
         <w:t>Khảo sát dự án</w:t>
       </w:r>
       <w:bookmarkEnd w:id="5"/>
@@ -6511,6 +4739,7 @@
           <w:sz w:val="24"/>
           <w:szCs w:val="24"/>
         </w:rPr>
+        <w:lastRenderedPageBreak/>
         <w:t>Có thể đưa ra đc các cảnh báo cho người sử dụng.</w:t>
       </w:r>
     </w:p>
@@ -6580,17 +4809,12 @@
           <w:ilvl w:val="0"/>
           <w:numId w:val="34"/>
         </w:numPr>
-        <w:rPr>
-          <w:sz w:val="24"/>
-          <w:szCs w:val="24"/>
-        </w:rPr>
-      </w:pPr>
-      <w:r>
-        <w:rPr>
-          <w:sz w:val="24"/>
-          <w:szCs w:val="24"/>
-        </w:rPr>
-        <w:t>Có thể di chuyển với 4 chân robot có gắn bánh xe.</w:t>
+      </w:pPr>
+      <w:r>
+        <w:t>Có thể di chuyển với 4 chân robot có gắn bánh xe</w:t>
+      </w:r>
+      <w:r>
+        <w:t>.</w:t>
       </w:r>
     </w:p>
     <w:p>
@@ -6600,16 +4824,8 @@
           <w:ilvl w:val="0"/>
           <w:numId w:val="34"/>
         </w:numPr>
-        <w:rPr>
-          <w:sz w:val="24"/>
-          <w:szCs w:val="24"/>
-        </w:rPr>
-      </w:pPr>
-      <w:r>
-        <w:rPr>
-          <w:sz w:val="24"/>
-          <w:szCs w:val="24"/>
-        </w:rPr>
+      </w:pPr>
+      <w:r>
         <w:t>Mỗi chân có khả năng tự di chuyển thích hợp cho việc đi lên/xuống cầu thang.</w:t>
       </w:r>
     </w:p>
@@ -6620,17 +4836,12 @@
           <w:ilvl w:val="0"/>
           <w:numId w:val="34"/>
         </w:numPr>
-        <w:rPr>
-          <w:sz w:val="24"/>
-          <w:szCs w:val="24"/>
-        </w:rPr>
-      </w:pPr>
-      <w:r>
-        <w:rPr>
-          <w:sz w:val="24"/>
-          <w:szCs w:val="24"/>
-        </w:rPr>
-        <w:t>Có thể xác định vật cản, hoặc vi trí cao thấp như các bậc cầu thang nhờ vào cảm biến MS Kinect (camera sensor).</w:t>
+      </w:pPr>
+      <w:r>
+        <w:t>Có thể xác định vật cản, hoặc vi trí cao thấp như các bậc cầu thang nhờ vào cảm biến MS Kinect (camera sensor)</w:t>
+      </w:r>
+      <w:r>
+        <w:t>.</w:t>
       </w:r>
     </w:p>
     <w:p>
@@ -6640,17 +4851,12 @@
           <w:ilvl w:val="0"/>
           <w:numId w:val="34"/>
         </w:numPr>
-        <w:rPr>
-          <w:sz w:val="24"/>
-          <w:szCs w:val="24"/>
-        </w:rPr>
-      </w:pPr>
-      <w:r>
-        <w:rPr>
-          <w:sz w:val="24"/>
-          <w:szCs w:val="24"/>
-        </w:rPr>
-        <w:t>Có thể di chuyển tránh vật cản nhờ các cảm biến được gắn ở các chân.</w:t>
+      </w:pPr>
+      <w:r>
+        <w:t>Có thể di chuyển tránh vật cản nhờ các cảm biến</w:t>
+      </w:r>
+      <w:r>
+        <w:t xml:space="preserve"> được gắn ở các chân.</w:t>
       </w:r>
     </w:p>
     <w:p>
@@ -6660,16 +4866,8 @@
           <w:ilvl w:val="0"/>
           <w:numId w:val="34"/>
         </w:numPr>
-        <w:rPr>
-          <w:sz w:val="24"/>
-          <w:szCs w:val="24"/>
-        </w:rPr>
-      </w:pPr>
-      <w:r>
-        <w:rPr>
-          <w:sz w:val="24"/>
-          <w:szCs w:val="24"/>
-        </w:rPr>
+      </w:pPr>
+      <w:r>
         <w:t>Có thể đưa ra cảnh báo cho người dùng nếu gặp vật cản hoặc cầu thang.</w:t>
       </w:r>
     </w:p>
@@ -6680,16 +4878,8 @@
           <w:ilvl w:val="0"/>
           <w:numId w:val="34"/>
         </w:numPr>
-        <w:rPr>
-          <w:sz w:val="24"/>
-          <w:szCs w:val="24"/>
-        </w:rPr>
-      </w:pPr>
-      <w:r>
-        <w:rPr>
-          <w:sz w:val="24"/>
-          <w:szCs w:val="24"/>
-        </w:rPr>
+      </w:pPr>
+      <w:r>
         <w:t>Có thể giữ thăng bằng.</w:t>
       </w:r>
     </w:p>
@@ -6702,239 +4892,6 @@
         <w:t>Ước lượng cách tích hợp hệ thống</w:t>
       </w:r>
       <w:bookmarkEnd w:id="12"/>
-    </w:p>
-    <w:p>
-      <w:pPr>
-        <w:pStyle w:val="ListParagraph"/>
-        <w:numPr>
-          <w:ilvl w:val="0"/>
-          <w:numId w:val="35"/>
-        </w:numPr>
-        <w:rPr>
-          <w:rFonts w:cs="Tahoma"/>
-          <w:sz w:val="24"/>
-          <w:szCs w:val="24"/>
-        </w:rPr>
-      </w:pPr>
-      <w:r>
-        <w:rPr>
-          <w:rFonts w:cs="Tahoma"/>
-          <w:sz w:val="24"/>
-          <w:szCs w:val="24"/>
-        </w:rPr>
-        <w:t>Các kỹ sư và nhân viên bán hàng của AHLV nói chuyện trực tiếp với khách hàng để tìm hiểu về các mục tiêu và yêu cầu cụ thể cho hệ thống robot. Các khia cạnh cơ bản của ứng dụng, nhu cầu tiếp cận và yêu cầu của khách hàng được phác thảo.</w:t>
-      </w:r>
-    </w:p>
-    <w:p>
-      <w:pPr>
-        <w:pStyle w:val="ListParagraph"/>
-        <w:numPr>
-          <w:ilvl w:val="0"/>
-          <w:numId w:val="35"/>
-        </w:numPr>
-        <w:rPr>
-          <w:rFonts w:cs="Tahoma"/>
-          <w:sz w:val="24"/>
-          <w:szCs w:val="24"/>
-        </w:rPr>
-      </w:pPr>
-      <w:r>
-        <w:rPr>
-          <w:rFonts w:cs="Tahoma"/>
-          <w:sz w:val="24"/>
-          <w:szCs w:val="24"/>
-        </w:rPr>
-        <w:t xml:space="preserve">Tiếp theo, AHLV đưa ra một giải pháp phù hợp với đặc tả của khách hàng. Đề xuất ra mô hình robot, thiết bị ngoại vi, nguồn lực,… Có thêm nhiều cuộc thảo luận về đề xuất sao cho phù hợp với nhu cầu tài chính, </w:t>
-      </w:r>
-      <w:r>
-        <w:rPr>
-          <w:rFonts w:cs="Tahoma"/>
-          <w:sz w:val="24"/>
-          <w:szCs w:val="24"/>
-        </w:rPr>
-        <w:lastRenderedPageBreak/>
-        <w:t>kỹ thuật, an toàn và môi trường.</w:t>
-      </w:r>
-    </w:p>
-    <w:p>
-      <w:pPr>
-        <w:pStyle w:val="ListParagraph"/>
-        <w:numPr>
-          <w:ilvl w:val="0"/>
-          <w:numId w:val="35"/>
-        </w:numPr>
-        <w:rPr>
-          <w:rFonts w:cs="Tahoma"/>
-          <w:sz w:val="24"/>
-          <w:szCs w:val="24"/>
-        </w:rPr>
-      </w:pPr>
-      <w:r>
-        <w:rPr>
-          <w:rFonts w:cs="Tahoma"/>
-          <w:sz w:val="24"/>
-          <w:szCs w:val="24"/>
-        </w:rPr>
-        <w:t>Sau khi có các chi tiết cơ bản của ứng dụng và hệ thống robot được đề xuất, khách hàng có thể chọn tiến hành nghiên cứu khả thi. Kỹ thuật viên của AHLV làm việc trực tiếp với các bộ phận của khách hàng để xác định giải pháp thực sự thích hợp với các thông số mà khách hàng đề ra. Ở giai đoạn này, khuyến khích khách hàng tới thăm cơ sở của AHLV để kiểm tra các bộ phận và quy trình hoàn thiện. Ngoài ra việc liên lạc cũng có thể xử lý qua điện thoại và email.</w:t>
-      </w:r>
-    </w:p>
-    <w:p>
-      <w:pPr>
-        <w:pStyle w:val="ListParagraph"/>
-        <w:numPr>
-          <w:ilvl w:val="0"/>
-          <w:numId w:val="35"/>
-        </w:numPr>
-        <w:rPr>
-          <w:rFonts w:cs="Tahoma"/>
-          <w:sz w:val="24"/>
-          <w:szCs w:val="24"/>
-        </w:rPr>
-      </w:pPr>
-      <w:r>
-        <w:rPr>
-          <w:rFonts w:cs="Tahoma"/>
-          <w:sz w:val="24"/>
-          <w:szCs w:val="24"/>
-        </w:rPr>
-        <w:t>Với các chi tiết của hệ thống được xác định và giải pháp được khách hàng kiểm tra và phê duyệt, các kỹ sư và kỹ thuật viên của AHLV sẽ xây dựng hệ thống và tích hợp tất cả các yếu tố để chúng tương tác với nhau. Kỹ thuật viên kiểm tra dây dẫn, chương trình và mọi thành phần để đảm bảo mọi thứ hoạt động ổn định và chính xác.</w:t>
-      </w:r>
-    </w:p>
-    <w:p>
-      <w:pPr>
-        <w:pStyle w:val="ListParagraph"/>
-        <w:numPr>
-          <w:ilvl w:val="0"/>
-          <w:numId w:val="35"/>
-        </w:numPr>
-        <w:rPr>
-          <w:rFonts w:cs="Tahoma"/>
-          <w:sz w:val="24"/>
-          <w:szCs w:val="24"/>
-        </w:rPr>
-      </w:pPr>
-      <w:r>
-        <w:rPr>
-          <w:rFonts w:cs="Tahoma"/>
-          <w:sz w:val="24"/>
-          <w:szCs w:val="24"/>
-        </w:rPr>
-        <w:t>Trong giai đoạn tích hợp cuối cùng, khách hàng được khuyến khích tới thăm cơ sở của AHLV để được đào tạo về hệ thống. Khách hàng tìm hiểu về các yêu cầu bảo trì quan trọng và các tính năng an toàn. AHLV sẽ cài đặt hệ thống cho khách hàng và đảm bảo cho việc hệ thống hoạt động trơn tru.</w:t>
-      </w:r>
-    </w:p>
-    <w:p/>
-    <w:p>
-      <w:pPr>
-        <w:pStyle w:val="Heading2"/>
-      </w:pPr>
-      <w:bookmarkStart w:id="13" w:name="_Toc527975138"/>
-      <w:r>
-        <w:t>Ước lượng thời gian</w:t>
-      </w:r>
-      <w:bookmarkEnd w:id="13"/>
-    </w:p>
-    <w:p>
-      <w:pPr>
-        <w:pStyle w:val="ListParagraph"/>
-        <w:numPr>
-          <w:ilvl w:val="0"/>
-          <w:numId w:val="36"/>
-        </w:numPr>
-        <w:rPr>
-          <w:sz w:val="24"/>
-          <w:szCs w:val="24"/>
-        </w:rPr>
-      </w:pPr>
-      <w:r>
-        <w:rPr>
-          <w:sz w:val="24"/>
-          <w:szCs w:val="24"/>
-        </w:rPr>
-        <w:t>Một tháng để gặp gỡ và thảo luận với khách hàng, đưa ra giải pháp phù hợp.</w:t>
-      </w:r>
-    </w:p>
-    <w:p>
-      <w:pPr>
-        <w:pStyle w:val="ListParagraph"/>
-        <w:numPr>
-          <w:ilvl w:val="0"/>
-          <w:numId w:val="36"/>
-        </w:numPr>
-        <w:rPr>
-          <w:sz w:val="24"/>
-          <w:szCs w:val="24"/>
-        </w:rPr>
-      </w:pPr>
-      <w:r>
-        <w:rPr>
-          <w:sz w:val="24"/>
-          <w:szCs w:val="24"/>
-        </w:rPr>
-        <w:t>Hai tháng cho khâu thiết kế (cân nặng, form, các chuyển động)</w:t>
-      </w:r>
-    </w:p>
-    <w:p>
-      <w:pPr>
-        <w:pStyle w:val="ListParagraph"/>
-        <w:numPr>
-          <w:ilvl w:val="0"/>
-          <w:numId w:val="36"/>
-        </w:numPr>
-        <w:rPr>
-          <w:sz w:val="24"/>
-          <w:szCs w:val="24"/>
-        </w:rPr>
-      </w:pPr>
-      <w:r>
-        <w:rPr>
-          <w:sz w:val="24"/>
-          <w:szCs w:val="24"/>
-        </w:rPr>
-        <w:t>Đưa ra bản thử nghiệm ver 1 (có thể chuyển động)</w:t>
-      </w:r>
-    </w:p>
-    <w:p>
-      <w:pPr>
-        <w:pStyle w:val="ListParagraph"/>
-        <w:numPr>
-          <w:ilvl w:val="0"/>
-          <w:numId w:val="36"/>
-        </w:numPr>
-      </w:pPr>
-      <w:r>
-        <w:rPr>
-          <w:sz w:val="24"/>
-          <w:szCs w:val="24"/>
-        </w:rPr>
-        <w:t>Đưa ra bản thử nghiệm ver 2 (thêm các cảm biến)</w:t>
-      </w:r>
-    </w:p>
-    <w:p/>
-    <w:p>
-      <w:pPr>
-        <w:pStyle w:val="Heading2"/>
-      </w:pPr>
-      <w:bookmarkStart w:id="14" w:name="_Toc527975139"/>
-      <w:r>
-        <w:t>Ước lượng rủi ro</w:t>
-      </w:r>
-      <w:bookmarkEnd w:id="14"/>
-    </w:p>
-    <w:p>
-      <w:pPr>
-        <w:ind w:left="576"/>
-        <w:rPr>
-          <w:sz w:val="24"/>
-          <w:szCs w:val="24"/>
-        </w:rPr>
-      </w:pPr>
-      <w:r>
-        <w:rPr>
-          <w:sz w:val="24"/>
-          <w:szCs w:val="24"/>
-        </w:rPr>
-        <w:t>Các sự cố có thể xảy ra:</w:t>
-      </w:r>
     </w:p>
     <w:p>
       <w:pPr>
@@ -6944,16 +4901,14 @@
           <w:numId w:val="37"/>
         </w:numPr>
         <w:rPr>
-          <w:sz w:val="24"/>
-          <w:szCs w:val="24"/>
-        </w:rPr>
-      </w:pPr>
-      <w:r>
-        <w:rPr>
-          <w:sz w:val="24"/>
-          <w:szCs w:val="24"/>
-        </w:rPr>
-        <w:t>Robot có thể không chạy, không di chuyển được</w:t>
+          <w:rFonts w:cs="Tahoma"/>
+        </w:rPr>
+      </w:pPr>
+      <w:r>
+        <w:rPr>
+          <w:rFonts w:cs="Tahoma"/>
+        </w:rPr>
+        <w:t>Các kỹ sư và nhân viên bán hàng của AHLV nói chuyện trực tiếp với khách hàng để tìm hiểu về các mục tiêu và yêu cầu cụ thể cho hệ thống robot. Các khia cạnh cơ bản của ứng dụng, nhu cầu tiếp cận và yêu cầu của khách hàng được phác thảo.</w:t>
       </w:r>
     </w:p>
     <w:p>
@@ -6964,16 +4919,20 @@
           <w:numId w:val="37"/>
         </w:numPr>
         <w:rPr>
-          <w:sz w:val="24"/>
-          <w:szCs w:val="24"/>
-        </w:rPr>
-      </w:pPr>
-      <w:r>
-        <w:rPr>
-          <w:sz w:val="24"/>
-          <w:szCs w:val="24"/>
-        </w:rPr>
-        <w:t>Robot có thể lao thẳng vào vật cản hoặc đi sai (lỗi nhận diện của sensor)</w:t>
+          <w:rFonts w:cs="Tahoma"/>
+        </w:rPr>
+      </w:pPr>
+      <w:r>
+        <w:rPr>
+          <w:rFonts w:cs="Tahoma"/>
+        </w:rPr>
+        <w:t xml:space="preserve">Tiếp theo, AHLV đưa ra một giải pháp phù hợp với đặc tả của khách hàng. Đề xuất ra mô hình robot, </w:t>
+      </w:r>
+      <w:r>
+        <w:rPr>
+          <w:rFonts w:cs="Tahoma"/>
+        </w:rPr>
+        <w:t>thiết bị ngoại vi, nguồn lực,… Có thêm nhiều cuộc thảo luận về đề xuất sao cho phù hợp với nhu cầu tài chính, kỹ thuật, an toàn và môi trường.</w:t>
       </w:r>
     </w:p>
     <w:p>
@@ -6984,16 +4943,20 @@
           <w:numId w:val="37"/>
         </w:numPr>
         <w:rPr>
-          <w:sz w:val="24"/>
-          <w:szCs w:val="24"/>
-        </w:rPr>
-      </w:pPr>
-      <w:r>
-        <w:rPr>
-          <w:sz w:val="24"/>
-          <w:szCs w:val="24"/>
-        </w:rPr>
-        <w:t>Robot có thể không thông báo cho người dùng khi gặp vật cản</w:t>
+          <w:rFonts w:cs="Tahoma"/>
+        </w:rPr>
+      </w:pPr>
+      <w:r>
+        <w:rPr>
+          <w:rFonts w:cs="Tahoma"/>
+        </w:rPr>
+        <w:t xml:space="preserve">Sau khi có các chi tiết cơ bản của ứng dụng và hệ thống robot được đề xuất, khách hàng có thể chọn tiến hành nghiên cứu khả thi. Kỹ thuật viên của AHLV làm việc trực tiếp với các bộ phận của khách hàng để xác định giải pháp thực sự </w:t>
+      </w:r>
+      <w:r>
+        <w:rPr>
+          <w:rFonts w:cs="Tahoma"/>
+        </w:rPr>
+        <w:t>thích hợp với các thông số mà khách hàng đề ra. Ở giai đoạn này, khuyến khích khách hàng tới thăm cơ sở của AHLV để kiểm tra các bộ phận và quy trình hoàn thiện. Ngoài ra việc liên lạc cũng có thể xử lý qua điện thoại và email.</w:t>
       </w:r>
     </w:p>
     <w:p>
@@ -7004,16 +4967,14 @@
           <w:numId w:val="37"/>
         </w:numPr>
         <w:rPr>
-          <w:sz w:val="24"/>
-          <w:szCs w:val="24"/>
-        </w:rPr>
-      </w:pPr>
-      <w:r>
-        <w:rPr>
-          <w:sz w:val="24"/>
-          <w:szCs w:val="24"/>
-        </w:rPr>
-        <w:t>Robot có thể không leo được cầu thang =))</w:t>
+          <w:rFonts w:cs="Tahoma"/>
+        </w:rPr>
+      </w:pPr>
+      <w:r>
+        <w:rPr>
+          <w:rFonts w:cs="Tahoma"/>
+        </w:rPr>
+        <w:t>Với các chi tiết của hệ thống được xác định và giải pháp được khách hàng kiểm tra và phê duyệt, các kỹ sư và kỹ thuật viên của AHLV sẽ xây dựng hệ thống và tích hợp tất cả các yếu tố để chúng tương tác với nhau. Kỹ thuật viên kiểm tra dây dẫn, chương trình và mọi thành phần để đảm bảo mọi thứ hoạt động ổn định và chính xác.</w:t>
       </w:r>
     </w:p>
     <w:p>
@@ -7024,101 +4985,46 @@
           <w:numId w:val="37"/>
         </w:numPr>
         <w:rPr>
-          <w:sz w:val="24"/>
-          <w:szCs w:val="24"/>
-        </w:rPr>
-      </w:pPr>
-      <w:r>
-        <w:rPr>
-          <w:sz w:val="24"/>
-          <w:szCs w:val="24"/>
-        </w:rPr>
-        <w:t>Robot có thể cháy, chập mạch khi gặp trời mưa :v</w:t>
-      </w:r>
-    </w:p>
-    <w:p>
-      <w:pPr>
-        <w:ind w:left="576"/>
-        <w:rPr>
-          <w:sz w:val="24"/>
-          <w:szCs w:val="24"/>
-        </w:rPr>
-      </w:pPr>
-      <w:r>
-        <w:rPr>
-          <w:sz w:val="24"/>
-          <w:szCs w:val="24"/>
-        </w:rPr>
-        <w:t>Cách khắc phục rủi ro:</w:t>
-      </w:r>
-    </w:p>
-    <w:p>
-      <w:pPr>
-        <w:pStyle w:val="ListParagraph"/>
-        <w:numPr>
-          <w:ilvl w:val="0"/>
-          <w:numId w:val="38"/>
-        </w:numPr>
-        <w:rPr>
-          <w:sz w:val="24"/>
-          <w:szCs w:val="24"/>
-        </w:rPr>
-      </w:pPr>
-      <w:r>
-        <w:rPr>
-          <w:sz w:val="24"/>
-          <w:szCs w:val="24"/>
-        </w:rPr>
-        <w:t>Kiểm tra lại các dây dẫn, mối nối trên mạch của robot</w:t>
-      </w:r>
-    </w:p>
-    <w:p>
-      <w:pPr>
-        <w:pStyle w:val="ListParagraph"/>
-        <w:numPr>
-          <w:ilvl w:val="0"/>
-          <w:numId w:val="38"/>
-        </w:numPr>
-        <w:rPr>
-          <w:sz w:val="24"/>
-          <w:szCs w:val="24"/>
-        </w:rPr>
-      </w:pPr>
-      <w:r>
-        <w:rPr>
-          <w:sz w:val="24"/>
-          <w:szCs w:val="24"/>
-        </w:rPr>
+          <w:rFonts w:cs="Tahoma"/>
+        </w:rPr>
+      </w:pPr>
+      <w:r>
+        <w:rPr>
+          <w:rFonts w:cs="Tahoma"/>
+        </w:rPr>
+        <w:t>Trong giai đoạn tích hợp cuối cùng, khách hàng được khuyến khích tới thăm cơ sở của AHLV để được đào tạo về hệ thống</w:t>
+      </w:r>
+      <w:r>
+        <w:rPr>
+          <w:rFonts w:cs="Tahoma"/>
+        </w:rPr>
+        <w:t>. Khách hàng tìm hiểu về các yêu cầu bảo trì quan trọng và các tính năng an toàn. AHLV sẽ cài đặt hệ thống cho khách hàng và đảm bảo cho việc hệ thống hoạt động trơn tru.</w:t>
+      </w:r>
+    </w:p>
+    <w:p>
+      <w:pPr>
+        <w:rPr>
+          <w:rFonts w:cs="Tahoma"/>
+        </w:rPr>
+      </w:pPr>
+    </w:p>
+    <w:p>
+      <w:pPr>
+        <w:rPr>
+          <w:rFonts w:cs="Tahoma"/>
+        </w:rPr>
+      </w:pPr>
+    </w:p>
+    <w:p>
+      <w:pPr>
+        <w:pStyle w:val="Heading2"/>
+      </w:pPr>
+      <w:bookmarkStart w:id="13" w:name="_Toc527975138"/>
+      <w:r>
         <w:lastRenderedPageBreak/>
-        <w:t>Kiểm tra các cảm biến để đảm bảo chúng không bị hỏng</w:t>
-      </w:r>
-    </w:p>
-    <w:p>
-      <w:pPr>
-        <w:pStyle w:val="ListParagraph"/>
-        <w:numPr>
-          <w:ilvl w:val="0"/>
-          <w:numId w:val="38"/>
-        </w:numPr>
-      </w:pPr>
-      <w:r>
-        <w:rPr>
-          <w:sz w:val="24"/>
-          <w:szCs w:val="24"/>
-        </w:rPr>
-        <w:t>Thiết kế lớp vỏ chống nước cho robot</w:t>
-      </w:r>
-    </w:p>
-    <w:p/>
-    <w:p>
-      <w:pPr>
-        <w:pStyle w:val="Heading2"/>
-      </w:pPr>
-      <w:bookmarkStart w:id="15" w:name="_Toc527975140"/>
-      <w:r>
-        <w:t>Xác định các hạng mục kiểm thử</w:t>
-      </w:r>
-      <w:bookmarkEnd w:id="15"/>
+        <w:t>Ước lượng thời gian</w:t>
+      </w:r>
+      <w:bookmarkEnd w:id="13"/>
     </w:p>
     <w:p>
       <w:pPr>
@@ -7127,17 +5033,12 @@
           <w:ilvl w:val="0"/>
           <w:numId w:val="39"/>
         </w:numPr>
-        <w:rPr>
-          <w:sz w:val="24"/>
-          <w:szCs w:val="24"/>
-        </w:rPr>
-      </w:pPr>
-      <w:r>
-        <w:rPr>
-          <w:sz w:val="24"/>
-          <w:szCs w:val="24"/>
-        </w:rPr>
-        <w:t>Kiểm tra robot có di chuyển và giữ thăng bằng.</w:t>
+      </w:pPr>
+      <w:r>
+        <w:t>Một tháng</w:t>
+      </w:r>
+      <w:r>
+        <w:t xml:space="preserve"> để gặp gỡ và thảo luận với khách hàng, đưa ra giải pháp phù hợp.</w:t>
       </w:r>
     </w:p>
     <w:p>
@@ -7147,26 +5048,21 @@
           <w:ilvl w:val="0"/>
           <w:numId w:val="39"/>
         </w:numPr>
-        <w:rPr>
-          <w:sz w:val="24"/>
-          <w:szCs w:val="24"/>
-        </w:rPr>
-      </w:pPr>
-      <w:r>
-        <w:rPr>
-          <w:sz w:val="24"/>
-          <w:szCs w:val="24"/>
-        </w:rPr>
-        <w:t>Kiểm tra robot có kha</w:t>
-      </w:r>
-      <w:bookmarkStart w:id="16" w:name="_GoBack"/>
-      <w:bookmarkEnd w:id="16"/>
-      <w:r>
-        <w:rPr>
-          <w:sz w:val="24"/>
-          <w:szCs w:val="24"/>
-        </w:rPr>
-        <w:t xml:space="preserve"> năng nhận diện vật cản và tránh vật cản.</w:t>
+      </w:pPr>
+      <w:r>
+        <w:t>Một</w:t>
+      </w:r>
+      <w:r>
+        <w:t xml:space="preserve"> tháng cho khâu thiết kế (cân nặng, form, các chuyển động</w:t>
+      </w:r>
+      <w:r>
+        <w:t xml:space="preserve"> của robot</w:t>
+      </w:r>
+      <w:r>
+        <w:t>)</w:t>
+      </w:r>
+      <w:r>
+        <w:t>.</w:t>
       </w:r>
     </w:p>
     <w:p>
@@ -7178,114 +5074,13 @@
         </w:numPr>
       </w:pPr>
       <w:r>
-        <w:rPr>
-          <w:sz w:val="24"/>
-          <w:szCs w:val="24"/>
-        </w:rPr>
-        <w:t>Kiểm tra xem khi có vật cản thì có đưa ra cảnh báo cho người dùng.</w:t>
-      </w:r>
-    </w:p>
-    <w:p>
-      <w:pPr>
-        <w:pStyle w:val="Heading2"/>
-      </w:pPr>
-      <w:bookmarkStart w:id="17" w:name="_Toc527975141"/>
-      <w:r>
-        <w:t>Ước lượng cách thức triển khai/cài đặt</w:t>
-      </w:r>
-      <w:bookmarkEnd w:id="17"/>
-    </w:p>
-    <w:p>
-      <w:pPr>
-        <w:pStyle w:val="Heading1"/>
-      </w:pPr>
-      <w:bookmarkStart w:id="18" w:name="_Toc527975142"/>
-      <w:r>
-        <w:t>Ước lượng giá thành</w:t>
-      </w:r>
-      <w:bookmarkEnd w:id="18"/>
-    </w:p>
-    <w:p>
-      <w:pPr>
-        <w:rPr>
-          <w:i/>
-        </w:rPr>
-      </w:pPr>
-      <w:r>
-        <w:rPr>
-          <w:i/>
-        </w:rPr>
-        <w:t xml:space="preserve">Chi phí </w:t>
-      </w:r>
-      <w:r>
-        <w:rPr>
-          <w:i/>
-        </w:rPr>
-        <w:t>phát triển  +  Chi phí kiểm thử</w:t>
-      </w:r>
-    </w:p>
-    <w:p>
-      <w:pPr>
-        <w:rPr>
-          <w:i/>
-        </w:rPr>
-      </w:pPr>
-      <w:r>
-        <w:rPr>
-          <w:i/>
-        </w:rPr>
-        <w:t>Chi phí vận hành</w:t>
-      </w:r>
-      <w:r>
-        <w:rPr>
-          <w:i/>
-        </w:rPr>
-        <w:t>, quản lý, hành chính</w:t>
-      </w:r>
-    </w:p>
-    <w:p>
-      <w:pPr>
-        <w:rPr>
-          <w:i/>
-        </w:rPr>
-      </w:pPr>
-      <w:r>
-        <w:rPr>
-          <w:i/>
-        </w:rPr>
-        <w:t>Chi phí kính doanh, quảng cáo, tiếp thị</w:t>
-      </w:r>
-    </w:p>
-    <w:p>
-      <w:pPr>
-        <w:pStyle w:val="Heading1"/>
-      </w:pPr>
-      <w:bookmarkStart w:id="19" w:name="_Toc527975143"/>
-      <w:r>
-        <w:t>Phân chia các giai đoạn</w:t>
-      </w:r>
-      <w:r>
-        <w:t xml:space="preserve"> chính</w:t>
-      </w:r>
-      <w:bookmarkEnd w:id="19"/>
-    </w:p>
-    <w:p>
-      <w:pPr>
-        <w:rPr>
-          <w:i/>
-        </w:rPr>
-      </w:pPr>
-      <w:r>
-        <w:rPr>
-          <w:i/>
-        </w:rPr>
-        <w:t xml:space="preserve">Phân </w:t>
-      </w:r>
-      <w:r>
-        <w:rPr>
-          <w:i/>
-        </w:rPr>
-        <w:t>chia để sao cho:</w:t>
+        <w:t>Một tháng đ</w:t>
+      </w:r>
+      <w:r>
+        <w:t>ưa ra bản thử nghiệm ver 1 (có thể chuyển động)</w:t>
+      </w:r>
+      <w:r>
+        <w:t>.</w:t>
       </w:r>
     </w:p>
     <w:p>
@@ -7293,29 +5088,17 @@
         <w:pStyle w:val="ListParagraph"/>
         <w:numPr>
           <w:ilvl w:val="0"/>
-          <w:numId w:val="32"/>
+          <w:numId w:val="39"/>
         </w:numPr>
-        <w:rPr>
-          <w:i/>
-        </w:rPr>
-      </w:pPr>
-      <w:r>
-        <w:rPr>
-          <w:i/>
-        </w:rPr>
-        <w:t xml:space="preserve"> phù hợp v</w:t>
-      </w:r>
-      <w:r>
-        <w:rPr>
-          <w:i/>
-        </w:rPr>
-        <w:t xml:space="preserve">ề tiến độ hoàn thành </w:t>
-      </w:r>
-      <w:r>
-        <w:rPr>
-          <w:i/>
-        </w:rPr>
-        <w:t>tính năng</w:t>
+      </w:pPr>
+      <w:r>
+        <w:t>Một tháng đ</w:t>
+      </w:r>
+      <w:r>
+        <w:t>ưa ra bản thử nghiệm ver 2 (thêm các cảm biến)</w:t>
+      </w:r>
+      <w:r>
+        <w:t>.</w:t>
       </w:r>
     </w:p>
     <w:p>
@@ -7323,8 +5106,270 @@
         <w:pStyle w:val="ListParagraph"/>
         <w:numPr>
           <w:ilvl w:val="0"/>
-          <w:numId w:val="32"/>
+          <w:numId w:val="39"/>
         </w:numPr>
+      </w:pPr>
+      <w:r>
+        <w:t>Một tháng nữa đưa ra phiên bản chính thức đầy đủ các chức năng.</w:t>
+      </w:r>
+    </w:p>
+    <w:p>
+      <w:pPr>
+        <w:ind w:left="576"/>
+      </w:pPr>
+      <w:r>
+        <w:t>Tổ</w:t>
+      </w:r>
+      <w:r>
+        <w:t>ng là 5 tháng</w:t>
+      </w:r>
+      <w:r>
+        <w:t>.</w:t>
+      </w:r>
+    </w:p>
+    <w:p>
+      <w:pPr>
+        <w:ind w:left="576"/>
+      </w:pPr>
+      <w:r>
+        <w:t>Thực hiện bả</w:t>
+      </w:r>
+      <w:r>
+        <w:t>o hành 2</w:t>
+      </w:r>
+      <w:r>
+        <w:t xml:space="preserve"> tháng nếu có sự cố từ robot. Ngoài ra có hỗ trợ bảo hành thêm và hỗ trợ thêm chức năng nếu cần (sẽ thêm chi phí và thời gian).</w:t>
+      </w:r>
+    </w:p>
+    <w:p>
+      <w:pPr>
+        <w:pStyle w:val="Heading2"/>
+      </w:pPr>
+      <w:bookmarkStart w:id="14" w:name="_Toc527975139"/>
+      <w:r>
+        <w:t>Ước lượng rủi ro</w:t>
+      </w:r>
+      <w:bookmarkEnd w:id="14"/>
+    </w:p>
+    <w:p>
+      <w:pPr>
+        <w:ind w:left="576"/>
+      </w:pPr>
+      <w:r>
+        <w:t>Các sự cố có thể xảy ra:</w:t>
+      </w:r>
+    </w:p>
+    <w:p>
+      <w:pPr>
+        <w:pStyle w:val="ListParagraph"/>
+        <w:numPr>
+          <w:ilvl w:val="0"/>
+          <w:numId w:val="43"/>
+        </w:numPr>
+      </w:pPr>
+      <w:r>
+        <w:t>Robot có thể không chạy, không di chuyển được</w:t>
+      </w:r>
+      <w:r>
+        <w:t>.</w:t>
+      </w:r>
+    </w:p>
+    <w:p>
+      <w:pPr>
+        <w:pStyle w:val="ListParagraph"/>
+        <w:numPr>
+          <w:ilvl w:val="0"/>
+          <w:numId w:val="43"/>
+        </w:numPr>
+      </w:pPr>
+      <w:r>
+        <w:t>Robot có thể lao thẳng vào vật cản hoặc đi sai (lỗi nhận diện của sensor)</w:t>
+      </w:r>
+      <w:r>
+        <w:t>.</w:t>
+      </w:r>
+    </w:p>
+    <w:p>
+      <w:pPr>
+        <w:pStyle w:val="ListParagraph"/>
+        <w:numPr>
+          <w:ilvl w:val="0"/>
+          <w:numId w:val="43"/>
+        </w:numPr>
+      </w:pPr>
+      <w:r>
+        <w:t>Robot có thể không thông báo cho người dùng khi gặp vật cản</w:t>
+      </w:r>
+      <w:r>
+        <w:t>.</w:t>
+      </w:r>
+    </w:p>
+    <w:p>
+      <w:pPr>
+        <w:pStyle w:val="ListParagraph"/>
+        <w:numPr>
+          <w:ilvl w:val="0"/>
+          <w:numId w:val="43"/>
+        </w:numPr>
+      </w:pPr>
+      <w:r>
+        <w:t>Robot có thể không leo được cầu thang =))</w:t>
+      </w:r>
+      <w:r>
+        <w:t>.</w:t>
+      </w:r>
+    </w:p>
+    <w:p>
+      <w:pPr>
+        <w:pStyle w:val="ListParagraph"/>
+        <w:numPr>
+          <w:ilvl w:val="0"/>
+          <w:numId w:val="43"/>
+        </w:numPr>
+      </w:pPr>
+      <w:r>
+        <w:t>Robot có thể cháy, chập mạch khi gặp trời mưa :v</w:t>
+      </w:r>
+      <w:r>
+        <w:t>.</w:t>
+      </w:r>
+    </w:p>
+    <w:p>
+      <w:pPr>
+        <w:ind w:left="576"/>
+      </w:pPr>
+      <w:r>
+        <w:t>Cách khắc phục rủi ro:</w:t>
+      </w:r>
+    </w:p>
+    <w:p>
+      <w:pPr>
+        <w:pStyle w:val="ListParagraph"/>
+        <w:numPr>
+          <w:ilvl w:val="0"/>
+          <w:numId w:val="44"/>
+        </w:numPr>
+      </w:pPr>
+      <w:r>
+        <w:t>Kiểm tra lại các dây dẫn, mối nối trên mạch của robot</w:t>
+      </w:r>
+      <w:r>
+        <w:t>.</w:t>
+      </w:r>
+    </w:p>
+    <w:p>
+      <w:pPr>
+        <w:pStyle w:val="ListParagraph"/>
+        <w:numPr>
+          <w:ilvl w:val="0"/>
+          <w:numId w:val="44"/>
+        </w:numPr>
+      </w:pPr>
+      <w:r>
+        <w:t>Kiểm tra các cảm biến để đảm bảo chúng không bị hỏng</w:t>
+      </w:r>
+      <w:r>
+        <w:t>.</w:t>
+      </w:r>
+    </w:p>
+    <w:p>
+      <w:pPr>
+        <w:pStyle w:val="ListParagraph"/>
+        <w:numPr>
+          <w:ilvl w:val="0"/>
+          <w:numId w:val="44"/>
+        </w:numPr>
+      </w:pPr>
+      <w:r>
+        <w:t>Thiết kế lớp vỏ chống nước cho robot</w:t>
+      </w:r>
+      <w:r>
+        <w:t>.</w:t>
+      </w:r>
+    </w:p>
+    <w:p>
+      <w:pPr>
+        <w:pStyle w:val="Heading2"/>
+      </w:pPr>
+      <w:bookmarkStart w:id="15" w:name="_Toc527975140"/>
+      <w:r>
+        <w:t>Xác định các hạng mục kiểm thử</w:t>
+      </w:r>
+      <w:bookmarkEnd w:id="15"/>
+    </w:p>
+    <w:p>
+      <w:pPr>
+        <w:pStyle w:val="ListParagraph"/>
+        <w:numPr>
+          <w:ilvl w:val="0"/>
+          <w:numId w:val="41"/>
+        </w:numPr>
+      </w:pPr>
+      <w:r>
+        <w:t>Kiểm tra robot có di chuyển và giữ thăng bằ</w:t>
+      </w:r>
+      <w:r>
+        <w:t>ng.</w:t>
+      </w:r>
+    </w:p>
+    <w:p>
+      <w:pPr>
+        <w:pStyle w:val="ListParagraph"/>
+        <w:numPr>
+          <w:ilvl w:val="0"/>
+          <w:numId w:val="41"/>
+        </w:numPr>
+      </w:pPr>
+      <w:r>
+        <w:t>Kiểm tra robot có kha năng nhận diện vật cản và tránh vật cả</w:t>
+      </w:r>
+      <w:r>
+        <w:t>n.</w:t>
+      </w:r>
+    </w:p>
+    <w:p>
+      <w:pPr>
+        <w:pStyle w:val="ListParagraph"/>
+        <w:numPr>
+          <w:ilvl w:val="0"/>
+          <w:numId w:val="41"/>
+        </w:numPr>
+      </w:pPr>
+      <w:r>
+        <w:t>Kiểm tra xem khi có vật cản thì có đưa ra cảnh báo cho ngườ</w:t>
+      </w:r>
+      <w:r>
+        <w:t>i dùng.</w:t>
+      </w:r>
+    </w:p>
+    <w:p>
+      <w:pPr>
+        <w:pStyle w:val="Heading2"/>
+      </w:pPr>
+      <w:bookmarkStart w:id="16" w:name="_Toc527975141"/>
+      <w:r>
+        <w:t>Ước lượng cách thức triển khai/cài đặt</w:t>
+      </w:r>
+      <w:bookmarkEnd w:id="16"/>
+    </w:p>
+    <w:p>
+      <w:pPr>
+        <w:pStyle w:val="ListParagraph"/>
+        <w:ind w:left="1152"/>
+      </w:pPr>
+    </w:p>
+    <w:p>
+      <w:pPr>
+        <w:pStyle w:val="Heading1"/>
+      </w:pPr>
+      <w:bookmarkStart w:id="17" w:name="_Toc527975142"/>
+      <w:r>
+        <w:t>Ước lượng giá thành</w:t>
+      </w:r>
+      <w:bookmarkEnd w:id="17"/>
+    </w:p>
+    <w:p>
+      <w:pPr>
         <w:rPr>
           <w:i/>
         </w:rPr>
@@ -7333,13 +5378,183 @@
         <w:rPr>
           <w:i/>
         </w:rPr>
-        <w:t>phù hợp với thời điểm nghiệm thu và thanh toán theo giai đoạn (tháng, quý..)</w:t>
-      </w:r>
+        <w:t xml:space="preserve">Chi phí </w:t>
+      </w:r>
+      <w:r>
+        <w:rPr>
+          <w:i/>
+        </w:rPr>
+        <w:t>phát triển  +  Chi phí kiểm thử</w:t>
+      </w:r>
+    </w:p>
+    <w:p>
+      <w:pPr>
+        <w:rPr>
+          <w:i/>
+        </w:rPr>
+      </w:pPr>
+      <w:r>
+        <w:rPr>
+          <w:i/>
+        </w:rPr>
+        <w:t>Chi phí vận hành</w:t>
+      </w:r>
+      <w:r>
+        <w:rPr>
+          <w:i/>
+        </w:rPr>
+        <w:t>, quản lý, hành chính</w:t>
+      </w:r>
+    </w:p>
+    <w:p>
+      <w:pPr>
+        <w:rPr>
+          <w:i/>
+        </w:rPr>
+      </w:pPr>
+      <w:r>
+        <w:rPr>
+          <w:i/>
+        </w:rPr>
+        <w:t>Chi phí kính doanh, quảng cáo, tiếp thị</w:t>
+      </w:r>
+    </w:p>
+    <w:p>
+      <w:pPr>
+        <w:rPr>
+          <w:i/>
+        </w:rPr>
+      </w:pPr>
+    </w:p>
+    <w:p>
+      <w:pPr>
+        <w:rPr>
+          <w:i/>
+        </w:rPr>
+      </w:pPr>
     </w:p>
     <w:p>
       <w:pPr>
         <w:pStyle w:val="Heading1"/>
       </w:pPr>
+      <w:bookmarkStart w:id="18" w:name="_Toc527975143"/>
+      <w:r>
+        <w:lastRenderedPageBreak/>
+        <w:t>Phân chia các giai đoạn</w:t>
+      </w:r>
+      <w:r>
+        <w:t xml:space="preserve"> chính</w:t>
+      </w:r>
+      <w:bookmarkEnd w:id="18"/>
+    </w:p>
+    <w:p>
+      <w:pPr>
+        <w:pStyle w:val="ListParagraph"/>
+        <w:numPr>
+          <w:ilvl w:val="0"/>
+          <w:numId w:val="45"/>
+        </w:numPr>
+      </w:pPr>
+      <w:r>
+        <w:t>Phân chia thời gian làm việc thành 6 giai đoạn chính:</w:t>
+      </w:r>
+    </w:p>
+    <w:p>
+      <w:pPr>
+        <w:pStyle w:val="ListParagraph"/>
+        <w:numPr>
+          <w:ilvl w:val="0"/>
+          <w:numId w:val="47"/>
+        </w:numPr>
+      </w:pPr>
+      <w:r>
+        <w:t>Giai đoạn 1: Gặp</w:t>
+      </w:r>
+      <w:r>
+        <w:t xml:space="preserve"> gỡ, thảo luận với khách hàng và đưa ra giải pháp phù hợp (thanh toán 10% giá trị hợp đồng).</w:t>
+      </w:r>
+    </w:p>
+    <w:p>
+      <w:pPr>
+        <w:pStyle w:val="ListParagraph"/>
+        <w:numPr>
+          <w:ilvl w:val="0"/>
+          <w:numId w:val="47"/>
+        </w:numPr>
+      </w:pPr>
+      <w:r>
+        <w:t>Giai đoạn 2: Thiết kế robot từ hình dáng, cân nặng cho tới các chuyển động (thanh toán 20% giá trị hợp đồng).</w:t>
+      </w:r>
+    </w:p>
+    <w:p>
+      <w:pPr>
+        <w:pStyle w:val="ListParagraph"/>
+        <w:numPr>
+          <w:ilvl w:val="0"/>
+          <w:numId w:val="47"/>
+        </w:numPr>
+      </w:pPr>
+      <w:r>
+        <w:t>Giai đoạn 3: Đưa ra bản thử nghiệm Ver 1 của robot (có thể chuyển động) (thanh toán 20% giá trị hợp đồng).</w:t>
+      </w:r>
+    </w:p>
+    <w:p>
+      <w:pPr>
+        <w:pStyle w:val="ListParagraph"/>
+        <w:numPr>
+          <w:ilvl w:val="0"/>
+          <w:numId w:val="47"/>
+        </w:numPr>
+      </w:pPr>
+      <w:r>
+        <w:t>Giai đoạn 4: Đưa ra bản thử nghiệm Ver 2 của robot (đã gắn thêm các cảm biến) (thanh toán 20% giá trị hợp đồng).</w:t>
+      </w:r>
+    </w:p>
+    <w:p>
+      <w:pPr>
+        <w:pStyle w:val="ListParagraph"/>
+        <w:numPr>
+          <w:ilvl w:val="0"/>
+          <w:numId w:val="47"/>
+        </w:numPr>
+      </w:pPr>
+      <w:r>
+        <w:t>Giai đoạn 5: Đưa ra phiên bản chính thức của robot với đầy đủ các chức năng (thanh toán 20% giá trị hợp đồng).</w:t>
+      </w:r>
+    </w:p>
+    <w:p>
+      <w:pPr>
+        <w:pStyle w:val="ListParagraph"/>
+        <w:numPr>
+          <w:ilvl w:val="0"/>
+          <w:numId w:val="47"/>
+        </w:numPr>
+      </w:pPr>
+      <w:r>
+        <w:t xml:space="preserve">Giai đoạn 6: Thực hiện việc </w:t>
+      </w:r>
+      <w:r>
+        <w:t>chuyển giao robot cho khách hàng, thực hiện bảo hành và khắc phục sự cố nếu có (thanh toán 10% giá trị hợp đồng).</w:t>
+      </w:r>
+    </w:p>
+    <w:p>
+      <w:pPr>
+        <w:pStyle w:val="ListParagraph"/>
+        <w:numPr>
+          <w:ilvl w:val="0"/>
+          <w:numId w:val="45"/>
+        </w:numPr>
+      </w:pPr>
+      <w:r>
+        <w:t>Thời gian thực hiện 5 giai đoạn đầu là 5 tháng, thời gian thực hiện giai đoạn 6 là 2 tháng.</w:t>
+      </w:r>
+      <w:bookmarkStart w:id="19" w:name="_GoBack"/>
+      <w:bookmarkEnd w:id="19"/>
+    </w:p>
+    <w:p>
+      <w:pPr>
+        <w:pStyle w:val="Heading1"/>
+      </w:pPr>
       <w:bookmarkStart w:id="20" w:name="_Toc527975144"/>
       <w:r>
         <w:t>Phân tích thiết kế</w:t>
@@ -7512,7 +5727,6 @@
         <w:rPr>
           <w:lang w:eastAsia="en-US" w:bidi="ar-SA"/>
         </w:rPr>
-        <w:lastRenderedPageBreak/>
         <w:t>Danh mục tài liệu liên quan</w:t>
       </w:r>
       <w:bookmarkEnd w:id="30"/>
@@ -7543,12 +5757,12 @@
     <w:p/>
     <w:p/>
     <w:sectPr>
-      <w:headerReference w:type="even" r:id="rId16"/>
-      <w:headerReference w:type="default" r:id="rId17"/>
-      <w:footerReference w:type="even" r:id="rId18"/>
-      <w:footerReference w:type="default" r:id="rId19"/>
-      <w:headerReference w:type="first" r:id="rId20"/>
-      <w:footerReference w:type="first" r:id="rId21"/>
+      <w:headerReference w:type="even" r:id="rId11"/>
+      <w:headerReference w:type="default" r:id="rId12"/>
+      <w:footerReference w:type="even" r:id="rId13"/>
+      <w:footerReference w:type="default" r:id="rId14"/>
+      <w:headerReference w:type="first" r:id="rId15"/>
+      <w:footerReference w:type="first" r:id="rId16"/>
       <w:footnotePr>
         <w:pos w:val="beneathText"/>
       </w:footnotePr>
@@ -7955,7 +6169,7 @@
         <w:color w:val="C00000"/>
         <w:lang w:eastAsia="ar-SA" w:bidi="ar-SA"/>
       </w:rPr>
-      <w:t>9</w:t>
+      <w:t>8</w:t>
     </w:r>
     <w:r>
       <w:rPr>
@@ -8060,7 +6274,7 @@
         <w:color w:val="2A62A6"/>
         <w:sz w:val="32"/>
         <w:szCs w:val="32"/>
-        <w:lang w:val="vi-VN" w:eastAsia="vi-VN" w:bidi="ar-SA"/>
+        <w:lang w:eastAsia="en-US" w:bidi="ar-SA"/>
       </w:rPr>
       <mc:AlternateContent>
         <mc:Choice Requires="wps">
@@ -9506,6 +7720,119 @@
     </w:lvl>
   </w:abstractNum>
   <w:abstractNum w:abstractNumId="21" w15:restartNumberingAfterBreak="0">
+    <w:nsid w:val="14B93108"/>
+    <w:multiLevelType w:val="hybridMultilevel"/>
+    <w:tmpl w:val="9B601D26"/>
+    <w:lvl w:ilvl="0" w:tplc="04090001">
+      <w:start w:val="1"/>
+      <w:numFmt w:val="bullet"/>
+      <w:lvlText w:val=""/>
+      <w:lvlJc w:val="left"/>
+      <w:pPr>
+        <w:ind w:left="1296" w:hanging="360"/>
+      </w:pPr>
+      <w:rPr>
+        <w:rFonts w:ascii="Symbol" w:hAnsi="Symbol" w:hint="default"/>
+      </w:rPr>
+    </w:lvl>
+    <w:lvl w:ilvl="1" w:tplc="04090003" w:tentative="1">
+      <w:start w:val="1"/>
+      <w:numFmt w:val="bullet"/>
+      <w:lvlText w:val="o"/>
+      <w:lvlJc w:val="left"/>
+      <w:pPr>
+        <w:ind w:left="2016" w:hanging="360"/>
+      </w:pPr>
+      <w:rPr>
+        <w:rFonts w:ascii="Courier New" w:hAnsi="Courier New" w:cs="Courier New" w:hint="default"/>
+      </w:rPr>
+    </w:lvl>
+    <w:lvl w:ilvl="2" w:tplc="04090005" w:tentative="1">
+      <w:start w:val="1"/>
+      <w:numFmt w:val="bullet"/>
+      <w:lvlText w:val=""/>
+      <w:lvlJc w:val="left"/>
+      <w:pPr>
+        <w:ind w:left="2736" w:hanging="360"/>
+      </w:pPr>
+      <w:rPr>
+        <w:rFonts w:ascii="Wingdings" w:hAnsi="Wingdings" w:hint="default"/>
+      </w:rPr>
+    </w:lvl>
+    <w:lvl w:ilvl="3" w:tplc="04090001" w:tentative="1">
+      <w:start w:val="1"/>
+      <w:numFmt w:val="bullet"/>
+      <w:lvlText w:val=""/>
+      <w:lvlJc w:val="left"/>
+      <w:pPr>
+        <w:ind w:left="3456" w:hanging="360"/>
+      </w:pPr>
+      <w:rPr>
+        <w:rFonts w:ascii="Symbol" w:hAnsi="Symbol" w:hint="default"/>
+      </w:rPr>
+    </w:lvl>
+    <w:lvl w:ilvl="4" w:tplc="04090003" w:tentative="1">
+      <w:start w:val="1"/>
+      <w:numFmt w:val="bullet"/>
+      <w:lvlText w:val="o"/>
+      <w:lvlJc w:val="left"/>
+      <w:pPr>
+        <w:ind w:left="4176" w:hanging="360"/>
+      </w:pPr>
+      <w:rPr>
+        <w:rFonts w:ascii="Courier New" w:hAnsi="Courier New" w:cs="Courier New" w:hint="default"/>
+      </w:rPr>
+    </w:lvl>
+    <w:lvl w:ilvl="5" w:tplc="04090005" w:tentative="1">
+      <w:start w:val="1"/>
+      <w:numFmt w:val="bullet"/>
+      <w:lvlText w:val=""/>
+      <w:lvlJc w:val="left"/>
+      <w:pPr>
+        <w:ind w:left="4896" w:hanging="360"/>
+      </w:pPr>
+      <w:rPr>
+        <w:rFonts w:ascii="Wingdings" w:hAnsi="Wingdings" w:hint="default"/>
+      </w:rPr>
+    </w:lvl>
+    <w:lvl w:ilvl="6" w:tplc="04090001" w:tentative="1">
+      <w:start w:val="1"/>
+      <w:numFmt w:val="bullet"/>
+      <w:lvlText w:val=""/>
+      <w:lvlJc w:val="left"/>
+      <w:pPr>
+        <w:ind w:left="5616" w:hanging="360"/>
+      </w:pPr>
+      <w:rPr>
+        <w:rFonts w:ascii="Symbol" w:hAnsi="Symbol" w:hint="default"/>
+      </w:rPr>
+    </w:lvl>
+    <w:lvl w:ilvl="7" w:tplc="04090003" w:tentative="1">
+      <w:start w:val="1"/>
+      <w:numFmt w:val="bullet"/>
+      <w:lvlText w:val="o"/>
+      <w:lvlJc w:val="left"/>
+      <w:pPr>
+        <w:ind w:left="6336" w:hanging="360"/>
+      </w:pPr>
+      <w:rPr>
+        <w:rFonts w:ascii="Courier New" w:hAnsi="Courier New" w:cs="Courier New" w:hint="default"/>
+      </w:rPr>
+    </w:lvl>
+    <w:lvl w:ilvl="8" w:tplc="04090005" w:tentative="1">
+      <w:start w:val="1"/>
+      <w:numFmt w:val="bullet"/>
+      <w:lvlText w:val=""/>
+      <w:lvlJc w:val="left"/>
+      <w:pPr>
+        <w:ind w:left="7056" w:hanging="360"/>
+      </w:pPr>
+      <w:rPr>
+        <w:rFonts w:ascii="Wingdings" w:hAnsi="Wingdings" w:hint="default"/>
+      </w:rPr>
+    </w:lvl>
+  </w:abstractNum>
+  <w:abstractNum w:abstractNumId="22" w15:restartNumberingAfterBreak="0">
     <w:nsid w:val="17E86640"/>
     <w:multiLevelType w:val="hybridMultilevel"/>
     <w:tmpl w:val="E75E9EBC"/>
@@ -9646,7 +7973,7 @@
       </w:rPr>
     </w:lvl>
   </w:abstractNum>
-  <w:abstractNum w:abstractNumId="22" w15:restartNumberingAfterBreak="0">
+  <w:abstractNum w:abstractNumId="23" w15:restartNumberingAfterBreak="0">
     <w:nsid w:val="1904704E"/>
     <w:multiLevelType w:val="multilevel"/>
     <w:tmpl w:val="00000011"/>
@@ -9759,7 +8086,120 @@
       </w:pPr>
     </w:lvl>
   </w:abstractNum>
-  <w:abstractNum w:abstractNumId="23" w15:restartNumberingAfterBreak="0">
+  <w:abstractNum w:abstractNumId="24" w15:restartNumberingAfterBreak="0">
+    <w:nsid w:val="199776C0"/>
+    <w:multiLevelType w:val="hybridMultilevel"/>
+    <w:tmpl w:val="D69E26D6"/>
+    <w:lvl w:ilvl="0" w:tplc="04090001">
+      <w:start w:val="1"/>
+      <w:numFmt w:val="bullet"/>
+      <w:lvlText w:val=""/>
+      <w:lvlJc w:val="left"/>
+      <w:pPr>
+        <w:ind w:left="1296" w:hanging="360"/>
+      </w:pPr>
+      <w:rPr>
+        <w:rFonts w:ascii="Symbol" w:hAnsi="Symbol" w:hint="default"/>
+      </w:rPr>
+    </w:lvl>
+    <w:lvl w:ilvl="1" w:tplc="04090003" w:tentative="1">
+      <w:start w:val="1"/>
+      <w:numFmt w:val="bullet"/>
+      <w:lvlText w:val="o"/>
+      <w:lvlJc w:val="left"/>
+      <w:pPr>
+        <w:ind w:left="2016" w:hanging="360"/>
+      </w:pPr>
+      <w:rPr>
+        <w:rFonts w:ascii="Courier New" w:hAnsi="Courier New" w:cs="Courier New" w:hint="default"/>
+      </w:rPr>
+    </w:lvl>
+    <w:lvl w:ilvl="2" w:tplc="04090005" w:tentative="1">
+      <w:start w:val="1"/>
+      <w:numFmt w:val="bullet"/>
+      <w:lvlText w:val=""/>
+      <w:lvlJc w:val="left"/>
+      <w:pPr>
+        <w:ind w:left="2736" w:hanging="360"/>
+      </w:pPr>
+      <w:rPr>
+        <w:rFonts w:ascii="Wingdings" w:hAnsi="Wingdings" w:hint="default"/>
+      </w:rPr>
+    </w:lvl>
+    <w:lvl w:ilvl="3" w:tplc="04090001" w:tentative="1">
+      <w:start w:val="1"/>
+      <w:numFmt w:val="bullet"/>
+      <w:lvlText w:val=""/>
+      <w:lvlJc w:val="left"/>
+      <w:pPr>
+        <w:ind w:left="3456" w:hanging="360"/>
+      </w:pPr>
+      <w:rPr>
+        <w:rFonts w:ascii="Symbol" w:hAnsi="Symbol" w:hint="default"/>
+      </w:rPr>
+    </w:lvl>
+    <w:lvl w:ilvl="4" w:tplc="04090003" w:tentative="1">
+      <w:start w:val="1"/>
+      <w:numFmt w:val="bullet"/>
+      <w:lvlText w:val="o"/>
+      <w:lvlJc w:val="left"/>
+      <w:pPr>
+        <w:ind w:left="4176" w:hanging="360"/>
+      </w:pPr>
+      <w:rPr>
+        <w:rFonts w:ascii="Courier New" w:hAnsi="Courier New" w:cs="Courier New" w:hint="default"/>
+      </w:rPr>
+    </w:lvl>
+    <w:lvl w:ilvl="5" w:tplc="04090005" w:tentative="1">
+      <w:start w:val="1"/>
+      <w:numFmt w:val="bullet"/>
+      <w:lvlText w:val=""/>
+      <w:lvlJc w:val="left"/>
+      <w:pPr>
+        <w:ind w:left="4896" w:hanging="360"/>
+      </w:pPr>
+      <w:rPr>
+        <w:rFonts w:ascii="Wingdings" w:hAnsi="Wingdings" w:hint="default"/>
+      </w:rPr>
+    </w:lvl>
+    <w:lvl w:ilvl="6" w:tplc="04090001" w:tentative="1">
+      <w:start w:val="1"/>
+      <w:numFmt w:val="bullet"/>
+      <w:lvlText w:val=""/>
+      <w:lvlJc w:val="left"/>
+      <w:pPr>
+        <w:ind w:left="5616" w:hanging="360"/>
+      </w:pPr>
+      <w:rPr>
+        <w:rFonts w:ascii="Symbol" w:hAnsi="Symbol" w:hint="default"/>
+      </w:rPr>
+    </w:lvl>
+    <w:lvl w:ilvl="7" w:tplc="04090003" w:tentative="1">
+      <w:start w:val="1"/>
+      <w:numFmt w:val="bullet"/>
+      <w:lvlText w:val="o"/>
+      <w:lvlJc w:val="left"/>
+      <w:pPr>
+        <w:ind w:left="6336" w:hanging="360"/>
+      </w:pPr>
+      <w:rPr>
+        <w:rFonts w:ascii="Courier New" w:hAnsi="Courier New" w:cs="Courier New" w:hint="default"/>
+      </w:rPr>
+    </w:lvl>
+    <w:lvl w:ilvl="8" w:tplc="04090005" w:tentative="1">
+      <w:start w:val="1"/>
+      <w:numFmt w:val="bullet"/>
+      <w:lvlText w:val=""/>
+      <w:lvlJc w:val="left"/>
+      <w:pPr>
+        <w:ind w:left="7056" w:hanging="360"/>
+      </w:pPr>
+      <w:rPr>
+        <w:rFonts w:ascii="Wingdings" w:hAnsi="Wingdings" w:hint="default"/>
+      </w:rPr>
+    </w:lvl>
+  </w:abstractNum>
+  <w:abstractNum w:abstractNumId="25" w15:restartNumberingAfterBreak="0">
     <w:nsid w:val="1D895A32"/>
     <w:multiLevelType w:val="hybridMultilevel"/>
     <w:tmpl w:val="DCC8A210"/>
@@ -9872,7 +8312,7 @@
       </w:rPr>
     </w:lvl>
   </w:abstractNum>
-  <w:abstractNum w:abstractNumId="24" w15:restartNumberingAfterBreak="0">
+  <w:abstractNum w:abstractNumId="26" w15:restartNumberingAfterBreak="0">
     <w:nsid w:val="1F2E69AE"/>
     <w:multiLevelType w:val="hybridMultilevel"/>
     <w:tmpl w:val="04C2E4FA"/>
@@ -9985,7 +8425,7 @@
       </w:rPr>
     </w:lvl>
   </w:abstractNum>
-  <w:abstractNum w:abstractNumId="25" w15:restartNumberingAfterBreak="0">
+  <w:abstractNum w:abstractNumId="27" w15:restartNumberingAfterBreak="0">
     <w:nsid w:val="1F391341"/>
     <w:multiLevelType w:val="hybridMultilevel"/>
     <w:tmpl w:val="28D01D6A"/>
@@ -10125,7 +8565,7 @@
       </w:rPr>
     </w:lvl>
   </w:abstractNum>
-  <w:abstractNum w:abstractNumId="26" w15:restartNumberingAfterBreak="0">
+  <w:abstractNum w:abstractNumId="28" w15:restartNumberingAfterBreak="0">
     <w:nsid w:val="1FCD39A1"/>
     <w:multiLevelType w:val="multilevel"/>
     <w:tmpl w:val="AC12CE28"/>
@@ -10241,10 +8681,122 @@
       </w:pPr>
     </w:lvl>
   </w:abstractNum>
-  <w:abstractNum w:abstractNumId="27" w15:restartNumberingAfterBreak="0">
+  <w:abstractNum w:abstractNumId="29" w15:restartNumberingAfterBreak="0">
+    <w:nsid w:val="22E30E4D"/>
+    <w:multiLevelType w:val="hybridMultilevel"/>
+    <w:tmpl w:val="B03A432E"/>
+    <w:lvl w:ilvl="0" w:tplc="D35ABC20">
+      <w:numFmt w:val="bullet"/>
+      <w:lvlText w:val="-"/>
+      <w:lvlJc w:val="left"/>
+      <w:pPr>
+        <w:ind w:left="1872" w:hanging="360"/>
+      </w:pPr>
+      <w:rPr>
+        <w:rFonts w:ascii="Tahoma" w:eastAsia="MS Mincho" w:hAnsi="Tahoma" w:cs="Tahoma" w:hint="default"/>
+      </w:rPr>
+    </w:lvl>
+    <w:lvl w:ilvl="1" w:tplc="04090003" w:tentative="1">
+      <w:start w:val="1"/>
+      <w:numFmt w:val="bullet"/>
+      <w:lvlText w:val="o"/>
+      <w:lvlJc w:val="left"/>
+      <w:pPr>
+        <w:ind w:left="2592" w:hanging="360"/>
+      </w:pPr>
+      <w:rPr>
+        <w:rFonts w:ascii="Courier New" w:hAnsi="Courier New" w:cs="Courier New" w:hint="default"/>
+      </w:rPr>
+    </w:lvl>
+    <w:lvl w:ilvl="2" w:tplc="04090005" w:tentative="1">
+      <w:start w:val="1"/>
+      <w:numFmt w:val="bullet"/>
+      <w:lvlText w:val=""/>
+      <w:lvlJc w:val="left"/>
+      <w:pPr>
+        <w:ind w:left="3312" w:hanging="360"/>
+      </w:pPr>
+      <w:rPr>
+        <w:rFonts w:ascii="Wingdings" w:hAnsi="Wingdings" w:hint="default"/>
+      </w:rPr>
+    </w:lvl>
+    <w:lvl w:ilvl="3" w:tplc="04090001" w:tentative="1">
+      <w:start w:val="1"/>
+      <w:numFmt w:val="bullet"/>
+      <w:lvlText w:val=""/>
+      <w:lvlJc w:val="left"/>
+      <w:pPr>
+        <w:ind w:left="4032" w:hanging="360"/>
+      </w:pPr>
+      <w:rPr>
+        <w:rFonts w:ascii="Symbol" w:hAnsi="Symbol" w:hint="default"/>
+      </w:rPr>
+    </w:lvl>
+    <w:lvl w:ilvl="4" w:tplc="04090003" w:tentative="1">
+      <w:start w:val="1"/>
+      <w:numFmt w:val="bullet"/>
+      <w:lvlText w:val="o"/>
+      <w:lvlJc w:val="left"/>
+      <w:pPr>
+        <w:ind w:left="4752" w:hanging="360"/>
+      </w:pPr>
+      <w:rPr>
+        <w:rFonts w:ascii="Courier New" w:hAnsi="Courier New" w:cs="Courier New" w:hint="default"/>
+      </w:rPr>
+    </w:lvl>
+    <w:lvl w:ilvl="5" w:tplc="04090005" w:tentative="1">
+      <w:start w:val="1"/>
+      <w:numFmt w:val="bullet"/>
+      <w:lvlText w:val=""/>
+      <w:lvlJc w:val="left"/>
+      <w:pPr>
+        <w:ind w:left="5472" w:hanging="360"/>
+      </w:pPr>
+      <w:rPr>
+        <w:rFonts w:ascii="Wingdings" w:hAnsi="Wingdings" w:hint="default"/>
+      </w:rPr>
+    </w:lvl>
+    <w:lvl w:ilvl="6" w:tplc="04090001" w:tentative="1">
+      <w:start w:val="1"/>
+      <w:numFmt w:val="bullet"/>
+      <w:lvlText w:val=""/>
+      <w:lvlJc w:val="left"/>
+      <w:pPr>
+        <w:ind w:left="6192" w:hanging="360"/>
+      </w:pPr>
+      <w:rPr>
+        <w:rFonts w:ascii="Symbol" w:hAnsi="Symbol" w:hint="default"/>
+      </w:rPr>
+    </w:lvl>
+    <w:lvl w:ilvl="7" w:tplc="04090003" w:tentative="1">
+      <w:start w:val="1"/>
+      <w:numFmt w:val="bullet"/>
+      <w:lvlText w:val="o"/>
+      <w:lvlJc w:val="left"/>
+      <w:pPr>
+        <w:ind w:left="6912" w:hanging="360"/>
+      </w:pPr>
+      <w:rPr>
+        <w:rFonts w:ascii="Courier New" w:hAnsi="Courier New" w:cs="Courier New" w:hint="default"/>
+      </w:rPr>
+    </w:lvl>
+    <w:lvl w:ilvl="8" w:tplc="04090005" w:tentative="1">
+      <w:start w:val="1"/>
+      <w:numFmt w:val="bullet"/>
+      <w:lvlText w:val=""/>
+      <w:lvlJc w:val="left"/>
+      <w:pPr>
+        <w:ind w:left="7632" w:hanging="360"/>
+      </w:pPr>
+      <w:rPr>
+        <w:rFonts w:ascii="Wingdings" w:hAnsi="Wingdings" w:hint="default"/>
+      </w:rPr>
+    </w:lvl>
+  </w:abstractNum>
+  <w:abstractNum w:abstractNumId="30" w15:restartNumberingAfterBreak="0">
     <w:nsid w:val="26716B6B"/>
     <w:multiLevelType w:val="hybridMultilevel"/>
-    <w:tmpl w:val="A8CE92BE"/>
+    <w:tmpl w:val="63647332"/>
     <w:lvl w:ilvl="0" w:tplc="04090001">
       <w:start w:val="1"/>
       <w:numFmt w:val="bullet"/>
@@ -10354,7 +8906,7 @@
       </w:rPr>
     </w:lvl>
   </w:abstractNum>
-  <w:abstractNum w:abstractNumId="28" w15:restartNumberingAfterBreak="0">
+  <w:abstractNum w:abstractNumId="31" w15:restartNumberingAfterBreak="0">
     <w:nsid w:val="2A332316"/>
     <w:multiLevelType w:val="hybridMultilevel"/>
     <w:tmpl w:val="8D50A05A"/>
@@ -10466,7 +9018,7 @@
       </w:rPr>
     </w:lvl>
   </w:abstractNum>
-  <w:abstractNum w:abstractNumId="29" w15:restartNumberingAfterBreak="0">
+  <w:abstractNum w:abstractNumId="32" w15:restartNumberingAfterBreak="0">
     <w:nsid w:val="2D5B3E5E"/>
     <w:multiLevelType w:val="multilevel"/>
     <w:tmpl w:val="AC12CE28"/>
@@ -10582,7 +9134,120 @@
       </w:pPr>
     </w:lvl>
   </w:abstractNum>
-  <w:abstractNum w:abstractNumId="30" w15:restartNumberingAfterBreak="0">
+  <w:abstractNum w:abstractNumId="33" w15:restartNumberingAfterBreak="0">
+    <w:nsid w:val="2E34488E"/>
+    <w:multiLevelType w:val="hybridMultilevel"/>
+    <w:tmpl w:val="647A04F2"/>
+    <w:lvl w:ilvl="0" w:tplc="04090001">
+      <w:start w:val="1"/>
+      <w:numFmt w:val="bullet"/>
+      <w:lvlText w:val=""/>
+      <w:lvlJc w:val="left"/>
+      <w:pPr>
+        <w:ind w:left="1440" w:hanging="360"/>
+      </w:pPr>
+      <w:rPr>
+        <w:rFonts w:ascii="Symbol" w:hAnsi="Symbol" w:hint="default"/>
+      </w:rPr>
+    </w:lvl>
+    <w:lvl w:ilvl="1" w:tplc="04090003" w:tentative="1">
+      <w:start w:val="1"/>
+      <w:numFmt w:val="bullet"/>
+      <w:lvlText w:val="o"/>
+      <w:lvlJc w:val="left"/>
+      <w:pPr>
+        <w:ind w:left="2160" w:hanging="360"/>
+      </w:pPr>
+      <w:rPr>
+        <w:rFonts w:ascii="Courier New" w:hAnsi="Courier New" w:cs="Courier New" w:hint="default"/>
+      </w:rPr>
+    </w:lvl>
+    <w:lvl w:ilvl="2" w:tplc="04090005" w:tentative="1">
+      <w:start w:val="1"/>
+      <w:numFmt w:val="bullet"/>
+      <w:lvlText w:val=""/>
+      <w:lvlJc w:val="left"/>
+      <w:pPr>
+        <w:ind w:left="2880" w:hanging="360"/>
+      </w:pPr>
+      <w:rPr>
+        <w:rFonts w:ascii="Wingdings" w:hAnsi="Wingdings" w:hint="default"/>
+      </w:rPr>
+    </w:lvl>
+    <w:lvl w:ilvl="3" w:tplc="04090001" w:tentative="1">
+      <w:start w:val="1"/>
+      <w:numFmt w:val="bullet"/>
+      <w:lvlText w:val=""/>
+      <w:lvlJc w:val="left"/>
+      <w:pPr>
+        <w:ind w:left="3600" w:hanging="360"/>
+      </w:pPr>
+      <w:rPr>
+        <w:rFonts w:ascii="Symbol" w:hAnsi="Symbol" w:hint="default"/>
+      </w:rPr>
+    </w:lvl>
+    <w:lvl w:ilvl="4" w:tplc="04090003" w:tentative="1">
+      <w:start w:val="1"/>
+      <w:numFmt w:val="bullet"/>
+      <w:lvlText w:val="o"/>
+      <w:lvlJc w:val="left"/>
+      <w:pPr>
+        <w:ind w:left="4320" w:hanging="360"/>
+      </w:pPr>
+      <w:rPr>
+        <w:rFonts w:ascii="Courier New" w:hAnsi="Courier New" w:cs="Courier New" w:hint="default"/>
+      </w:rPr>
+    </w:lvl>
+    <w:lvl w:ilvl="5" w:tplc="04090005" w:tentative="1">
+      <w:start w:val="1"/>
+      <w:numFmt w:val="bullet"/>
+      <w:lvlText w:val=""/>
+      <w:lvlJc w:val="left"/>
+      <w:pPr>
+        <w:ind w:left="5040" w:hanging="360"/>
+      </w:pPr>
+      <w:rPr>
+        <w:rFonts w:ascii="Wingdings" w:hAnsi="Wingdings" w:hint="default"/>
+      </w:rPr>
+    </w:lvl>
+    <w:lvl w:ilvl="6" w:tplc="04090001" w:tentative="1">
+      <w:start w:val="1"/>
+      <w:numFmt w:val="bullet"/>
+      <w:lvlText w:val=""/>
+      <w:lvlJc w:val="left"/>
+      <w:pPr>
+        <w:ind w:left="5760" w:hanging="360"/>
+      </w:pPr>
+      <w:rPr>
+        <w:rFonts w:ascii="Symbol" w:hAnsi="Symbol" w:hint="default"/>
+      </w:rPr>
+    </w:lvl>
+    <w:lvl w:ilvl="7" w:tplc="04090003" w:tentative="1">
+      <w:start w:val="1"/>
+      <w:numFmt w:val="bullet"/>
+      <w:lvlText w:val="o"/>
+      <w:lvlJc w:val="left"/>
+      <w:pPr>
+        <w:ind w:left="6480" w:hanging="360"/>
+      </w:pPr>
+      <w:rPr>
+        <w:rFonts w:ascii="Courier New" w:hAnsi="Courier New" w:cs="Courier New" w:hint="default"/>
+      </w:rPr>
+    </w:lvl>
+    <w:lvl w:ilvl="8" w:tplc="04090005" w:tentative="1">
+      <w:start w:val="1"/>
+      <w:numFmt w:val="bullet"/>
+      <w:lvlText w:val=""/>
+      <w:lvlJc w:val="left"/>
+      <w:pPr>
+        <w:ind w:left="7200" w:hanging="360"/>
+      </w:pPr>
+      <w:rPr>
+        <w:rFonts w:ascii="Wingdings" w:hAnsi="Wingdings" w:hint="default"/>
+      </w:rPr>
+    </w:lvl>
+  </w:abstractNum>
+  <w:abstractNum w:abstractNumId="34" w15:restartNumberingAfterBreak="0">
     <w:nsid w:val="3A2B4E87"/>
     <w:multiLevelType w:val="multilevel"/>
     <w:tmpl w:val="AC12CE28"/>
@@ -10698,7 +9363,120 @@
       </w:pPr>
     </w:lvl>
   </w:abstractNum>
-  <w:abstractNum w:abstractNumId="31" w15:restartNumberingAfterBreak="0">
+  <w:abstractNum w:abstractNumId="35" w15:restartNumberingAfterBreak="0">
+    <w:nsid w:val="3AF57903"/>
+    <w:multiLevelType w:val="hybridMultilevel"/>
+    <w:tmpl w:val="40F443E2"/>
+    <w:lvl w:ilvl="0" w:tplc="04090001">
+      <w:start w:val="1"/>
+      <w:numFmt w:val="bullet"/>
+      <w:lvlText w:val=""/>
+      <w:lvlJc w:val="left"/>
+      <w:pPr>
+        <w:ind w:left="1152" w:hanging="360"/>
+      </w:pPr>
+      <w:rPr>
+        <w:rFonts w:ascii="Symbol" w:hAnsi="Symbol" w:hint="default"/>
+      </w:rPr>
+    </w:lvl>
+    <w:lvl w:ilvl="1" w:tplc="04090003" w:tentative="1">
+      <w:start w:val="1"/>
+      <w:numFmt w:val="bullet"/>
+      <w:lvlText w:val="o"/>
+      <w:lvlJc w:val="left"/>
+      <w:pPr>
+        <w:ind w:left="1872" w:hanging="360"/>
+      </w:pPr>
+      <w:rPr>
+        <w:rFonts w:ascii="Courier New" w:hAnsi="Courier New" w:cs="Courier New" w:hint="default"/>
+      </w:rPr>
+    </w:lvl>
+    <w:lvl w:ilvl="2" w:tplc="04090005" w:tentative="1">
+      <w:start w:val="1"/>
+      <w:numFmt w:val="bullet"/>
+      <w:lvlText w:val=""/>
+      <w:lvlJc w:val="left"/>
+      <w:pPr>
+        <w:ind w:left="2592" w:hanging="360"/>
+      </w:pPr>
+      <w:rPr>
+        <w:rFonts w:ascii="Wingdings" w:hAnsi="Wingdings" w:hint="default"/>
+      </w:rPr>
+    </w:lvl>
+    <w:lvl w:ilvl="3" w:tplc="04090001" w:tentative="1">
+      <w:start w:val="1"/>
+      <w:numFmt w:val="bullet"/>
+      <w:lvlText w:val=""/>
+      <w:lvlJc w:val="left"/>
+      <w:pPr>
+        <w:ind w:left="3312" w:hanging="360"/>
+      </w:pPr>
+      <w:rPr>
+        <w:rFonts w:ascii="Symbol" w:hAnsi="Symbol" w:hint="default"/>
+      </w:rPr>
+    </w:lvl>
+    <w:lvl w:ilvl="4" w:tplc="04090003" w:tentative="1">
+      <w:start w:val="1"/>
+      <w:numFmt w:val="bullet"/>
+      <w:lvlText w:val="o"/>
+      <w:lvlJc w:val="left"/>
+      <w:pPr>
+        <w:ind w:left="4032" w:hanging="360"/>
+      </w:pPr>
+      <w:rPr>
+        <w:rFonts w:ascii="Courier New" w:hAnsi="Courier New" w:cs="Courier New" w:hint="default"/>
+      </w:rPr>
+    </w:lvl>
+    <w:lvl w:ilvl="5" w:tplc="04090005" w:tentative="1">
+      <w:start w:val="1"/>
+      <w:numFmt w:val="bullet"/>
+      <w:lvlText w:val=""/>
+      <w:lvlJc w:val="left"/>
+      <w:pPr>
+        <w:ind w:left="4752" w:hanging="360"/>
+      </w:pPr>
+      <w:rPr>
+        <w:rFonts w:ascii="Wingdings" w:hAnsi="Wingdings" w:hint="default"/>
+      </w:rPr>
+    </w:lvl>
+    <w:lvl w:ilvl="6" w:tplc="04090001" w:tentative="1">
+      <w:start w:val="1"/>
+      <w:numFmt w:val="bullet"/>
+      <w:lvlText w:val=""/>
+      <w:lvlJc w:val="left"/>
+      <w:pPr>
+        <w:ind w:left="5472" w:hanging="360"/>
+      </w:pPr>
+      <w:rPr>
+        <w:rFonts w:ascii="Symbol" w:hAnsi="Symbol" w:hint="default"/>
+      </w:rPr>
+    </w:lvl>
+    <w:lvl w:ilvl="7" w:tplc="04090003" w:tentative="1">
+      <w:start w:val="1"/>
+      <w:numFmt w:val="bullet"/>
+      <w:lvlText w:val="o"/>
+      <w:lvlJc w:val="left"/>
+      <w:pPr>
+        <w:ind w:left="6192" w:hanging="360"/>
+      </w:pPr>
+      <w:rPr>
+        <w:rFonts w:ascii="Courier New" w:hAnsi="Courier New" w:cs="Courier New" w:hint="default"/>
+      </w:rPr>
+    </w:lvl>
+    <w:lvl w:ilvl="8" w:tplc="04090005" w:tentative="1">
+      <w:start w:val="1"/>
+      <w:numFmt w:val="bullet"/>
+      <w:lvlText w:val=""/>
+      <w:lvlJc w:val="left"/>
+      <w:pPr>
+        <w:ind w:left="6912" w:hanging="360"/>
+      </w:pPr>
+      <w:rPr>
+        <w:rFonts w:ascii="Wingdings" w:hAnsi="Wingdings" w:hint="default"/>
+      </w:rPr>
+    </w:lvl>
+  </w:abstractNum>
+  <w:abstractNum w:abstractNumId="36" w15:restartNumberingAfterBreak="0">
     <w:nsid w:val="45230C97"/>
     <w:multiLevelType w:val="hybridMultilevel"/>
     <w:tmpl w:val="61AA4116"/>
@@ -10811,7 +9589,7 @@
       </w:rPr>
     </w:lvl>
   </w:abstractNum>
-  <w:abstractNum w:abstractNumId="32" w15:restartNumberingAfterBreak="0">
+  <w:abstractNum w:abstractNumId="37" w15:restartNumberingAfterBreak="0">
     <w:nsid w:val="4AE339CD"/>
     <w:multiLevelType w:val="hybridMultilevel"/>
     <w:tmpl w:val="711248F8"/>
@@ -10924,7 +9702,7 @@
       </w:rPr>
     </w:lvl>
   </w:abstractNum>
-  <w:abstractNum w:abstractNumId="33" w15:restartNumberingAfterBreak="0">
+  <w:abstractNum w:abstractNumId="38" w15:restartNumberingAfterBreak="0">
     <w:nsid w:val="4E9575FB"/>
     <w:multiLevelType w:val="hybridMultilevel"/>
     <w:tmpl w:val="E85255FA"/>
@@ -11037,7 +9815,7 @@
       </w:rPr>
     </w:lvl>
   </w:abstractNum>
-  <w:abstractNum w:abstractNumId="34" w15:restartNumberingAfterBreak="0">
+  <w:abstractNum w:abstractNumId="39" w15:restartNumberingAfterBreak="0">
     <w:nsid w:val="4F3F6CA8"/>
     <w:multiLevelType w:val="hybridMultilevel"/>
     <w:tmpl w:val="63064E54"/>
@@ -11150,7 +9928,7 @@
       </w:rPr>
     </w:lvl>
   </w:abstractNum>
-  <w:abstractNum w:abstractNumId="35" w15:restartNumberingAfterBreak="0">
+  <w:abstractNum w:abstractNumId="40" w15:restartNumberingAfterBreak="0">
     <w:nsid w:val="58B72105"/>
     <w:multiLevelType w:val="multilevel"/>
     <w:tmpl w:val="D960FB60"/>
@@ -11299,7 +10077,120 @@
       </w:rPr>
     </w:lvl>
   </w:abstractNum>
-  <w:abstractNum w:abstractNumId="36" w15:restartNumberingAfterBreak="0">
+  <w:abstractNum w:abstractNumId="41" w15:restartNumberingAfterBreak="0">
+    <w:nsid w:val="60487898"/>
+    <w:multiLevelType w:val="hybridMultilevel"/>
+    <w:tmpl w:val="436848E0"/>
+    <w:lvl w:ilvl="0" w:tplc="04090001">
+      <w:start w:val="1"/>
+      <w:numFmt w:val="bullet"/>
+      <w:lvlText w:val=""/>
+      <w:lvlJc w:val="left"/>
+      <w:pPr>
+        <w:ind w:left="720" w:hanging="360"/>
+      </w:pPr>
+      <w:rPr>
+        <w:rFonts w:ascii="Symbol" w:hAnsi="Symbol" w:hint="default"/>
+      </w:rPr>
+    </w:lvl>
+    <w:lvl w:ilvl="1" w:tplc="04090003" w:tentative="1">
+      <w:start w:val="1"/>
+      <w:numFmt w:val="bullet"/>
+      <w:lvlText w:val="o"/>
+      <w:lvlJc w:val="left"/>
+      <w:pPr>
+        <w:ind w:left="1440" w:hanging="360"/>
+      </w:pPr>
+      <w:rPr>
+        <w:rFonts w:ascii="Courier New" w:hAnsi="Courier New" w:cs="Courier New" w:hint="default"/>
+      </w:rPr>
+    </w:lvl>
+    <w:lvl w:ilvl="2" w:tplc="04090005" w:tentative="1">
+      <w:start w:val="1"/>
+      <w:numFmt w:val="bullet"/>
+      <w:lvlText w:val=""/>
+      <w:lvlJc w:val="left"/>
+      <w:pPr>
+        <w:ind w:left="2160" w:hanging="360"/>
+      </w:pPr>
+      <w:rPr>
+        <w:rFonts w:ascii="Wingdings" w:hAnsi="Wingdings" w:hint="default"/>
+      </w:rPr>
+    </w:lvl>
+    <w:lvl w:ilvl="3" w:tplc="04090001" w:tentative="1">
+      <w:start w:val="1"/>
+      <w:numFmt w:val="bullet"/>
+      <w:lvlText w:val=""/>
+      <w:lvlJc w:val="left"/>
+      <w:pPr>
+        <w:ind w:left="2880" w:hanging="360"/>
+      </w:pPr>
+      <w:rPr>
+        <w:rFonts w:ascii="Symbol" w:hAnsi="Symbol" w:hint="default"/>
+      </w:rPr>
+    </w:lvl>
+    <w:lvl w:ilvl="4" w:tplc="04090003" w:tentative="1">
+      <w:start w:val="1"/>
+      <w:numFmt w:val="bullet"/>
+      <w:lvlText w:val="o"/>
+      <w:lvlJc w:val="left"/>
+      <w:pPr>
+        <w:ind w:left="3600" w:hanging="360"/>
+      </w:pPr>
+      <w:rPr>
+        <w:rFonts w:ascii="Courier New" w:hAnsi="Courier New" w:cs="Courier New" w:hint="default"/>
+      </w:rPr>
+    </w:lvl>
+    <w:lvl w:ilvl="5" w:tplc="04090005" w:tentative="1">
+      <w:start w:val="1"/>
+      <w:numFmt w:val="bullet"/>
+      <w:lvlText w:val=""/>
+      <w:lvlJc w:val="left"/>
+      <w:pPr>
+        <w:ind w:left="4320" w:hanging="360"/>
+      </w:pPr>
+      <w:rPr>
+        <w:rFonts w:ascii="Wingdings" w:hAnsi="Wingdings" w:hint="default"/>
+      </w:rPr>
+    </w:lvl>
+    <w:lvl w:ilvl="6" w:tplc="04090001" w:tentative="1">
+      <w:start w:val="1"/>
+      <w:numFmt w:val="bullet"/>
+      <w:lvlText w:val=""/>
+      <w:lvlJc w:val="left"/>
+      <w:pPr>
+        <w:ind w:left="5040" w:hanging="360"/>
+      </w:pPr>
+      <w:rPr>
+        <w:rFonts w:ascii="Symbol" w:hAnsi="Symbol" w:hint="default"/>
+      </w:rPr>
+    </w:lvl>
+    <w:lvl w:ilvl="7" w:tplc="04090003" w:tentative="1">
+      <w:start w:val="1"/>
+      <w:numFmt w:val="bullet"/>
+      <w:lvlText w:val="o"/>
+      <w:lvlJc w:val="left"/>
+      <w:pPr>
+        <w:ind w:left="5760" w:hanging="360"/>
+      </w:pPr>
+      <w:rPr>
+        <w:rFonts w:ascii="Courier New" w:hAnsi="Courier New" w:cs="Courier New" w:hint="default"/>
+      </w:rPr>
+    </w:lvl>
+    <w:lvl w:ilvl="8" w:tplc="04090005" w:tentative="1">
+      <w:start w:val="1"/>
+      <w:numFmt w:val="bullet"/>
+      <w:lvlText w:val=""/>
+      <w:lvlJc w:val="left"/>
+      <w:pPr>
+        <w:ind w:left="6480" w:hanging="360"/>
+      </w:pPr>
+      <w:rPr>
+        <w:rFonts w:ascii="Wingdings" w:hAnsi="Wingdings" w:hint="default"/>
+      </w:rPr>
+    </w:lvl>
+  </w:abstractNum>
+  <w:abstractNum w:abstractNumId="42" w15:restartNumberingAfterBreak="0">
     <w:nsid w:val="67C1146D"/>
     <w:multiLevelType w:val="hybridMultilevel"/>
     <w:tmpl w:val="7DA8282E"/>
@@ -11439,7 +10330,119 @@
       </w:rPr>
     </w:lvl>
   </w:abstractNum>
-  <w:abstractNum w:abstractNumId="37" w15:restartNumberingAfterBreak="0">
+  <w:abstractNum w:abstractNumId="43" w15:restartNumberingAfterBreak="0">
+    <w:nsid w:val="6AFB73F9"/>
+    <w:multiLevelType w:val="hybridMultilevel"/>
+    <w:tmpl w:val="73B21542"/>
+    <w:lvl w:ilvl="0" w:tplc="D35ABC20">
+      <w:numFmt w:val="bullet"/>
+      <w:lvlText w:val="-"/>
+      <w:lvlJc w:val="left"/>
+      <w:pPr>
+        <w:ind w:left="1440" w:hanging="360"/>
+      </w:pPr>
+      <w:rPr>
+        <w:rFonts w:ascii="Tahoma" w:eastAsia="MS Mincho" w:hAnsi="Tahoma" w:cs="Tahoma" w:hint="default"/>
+      </w:rPr>
+    </w:lvl>
+    <w:lvl w:ilvl="1" w:tplc="04090003" w:tentative="1">
+      <w:start w:val="1"/>
+      <w:numFmt w:val="bullet"/>
+      <w:lvlText w:val="o"/>
+      <w:lvlJc w:val="left"/>
+      <w:pPr>
+        <w:ind w:left="2160" w:hanging="360"/>
+      </w:pPr>
+      <w:rPr>
+        <w:rFonts w:ascii="Courier New" w:hAnsi="Courier New" w:cs="Courier New" w:hint="default"/>
+      </w:rPr>
+    </w:lvl>
+    <w:lvl w:ilvl="2" w:tplc="04090005" w:tentative="1">
+      <w:start w:val="1"/>
+      <w:numFmt w:val="bullet"/>
+      <w:lvlText w:val=""/>
+      <w:lvlJc w:val="left"/>
+      <w:pPr>
+        <w:ind w:left="2880" w:hanging="360"/>
+      </w:pPr>
+      <w:rPr>
+        <w:rFonts w:ascii="Wingdings" w:hAnsi="Wingdings" w:hint="default"/>
+      </w:rPr>
+    </w:lvl>
+    <w:lvl w:ilvl="3" w:tplc="04090001" w:tentative="1">
+      <w:start w:val="1"/>
+      <w:numFmt w:val="bullet"/>
+      <w:lvlText w:val=""/>
+      <w:lvlJc w:val="left"/>
+      <w:pPr>
+        <w:ind w:left="3600" w:hanging="360"/>
+      </w:pPr>
+      <w:rPr>
+        <w:rFonts w:ascii="Symbol" w:hAnsi="Symbol" w:hint="default"/>
+      </w:rPr>
+    </w:lvl>
+    <w:lvl w:ilvl="4" w:tplc="04090003" w:tentative="1">
+      <w:start w:val="1"/>
+      <w:numFmt w:val="bullet"/>
+      <w:lvlText w:val="o"/>
+      <w:lvlJc w:val="left"/>
+      <w:pPr>
+        <w:ind w:left="4320" w:hanging="360"/>
+      </w:pPr>
+      <w:rPr>
+        <w:rFonts w:ascii="Courier New" w:hAnsi="Courier New" w:cs="Courier New" w:hint="default"/>
+      </w:rPr>
+    </w:lvl>
+    <w:lvl w:ilvl="5" w:tplc="04090005" w:tentative="1">
+      <w:start w:val="1"/>
+      <w:numFmt w:val="bullet"/>
+      <w:lvlText w:val=""/>
+      <w:lvlJc w:val="left"/>
+      <w:pPr>
+        <w:ind w:left="5040" w:hanging="360"/>
+      </w:pPr>
+      <w:rPr>
+        <w:rFonts w:ascii="Wingdings" w:hAnsi="Wingdings" w:hint="default"/>
+      </w:rPr>
+    </w:lvl>
+    <w:lvl w:ilvl="6" w:tplc="04090001" w:tentative="1">
+      <w:start w:val="1"/>
+      <w:numFmt w:val="bullet"/>
+      <w:lvlText w:val=""/>
+      <w:lvlJc w:val="left"/>
+      <w:pPr>
+        <w:ind w:left="5760" w:hanging="360"/>
+      </w:pPr>
+      <w:rPr>
+        <w:rFonts w:ascii="Symbol" w:hAnsi="Symbol" w:hint="default"/>
+      </w:rPr>
+    </w:lvl>
+    <w:lvl w:ilvl="7" w:tplc="04090003" w:tentative="1">
+      <w:start w:val="1"/>
+      <w:numFmt w:val="bullet"/>
+      <w:lvlText w:val="o"/>
+      <w:lvlJc w:val="left"/>
+      <w:pPr>
+        <w:ind w:left="6480" w:hanging="360"/>
+      </w:pPr>
+      <w:rPr>
+        <w:rFonts w:ascii="Courier New" w:hAnsi="Courier New" w:cs="Courier New" w:hint="default"/>
+      </w:rPr>
+    </w:lvl>
+    <w:lvl w:ilvl="8" w:tplc="04090005" w:tentative="1">
+      <w:start w:val="1"/>
+      <w:numFmt w:val="bullet"/>
+      <w:lvlText w:val=""/>
+      <w:lvlJc w:val="left"/>
+      <w:pPr>
+        <w:ind w:left="7200" w:hanging="360"/>
+      </w:pPr>
+      <w:rPr>
+        <w:rFonts w:ascii="Wingdings" w:hAnsi="Wingdings" w:hint="default"/>
+      </w:rPr>
+    </w:lvl>
+  </w:abstractNum>
+  <w:abstractNum w:abstractNumId="44" w15:restartNumberingAfterBreak="0">
     <w:nsid w:val="79405515"/>
     <w:multiLevelType w:val="hybridMultilevel"/>
     <w:tmpl w:val="B588D586"/>
@@ -11555,7 +10558,7 @@
       </w:pPr>
     </w:lvl>
   </w:abstractNum>
-  <w:abstractNum w:abstractNumId="38" w15:restartNumberingAfterBreak="0">
+  <w:abstractNum w:abstractNumId="45" w15:restartNumberingAfterBreak="0">
     <w:nsid w:val="795348F1"/>
     <w:multiLevelType w:val="multilevel"/>
     <w:tmpl w:val="00000011"/>
@@ -11666,6 +10669,119 @@
         </w:tabs>
         <w:ind w:left="5102" w:hanging="1700"/>
       </w:pPr>
+    </w:lvl>
+  </w:abstractNum>
+  <w:abstractNum w:abstractNumId="46" w15:restartNumberingAfterBreak="0">
+    <w:nsid w:val="7F0E15E8"/>
+    <w:multiLevelType w:val="hybridMultilevel"/>
+    <w:tmpl w:val="57B2AE98"/>
+    <w:lvl w:ilvl="0" w:tplc="04090001">
+      <w:start w:val="1"/>
+      <w:numFmt w:val="bullet"/>
+      <w:lvlText w:val=""/>
+      <w:lvlJc w:val="left"/>
+      <w:pPr>
+        <w:ind w:left="720" w:hanging="360"/>
+      </w:pPr>
+      <w:rPr>
+        <w:rFonts w:ascii="Symbol" w:hAnsi="Symbol" w:hint="default"/>
+      </w:rPr>
+    </w:lvl>
+    <w:lvl w:ilvl="1" w:tplc="04090003" w:tentative="1">
+      <w:start w:val="1"/>
+      <w:numFmt w:val="bullet"/>
+      <w:lvlText w:val="o"/>
+      <w:lvlJc w:val="left"/>
+      <w:pPr>
+        <w:ind w:left="1440" w:hanging="360"/>
+      </w:pPr>
+      <w:rPr>
+        <w:rFonts w:ascii="Courier New" w:hAnsi="Courier New" w:cs="Courier New" w:hint="default"/>
+      </w:rPr>
+    </w:lvl>
+    <w:lvl w:ilvl="2" w:tplc="04090005" w:tentative="1">
+      <w:start w:val="1"/>
+      <w:numFmt w:val="bullet"/>
+      <w:lvlText w:val=""/>
+      <w:lvlJc w:val="left"/>
+      <w:pPr>
+        <w:ind w:left="2160" w:hanging="360"/>
+      </w:pPr>
+      <w:rPr>
+        <w:rFonts w:ascii="Wingdings" w:hAnsi="Wingdings" w:hint="default"/>
+      </w:rPr>
+    </w:lvl>
+    <w:lvl w:ilvl="3" w:tplc="04090001" w:tentative="1">
+      <w:start w:val="1"/>
+      <w:numFmt w:val="bullet"/>
+      <w:lvlText w:val=""/>
+      <w:lvlJc w:val="left"/>
+      <w:pPr>
+        <w:ind w:left="2880" w:hanging="360"/>
+      </w:pPr>
+      <w:rPr>
+        <w:rFonts w:ascii="Symbol" w:hAnsi="Symbol" w:hint="default"/>
+      </w:rPr>
+    </w:lvl>
+    <w:lvl w:ilvl="4" w:tplc="04090003" w:tentative="1">
+      <w:start w:val="1"/>
+      <w:numFmt w:val="bullet"/>
+      <w:lvlText w:val="o"/>
+      <w:lvlJc w:val="left"/>
+      <w:pPr>
+        <w:ind w:left="3600" w:hanging="360"/>
+      </w:pPr>
+      <w:rPr>
+        <w:rFonts w:ascii="Courier New" w:hAnsi="Courier New" w:cs="Courier New" w:hint="default"/>
+      </w:rPr>
+    </w:lvl>
+    <w:lvl w:ilvl="5" w:tplc="04090005" w:tentative="1">
+      <w:start w:val="1"/>
+      <w:numFmt w:val="bullet"/>
+      <w:lvlText w:val=""/>
+      <w:lvlJc w:val="left"/>
+      <w:pPr>
+        <w:ind w:left="4320" w:hanging="360"/>
+      </w:pPr>
+      <w:rPr>
+        <w:rFonts w:ascii="Wingdings" w:hAnsi="Wingdings" w:hint="default"/>
+      </w:rPr>
+    </w:lvl>
+    <w:lvl w:ilvl="6" w:tplc="04090001" w:tentative="1">
+      <w:start w:val="1"/>
+      <w:numFmt w:val="bullet"/>
+      <w:lvlText w:val=""/>
+      <w:lvlJc w:val="left"/>
+      <w:pPr>
+        <w:ind w:left="5040" w:hanging="360"/>
+      </w:pPr>
+      <w:rPr>
+        <w:rFonts w:ascii="Symbol" w:hAnsi="Symbol" w:hint="default"/>
+      </w:rPr>
+    </w:lvl>
+    <w:lvl w:ilvl="7" w:tplc="04090003" w:tentative="1">
+      <w:start w:val="1"/>
+      <w:numFmt w:val="bullet"/>
+      <w:lvlText w:val="o"/>
+      <w:lvlJc w:val="left"/>
+      <w:pPr>
+        <w:ind w:left="5760" w:hanging="360"/>
+      </w:pPr>
+      <w:rPr>
+        <w:rFonts w:ascii="Courier New" w:hAnsi="Courier New" w:cs="Courier New" w:hint="default"/>
+      </w:rPr>
+    </w:lvl>
+    <w:lvl w:ilvl="8" w:tplc="04090005" w:tentative="1">
+      <w:start w:val="1"/>
+      <w:numFmt w:val="bullet"/>
+      <w:lvlText w:val=""/>
+      <w:lvlJc w:val="left"/>
+      <w:pPr>
+        <w:ind w:left="6480" w:hanging="360"/>
+      </w:pPr>
+      <w:rPr>
+        <w:rFonts w:ascii="Wingdings" w:hAnsi="Wingdings" w:hint="default"/>
+      </w:rPr>
     </w:lvl>
   </w:abstractNum>
   <w:num w:numId="1">
@@ -11723,34 +10839,34 @@
     <w:abstractNumId w:val="17"/>
   </w:num>
   <w:num w:numId="19">
-    <w:abstractNumId w:val="22"/>
+    <w:abstractNumId w:val="23"/>
   </w:num>
   <w:num w:numId="20">
-    <w:abstractNumId w:val="38"/>
+    <w:abstractNumId w:val="45"/>
   </w:num>
   <w:num w:numId="21">
-    <w:abstractNumId w:val="37"/>
+    <w:abstractNumId w:val="44"/>
   </w:num>
   <w:num w:numId="22">
-    <w:abstractNumId w:val="21"/>
+    <w:abstractNumId w:val="22"/>
   </w:num>
   <w:num w:numId="23">
     <w:abstractNumId w:val="19"/>
   </w:num>
   <w:num w:numId="24">
-    <w:abstractNumId w:val="25"/>
+    <w:abstractNumId w:val="27"/>
   </w:num>
   <w:num w:numId="25">
-    <w:abstractNumId w:val="29"/>
+    <w:abstractNumId w:val="32"/>
   </w:num>
   <w:num w:numId="26">
-    <w:abstractNumId w:val="26"/>
+    <w:abstractNumId w:val="28"/>
   </w:num>
   <w:num w:numId="27">
-    <w:abstractNumId w:val="36"/>
+    <w:abstractNumId w:val="42"/>
   </w:num>
   <w:num w:numId="28">
-    <w:abstractNumId w:val="30"/>
+    <w:abstractNumId w:val="34"/>
   </w:num>
   <w:num w:numId="29">
     <w:abstractNumId w:val="20"/>
@@ -11759,31 +10875,55 @@
     <w:abstractNumId w:val="18"/>
   </w:num>
   <w:num w:numId="31">
+    <w:abstractNumId w:val="40"/>
+  </w:num>
+  <w:num w:numId="32">
+    <w:abstractNumId w:val="31"/>
+  </w:num>
+  <w:num w:numId="33">
+    <w:abstractNumId w:val="38"/>
+  </w:num>
+  <w:num w:numId="34">
+    <w:abstractNumId w:val="39"/>
+  </w:num>
+  <w:num w:numId="35">
+    <w:abstractNumId w:val="41"/>
+  </w:num>
+  <w:num w:numId="36">
+    <w:abstractNumId w:val="33"/>
+  </w:num>
+  <w:num w:numId="37">
+    <w:abstractNumId w:val="26"/>
+  </w:num>
+  <w:num w:numId="38">
+    <w:abstractNumId w:val="24"/>
+  </w:num>
+  <w:num w:numId="39">
+    <w:abstractNumId w:val="37"/>
+  </w:num>
+  <w:num w:numId="40">
+    <w:abstractNumId w:val="46"/>
+  </w:num>
+  <w:num w:numId="41">
+    <w:abstractNumId w:val="30"/>
+  </w:num>
+  <w:num w:numId="42">
+    <w:abstractNumId w:val="21"/>
+  </w:num>
+  <w:num w:numId="43">
+    <w:abstractNumId w:val="25"/>
+  </w:num>
+  <w:num w:numId="44">
+    <w:abstractNumId w:val="36"/>
+  </w:num>
+  <w:num w:numId="45">
     <w:abstractNumId w:val="35"/>
   </w:num>
-  <w:num w:numId="32">
-    <w:abstractNumId w:val="28"/>
+  <w:num w:numId="46">
+    <w:abstractNumId w:val="29"/>
   </w:num>
-  <w:num w:numId="33">
-    <w:abstractNumId w:val="33"/>
-  </w:num>
-  <w:num w:numId="34">
-    <w:abstractNumId w:val="34"/>
-  </w:num>
-  <w:num w:numId="35">
-    <w:abstractNumId w:val="24"/>
-  </w:num>
-  <w:num w:numId="36">
-    <w:abstractNumId w:val="32"/>
-  </w:num>
-  <w:num w:numId="37">
-    <w:abstractNumId w:val="23"/>
-  </w:num>
-  <w:num w:numId="38">
-    <w:abstractNumId w:val="31"/>
-  </w:num>
-  <w:num w:numId="39">
-    <w:abstractNumId w:val="27"/>
+  <w:num w:numId="47">
+    <w:abstractNumId w:val="43"/>
   </w:num>
 </w:numbering>
 </file>
@@ -11970,7 +11110,7 @@
     <w:lsdException w:name="Medium Shading 2 Accent 1" w:uiPriority="64"/>
     <w:lsdException w:name="Medium List 1 Accent 1" w:uiPriority="65"/>
     <w:lsdException w:name="Revision" w:semiHidden="1" w:uiPriority="99"/>
-    <w:lsdException w:name="List Paragraph" w:qFormat="1"/>
+    <w:lsdException w:name="List Paragraph" w:uiPriority="34" w:qFormat="1"/>
     <w:lsdException w:name="Quote" w:uiPriority="29" w:qFormat="1"/>
     <w:lsdException w:name="Intense Quote" w:uiPriority="30" w:qFormat="1"/>
     <w:lsdException w:name="Medium List 2 Accent 1" w:uiPriority="66"/>
@@ -13186,32 +12326,6 @@
     <w:basedOn w:val="DefaultParagraphFont"/>
     <w:rsid w:val="00831C86"/>
   </w:style>
-  <w:style w:type="table" w:styleId="TableGrid">
-    <w:name w:val="Table Grid"/>
-    <w:basedOn w:val="TableNormal"/>
-    <w:rsid w:val="00440495"/>
-    <w:tblPr>
-      <w:tblBorders>
-        <w:top w:val="single" w:sz="4" w:space="0" w:color="auto"/>
-        <w:left w:val="single" w:sz="4" w:space="0" w:color="auto"/>
-        <w:bottom w:val="single" w:sz="4" w:space="0" w:color="auto"/>
-        <w:right w:val="single" w:sz="4" w:space="0" w:color="auto"/>
-        <w:insideH w:val="single" w:sz="4" w:space="0" w:color="auto"/>
-        <w:insideV w:val="single" w:sz="4" w:space="0" w:color="auto"/>
-      </w:tblBorders>
-    </w:tblPr>
-  </w:style>
-  <w:style w:type="character" w:styleId="FollowedHyperlink">
-    <w:name w:val="FollowedHyperlink"/>
-    <w:basedOn w:val="DefaultParagraphFont"/>
-    <w:semiHidden/>
-    <w:unhideWhenUsed/>
-    <w:rsid w:val="00440495"/>
-    <w:rPr>
-      <w:color w:val="800080" w:themeColor="followedHyperlink"/>
-      <w:u w:val="single"/>
-    </w:rPr>
-  </w:style>
 </w:styles>
 </file>
 
@@ -13503,7 +12617,7 @@
 </file>
 
 <file path=customXml/itemProps1.xml><?xml version="1.0" encoding="utf-8"?>
-<ds:datastoreItem xmlns:ds="http://schemas.openxmlformats.org/officeDocument/2006/customXml" ds:itemID="{E22FBDA6-114D-47F0-9832-B4ABE33087DB}">
+<ds:datastoreItem xmlns:ds="http://schemas.openxmlformats.org/officeDocument/2006/customXml" ds:itemID="{D38E6429-41A2-41CD-AF84-F1D377A0DE9E}">
   <ds:schemaRefs>
     <ds:schemaRef ds:uri="http://schemas.openxmlformats.org/officeDocument/2006/bibliography"/>
   </ds:schemaRefs>

</xml_diff>